<commit_message>
Removed about and descr page
</commit_message>
<xml_diff>
--- a/Tasks.docx
+++ b/Tasks.docx
@@ -1384,14 +1384,16 @@
           <w:color w:val="333333"/>
           <w:sz w:val="24"/>
           <w:szCs w:val="24"/>
-        </w:rPr>
-      </w:pPr>
-      <w:r>
-        <w:rPr>
-          <w:rFonts w:ascii="Segoe UI" w:eastAsia="Times New Roman" w:hAnsi="Segoe UI" w:cs="Segoe UI"/>
-          <w:color w:val="333333"/>
-          <w:sz w:val="24"/>
-          <w:szCs w:val="24"/>
+          <w:highlight w:val="green"/>
+        </w:rPr>
+      </w:pPr>
+      <w:r>
+        <w:rPr>
+          <w:rFonts w:ascii="Segoe UI" w:eastAsia="Times New Roman" w:hAnsi="Segoe UI" w:cs="Segoe UI"/>
+          <w:color w:val="333333"/>
+          <w:sz w:val="24"/>
+          <w:szCs w:val="24"/>
+          <w:highlight w:val="green"/>
         </w:rPr>
         <w:t>Use a </w:t>
       </w:r>
@@ -1403,6 +1405,7 @@
           <w:color w:val="333333"/>
           <w:sz w:val="24"/>
           <w:szCs w:val="24"/>
+          <w:highlight w:val="green"/>
         </w:rPr>
         <w:t>Master page</w:t>
       </w:r>
@@ -1412,6 +1415,7 @@
           <w:color w:val="333333"/>
           <w:sz w:val="24"/>
           <w:szCs w:val="24"/>
+          <w:highlight w:val="green"/>
         </w:rPr>
         <w:t> to define the common UI for the public, private and administrative parts</w:t>
       </w:r>
@@ -2064,19 +2068,198 @@
           <w:sz w:val="24"/>
           <w:szCs w:val="24"/>
         </w:rPr>
-        <w:t xml:space="preserve"> of data </w:t>
+        <w:t> of data where it makes sense (e.g. starting page)</w:t>
+      </w:r>
+    </w:p>
+    <w:p>
+      <w:pPr>
+        <w:numPr>
+          <w:ilvl w:val="0"/>
+          <w:numId w:val="2"/>
+        </w:numPr>
+        <w:spacing w:before="60" w:after="100" w:afterAutospacing="1" w:line="240" w:lineRule="auto"/>
+        <w:rPr>
+          <w:rFonts w:ascii="Segoe UI" w:eastAsia="Times New Roman" w:hAnsi="Segoe UI" w:cs="Segoe UI"/>
+          <w:color w:val="333333"/>
+          <w:sz w:val="24"/>
+          <w:szCs w:val="24"/>
+        </w:rPr>
+      </w:pPr>
+      <w:r>
+        <w:rPr>
+          <w:rFonts w:ascii="Segoe UI" w:eastAsia="Times New Roman" w:hAnsi="Segoe UI" w:cs="Segoe UI"/>
+          <w:color w:val="333333"/>
+          <w:sz w:val="24"/>
+          <w:szCs w:val="24"/>
+        </w:rPr>
+        <w:t>Apply </w:t>
+      </w:r>
+      <w:r>
+        <w:rPr>
+          <w:rFonts w:ascii="Segoe UI" w:eastAsia="Times New Roman" w:hAnsi="Segoe UI" w:cs="Segoe UI"/>
+          <w:b/>
+          <w:bCs/>
+          <w:color w:val="333333"/>
+          <w:sz w:val="24"/>
+          <w:szCs w:val="24"/>
+        </w:rPr>
+        <w:t>error handling</w:t>
+      </w:r>
+      <w:r>
+        <w:rPr>
+          <w:rFonts w:ascii="Segoe UI" w:eastAsia="Times New Roman" w:hAnsi="Segoe UI" w:cs="Segoe UI"/>
+          <w:color w:val="333333"/>
+          <w:sz w:val="24"/>
+          <w:szCs w:val="24"/>
+        </w:rPr>
+        <w:t> and data validation to avoid crashes when invalid data is entered</w:t>
+      </w:r>
+    </w:p>
+    <w:p>
+      <w:pPr>
+        <w:numPr>
+          <w:ilvl w:val="0"/>
+          <w:numId w:val="2"/>
+        </w:numPr>
+        <w:spacing w:before="60" w:after="100" w:afterAutospacing="1" w:line="240" w:lineRule="auto"/>
+        <w:rPr>
+          <w:rFonts w:ascii="Segoe UI" w:eastAsia="Times New Roman" w:hAnsi="Segoe UI" w:cs="Segoe UI"/>
+          <w:color w:val="333333"/>
+          <w:sz w:val="24"/>
+          <w:szCs w:val="24"/>
+        </w:rPr>
+      </w:pPr>
+      <w:r>
+        <w:rPr>
+          <w:rFonts w:ascii="Segoe UI" w:eastAsia="Times New Roman" w:hAnsi="Segoe UI" w:cs="Segoe UI"/>
+          <w:color w:val="333333"/>
+          <w:sz w:val="24"/>
+          <w:szCs w:val="24"/>
+        </w:rPr>
+        <w:t>Prevent yourself from </w:t>
+      </w:r>
+      <w:r>
+        <w:rPr>
+          <w:rFonts w:ascii="Segoe UI" w:eastAsia="Times New Roman" w:hAnsi="Segoe UI" w:cs="Segoe UI"/>
+          <w:b/>
+          <w:bCs/>
+          <w:color w:val="333333"/>
+          <w:sz w:val="24"/>
+          <w:szCs w:val="24"/>
+        </w:rPr>
+        <w:t>security</w:t>
+      </w:r>
+      <w:r>
+        <w:rPr>
+          <w:rFonts w:ascii="Segoe UI" w:eastAsia="Times New Roman" w:hAnsi="Segoe UI" w:cs="Segoe UI"/>
+          <w:color w:val="333333"/>
+          <w:sz w:val="24"/>
+          <w:szCs w:val="24"/>
+        </w:rPr>
+        <w:t> holes (XSS, XSRF, Parameter Tampering, etc.)</w:t>
+      </w:r>
+    </w:p>
+    <w:p>
+      <w:pPr>
+        <w:numPr>
+          <w:ilvl w:val="1"/>
+          <w:numId w:val="2"/>
+        </w:numPr>
+        <w:spacing w:beforeAutospacing="1" w:after="0" w:afterAutospacing="1" w:line="240" w:lineRule="auto"/>
+        <w:rPr>
+          <w:rFonts w:ascii="Segoe UI" w:eastAsia="Times New Roman" w:hAnsi="Segoe UI" w:cs="Segoe UI"/>
+          <w:color w:val="333333"/>
+          <w:sz w:val="24"/>
+          <w:szCs w:val="24"/>
+        </w:rPr>
+      </w:pPr>
+      <w:r>
+        <w:rPr>
+          <w:rFonts w:ascii="Segoe UI" w:eastAsia="Times New Roman" w:hAnsi="Segoe UI" w:cs="Segoe UI"/>
+          <w:color w:val="333333"/>
+          <w:sz w:val="24"/>
+          <w:szCs w:val="24"/>
+        </w:rPr>
+        <w:t>Handle correctly the </w:t>
+      </w:r>
+      <w:r>
+        <w:rPr>
+          <w:rFonts w:ascii="Segoe UI" w:eastAsia="Times New Roman" w:hAnsi="Segoe UI" w:cs="Segoe UI"/>
+          <w:b/>
+          <w:bCs/>
+          <w:color w:val="333333"/>
+          <w:sz w:val="24"/>
+          <w:szCs w:val="24"/>
+        </w:rPr>
+        <w:t>special HTML characters</w:t>
+      </w:r>
+      <w:r>
+        <w:rPr>
+          <w:rFonts w:ascii="Segoe UI" w:eastAsia="Times New Roman" w:hAnsi="Segoe UI" w:cs="Segoe UI"/>
+          <w:color w:val="333333"/>
+          <w:sz w:val="24"/>
+          <w:szCs w:val="24"/>
+        </w:rPr>
+        <w:t> and tags like </w:t>
+      </w:r>
+      <w:r>
+        <w:rPr>
+          <w:rFonts w:ascii="Consolas" w:eastAsia="Times New Roman" w:hAnsi="Consolas" w:cs="Courier New"/>
+          <w:color w:val="333333"/>
+          <w:sz w:val="20"/>
+          <w:szCs w:val="20"/>
+        </w:rPr>
+        <w:t>&lt;script&gt;</w:t>
+      </w:r>
+      <w:r>
+        <w:rPr>
+          <w:rFonts w:ascii="Segoe UI" w:eastAsia="Times New Roman" w:hAnsi="Segoe UI" w:cs="Segoe UI"/>
+          <w:color w:val="333333"/>
+          <w:sz w:val="24"/>
+          <w:szCs w:val="24"/>
+        </w:rPr>
+        <w:t>, </w:t>
+      </w:r>
+      <w:r>
+        <w:rPr>
+          <w:rFonts w:ascii="Consolas" w:eastAsia="Times New Roman" w:hAnsi="Consolas" w:cs="Courier New"/>
+          <w:color w:val="333333"/>
+          <w:sz w:val="20"/>
+          <w:szCs w:val="20"/>
+        </w:rPr>
+        <w:t>&lt;</w:t>
+      </w:r>
+      <w:proofErr w:type="spellStart"/>
+      <w:r>
+        <w:rPr>
+          <w:rFonts w:ascii="Consolas" w:eastAsia="Times New Roman" w:hAnsi="Consolas" w:cs="Courier New"/>
+          <w:color w:val="333333"/>
+          <w:sz w:val="20"/>
+          <w:szCs w:val="20"/>
+        </w:rPr>
+        <w:t>br</w:t>
+      </w:r>
+      <w:proofErr w:type="spellEnd"/>
+      <w:r>
+        <w:rPr>
+          <w:rFonts w:ascii="Consolas" w:eastAsia="Times New Roman" w:hAnsi="Consolas" w:cs="Courier New"/>
+          <w:color w:val="333333"/>
+          <w:sz w:val="20"/>
+          <w:szCs w:val="20"/>
+        </w:rPr>
+        <w:t xml:space="preserve"> /&gt;</w:t>
+      </w:r>
+      <w:r>
+        <w:rPr>
+          <w:rFonts w:ascii="Segoe UI" w:eastAsia="Times New Roman" w:hAnsi="Segoe UI" w:cs="Segoe UI"/>
+          <w:color w:val="333333"/>
+          <w:sz w:val="24"/>
+          <w:szCs w:val="24"/>
+        </w:rPr>
+        <w:t>, etc.</w:t>
       </w:r>
       <w:bookmarkStart w:id="0" w:name="_GoBack"/>
       <w:bookmarkEnd w:id="0"/>
-      <w:r>
-        <w:rPr>
-          <w:rFonts w:ascii="Segoe UI" w:eastAsia="Times New Roman" w:hAnsi="Segoe UI" w:cs="Segoe UI"/>
-          <w:color w:val="333333"/>
-          <w:sz w:val="24"/>
-          <w:szCs w:val="24"/>
-        </w:rPr>
-        <w:t>where it makes sense (e.g. starting page)</w:t>
-      </w:r>
     </w:p>
     <w:p>
       <w:pPr>
@@ -2090,202 +2273,16 @@
           <w:color w:val="333333"/>
           <w:sz w:val="24"/>
           <w:szCs w:val="24"/>
-        </w:rPr>
-      </w:pPr>
-      <w:r>
-        <w:rPr>
-          <w:rFonts w:ascii="Segoe UI" w:eastAsia="Times New Roman" w:hAnsi="Segoe UI" w:cs="Segoe UI"/>
-          <w:color w:val="333333"/>
-          <w:sz w:val="24"/>
-          <w:szCs w:val="24"/>
-        </w:rPr>
-        <w:t>Apply </w:t>
-      </w:r>
-      <w:r>
-        <w:rPr>
-          <w:rFonts w:ascii="Segoe UI" w:eastAsia="Times New Roman" w:hAnsi="Segoe UI" w:cs="Segoe UI"/>
-          <w:b/>
-          <w:bCs/>
-          <w:color w:val="333333"/>
-          <w:sz w:val="24"/>
-          <w:szCs w:val="24"/>
-        </w:rPr>
-        <w:t>error handling</w:t>
-      </w:r>
-      <w:r>
-        <w:rPr>
-          <w:rFonts w:ascii="Segoe UI" w:eastAsia="Times New Roman" w:hAnsi="Segoe UI" w:cs="Segoe UI"/>
-          <w:color w:val="333333"/>
-          <w:sz w:val="24"/>
-          <w:szCs w:val="24"/>
-        </w:rPr>
-        <w:t> and data validation to avoid crashes when invalid data is entered</w:t>
-      </w:r>
-    </w:p>
-    <w:p>
-      <w:pPr>
-        <w:numPr>
-          <w:ilvl w:val="0"/>
-          <w:numId w:val="2"/>
-        </w:numPr>
-        <w:spacing w:before="60" w:after="100" w:afterAutospacing="1" w:line="240" w:lineRule="auto"/>
-        <w:rPr>
-          <w:rFonts w:ascii="Segoe UI" w:eastAsia="Times New Roman" w:hAnsi="Segoe UI" w:cs="Segoe UI"/>
-          <w:color w:val="333333"/>
-          <w:sz w:val="24"/>
-          <w:szCs w:val="24"/>
-        </w:rPr>
-      </w:pPr>
-      <w:r>
-        <w:rPr>
-          <w:rFonts w:ascii="Segoe UI" w:eastAsia="Times New Roman" w:hAnsi="Segoe UI" w:cs="Segoe UI"/>
-          <w:color w:val="333333"/>
-          <w:sz w:val="24"/>
-          <w:szCs w:val="24"/>
-        </w:rPr>
-        <w:t>Prevent yourself from </w:t>
-      </w:r>
-      <w:r>
-        <w:rPr>
-          <w:rFonts w:ascii="Segoe UI" w:eastAsia="Times New Roman" w:hAnsi="Segoe UI" w:cs="Segoe UI"/>
-          <w:b/>
-          <w:bCs/>
-          <w:color w:val="333333"/>
-          <w:sz w:val="24"/>
-          <w:szCs w:val="24"/>
-        </w:rPr>
-        <w:t>security</w:t>
-      </w:r>
-      <w:r>
-        <w:rPr>
-          <w:rFonts w:ascii="Segoe UI" w:eastAsia="Times New Roman" w:hAnsi="Segoe UI" w:cs="Segoe UI"/>
-          <w:color w:val="333333"/>
-          <w:sz w:val="24"/>
-          <w:szCs w:val="24"/>
-        </w:rPr>
-        <w:t> holes (XSS, XSRF, Parameter Tampering, etc.)</w:t>
-      </w:r>
-    </w:p>
-    <w:p>
-      <w:pPr>
-        <w:numPr>
-          <w:ilvl w:val="1"/>
-          <w:numId w:val="2"/>
-        </w:numPr>
-        <w:spacing w:beforeAutospacing="1" w:after="0" w:afterAutospacing="1" w:line="240" w:lineRule="auto"/>
-        <w:rPr>
-          <w:rFonts w:ascii="Segoe UI" w:eastAsia="Times New Roman" w:hAnsi="Segoe UI" w:cs="Segoe UI"/>
-          <w:color w:val="333333"/>
-          <w:sz w:val="24"/>
-          <w:szCs w:val="24"/>
-        </w:rPr>
-      </w:pPr>
-      <w:r>
-        <w:rPr>
-          <w:rFonts w:ascii="Segoe UI" w:eastAsia="Times New Roman" w:hAnsi="Segoe UI" w:cs="Segoe UI"/>
-          <w:color w:val="333333"/>
-          <w:sz w:val="24"/>
-          <w:szCs w:val="24"/>
-        </w:rPr>
-        <w:t>Handle correctly the </w:t>
-      </w:r>
-      <w:r>
-        <w:rPr>
-          <w:rFonts w:ascii="Segoe UI" w:eastAsia="Times New Roman" w:hAnsi="Segoe UI" w:cs="Segoe UI"/>
-          <w:b/>
-          <w:bCs/>
-          <w:color w:val="333333"/>
-          <w:sz w:val="24"/>
-          <w:szCs w:val="24"/>
-        </w:rPr>
-        <w:t>special HTML characters</w:t>
-      </w:r>
-      <w:r>
-        <w:rPr>
-          <w:rFonts w:ascii="Segoe UI" w:eastAsia="Times New Roman" w:hAnsi="Segoe UI" w:cs="Segoe UI"/>
-          <w:color w:val="333333"/>
-          <w:sz w:val="24"/>
-          <w:szCs w:val="24"/>
-        </w:rPr>
-        <w:t> and tags like </w:t>
-      </w:r>
-      <w:r>
-        <w:rPr>
-          <w:rFonts w:ascii="Consolas" w:eastAsia="Times New Roman" w:hAnsi="Consolas" w:cs="Courier New"/>
-          <w:color w:val="333333"/>
-          <w:sz w:val="20"/>
-          <w:szCs w:val="20"/>
-        </w:rPr>
-        <w:t>&lt;script&gt;</w:t>
-      </w:r>
-      <w:r>
-        <w:rPr>
-          <w:rFonts w:ascii="Segoe UI" w:eastAsia="Times New Roman" w:hAnsi="Segoe UI" w:cs="Segoe UI"/>
-          <w:color w:val="333333"/>
-          <w:sz w:val="24"/>
-          <w:szCs w:val="24"/>
-        </w:rPr>
-        <w:t>, </w:t>
-      </w:r>
-      <w:r>
-        <w:rPr>
-          <w:rFonts w:ascii="Consolas" w:eastAsia="Times New Roman" w:hAnsi="Consolas" w:cs="Courier New"/>
-          <w:color w:val="333333"/>
-          <w:sz w:val="20"/>
-          <w:szCs w:val="20"/>
-        </w:rPr>
-        <w:t>&lt;</w:t>
-      </w:r>
-      <w:proofErr w:type="spellStart"/>
-      <w:r>
-        <w:rPr>
-          <w:rFonts w:ascii="Consolas" w:eastAsia="Times New Roman" w:hAnsi="Consolas" w:cs="Courier New"/>
-          <w:color w:val="333333"/>
-          <w:sz w:val="20"/>
-          <w:szCs w:val="20"/>
-        </w:rPr>
-        <w:t>br</w:t>
-      </w:r>
-      <w:proofErr w:type="spellEnd"/>
-      <w:r>
-        <w:rPr>
-          <w:rFonts w:ascii="Consolas" w:eastAsia="Times New Roman" w:hAnsi="Consolas" w:cs="Courier New"/>
-          <w:color w:val="333333"/>
-          <w:sz w:val="20"/>
-          <w:szCs w:val="20"/>
-        </w:rPr>
-        <w:t xml:space="preserve"> /&gt;</w:t>
-      </w:r>
-      <w:r>
-        <w:rPr>
-          <w:rFonts w:ascii="Segoe UI" w:eastAsia="Times New Roman" w:hAnsi="Segoe UI" w:cs="Segoe UI"/>
-          <w:color w:val="333333"/>
-          <w:sz w:val="24"/>
-          <w:szCs w:val="24"/>
-        </w:rPr>
-        <w:t>, etc.</w:t>
-      </w:r>
-    </w:p>
-    <w:p>
-      <w:pPr>
-        <w:numPr>
-          <w:ilvl w:val="0"/>
-          <w:numId w:val="2"/>
-        </w:numPr>
-        <w:spacing w:before="60" w:after="100" w:afterAutospacing="1" w:line="240" w:lineRule="auto"/>
-        <w:rPr>
-          <w:rFonts w:ascii="Segoe UI" w:eastAsia="Times New Roman" w:hAnsi="Segoe UI" w:cs="Segoe UI"/>
-          <w:color w:val="333333"/>
-          <w:sz w:val="24"/>
-          <w:szCs w:val="24"/>
-        </w:rPr>
-      </w:pPr>
-      <w:r>
-        <w:rPr>
-          <w:rFonts w:ascii="Segoe UI" w:eastAsia="Times New Roman" w:hAnsi="Segoe UI" w:cs="Segoe UI"/>
-          <w:color w:val="333333"/>
-          <w:sz w:val="24"/>
-          <w:szCs w:val="24"/>
+          <w:highlight w:val="yellow"/>
+        </w:rPr>
+      </w:pPr>
+      <w:r>
+        <w:rPr>
+          <w:rFonts w:ascii="Segoe UI" w:eastAsia="Times New Roman" w:hAnsi="Segoe UI" w:cs="Segoe UI"/>
+          <w:color w:val="333333"/>
+          <w:sz w:val="24"/>
+          <w:szCs w:val="24"/>
+          <w:highlight w:val="yellow"/>
         </w:rPr>
         <w:t>Create </w:t>
       </w:r>
@@ -2297,6 +2294,7 @@
           <w:color w:val="333333"/>
           <w:sz w:val="24"/>
           <w:szCs w:val="24"/>
+          <w:highlight w:val="yellow"/>
         </w:rPr>
         <w:t>unit tests</w:t>
       </w:r>
@@ -2306,6 +2304,7 @@
           <w:color w:val="333333"/>
           <w:sz w:val="24"/>
           <w:szCs w:val="24"/>
+          <w:highlight w:val="yellow"/>
         </w:rPr>
         <w:t> for your "business" functionality following the best practices for writing unit tests (</w:t>
       </w:r>
@@ -2317,6 +2316,7 @@
           <w:color w:val="333333"/>
           <w:sz w:val="24"/>
           <w:szCs w:val="24"/>
+          <w:highlight w:val="yellow"/>
         </w:rPr>
         <w:t>at least 70% code coverage</w:t>
       </w:r>
@@ -2326,6 +2326,7 @@
           <w:color w:val="333333"/>
           <w:sz w:val="24"/>
           <w:szCs w:val="24"/>
+          <w:highlight w:val="yellow"/>
         </w:rPr>
         <w:t>) - </w:t>
       </w:r>
@@ -2337,6 +2338,7 @@
           <w:color w:val="333333"/>
           <w:sz w:val="24"/>
           <w:szCs w:val="24"/>
+          <w:highlight w:val="yellow"/>
         </w:rPr>
         <w:t>~30% of the points for the project</w:t>
       </w:r>

</xml_diff>

<commit_message>
Added competitions page and design
</commit_message>
<xml_diff>
--- a/Tasks.docx
+++ b/Tasks.docx
@@ -89,7 +89,27 @@
           <w:sz w:val="24"/>
           <w:szCs w:val="24"/>
         </w:rPr>
-        <w:t> course at Telerik Academy.</w:t>
+        <w:t xml:space="preserve"> course at </w:t>
+      </w:r>
+      <w:proofErr w:type="spellStart"/>
+      <w:r>
+        <w:rPr>
+          <w:rFonts w:ascii="Segoe UI" w:eastAsia="Times New Roman" w:hAnsi="Segoe UI" w:cs="Segoe UI"/>
+          <w:color w:val="333333"/>
+          <w:sz w:val="24"/>
+          <w:szCs w:val="24"/>
+        </w:rPr>
+        <w:t>Telerik</w:t>
+      </w:r>
+      <w:proofErr w:type="spellEnd"/>
+      <w:r>
+        <w:rPr>
+          <w:rFonts w:ascii="Segoe UI" w:eastAsia="Times New Roman" w:hAnsi="Segoe UI" w:cs="Segoe UI"/>
+          <w:color w:val="333333"/>
+          <w:sz w:val="24"/>
+          <w:szCs w:val="24"/>
+        </w:rPr>
+        <w:t xml:space="preserve"> Academy.</w:t>
       </w:r>
     </w:p>
     <w:p>
@@ -630,7 +650,18 @@
           <w:sz w:val="24"/>
           <w:szCs w:val="24"/>
         </w:rPr>
-        <w:t> should have administrative access to the system and permissions to administer all major information objects in the system, e.g. to create/edit/delete users and other administrators, to edit/delete offers in a bid system, to edit/delete photos and album in a photo sharing system, to edit/delete posts in a blogging system, edit/delete products and categories in an e-commerce system, etc.</w:t>
+        <w:t> should have administrative access to the system and permissions to administer all major information objects in the system, e.g. to create/edit/delete users and other administrators, to edit/delete offers in a bid system, to edit/delete photos and album in a photo sharing syst</w:t>
+      </w:r>
+      <w:bookmarkStart w:id="0" w:name="_GoBack"/>
+      <w:bookmarkEnd w:id="0"/>
+      <w:r>
+        <w:rPr>
+          <w:rFonts w:ascii="Segoe UI" w:eastAsia="Times New Roman" w:hAnsi="Segoe UI" w:cs="Segoe UI"/>
+          <w:color w:val="333333"/>
+          <w:sz w:val="24"/>
+          <w:szCs w:val="24"/>
+        </w:rPr>
+        <w:t>em, to edit/delete posts in a blogging system, edit/delete products and categories in an e-commerce system, etc.</w:t>
       </w:r>
     </w:p>
     <w:p>
@@ -1067,6 +1098,7 @@
         </w:rPr>
         <w:t>You are free to use data-source controls (like </w:t>
       </w:r>
+      <w:proofErr w:type="spellStart"/>
       <w:r>
         <w:rPr>
           <w:rFonts w:ascii="Consolas" w:eastAsia="Times New Roman" w:hAnsi="Consolas" w:cs="Courier New"/>
@@ -1076,6 +1108,7 @@
         </w:rPr>
         <w:t>EntityDataSource</w:t>
       </w:r>
+      <w:proofErr w:type="spellEnd"/>
       <w:r>
         <w:rPr>
           <w:rFonts w:ascii="Segoe UI" w:eastAsia="Times New Roman" w:hAnsi="Segoe UI" w:cs="Segoe UI"/>
@@ -1085,6 +1118,7 @@
         </w:rPr>
         <w:t> and </w:t>
       </w:r>
+      <w:proofErr w:type="spellStart"/>
       <w:r>
         <w:rPr>
           <w:rFonts w:ascii="Consolas" w:eastAsia="Times New Roman" w:hAnsi="Consolas" w:cs="Courier New"/>
@@ -1094,6 +1128,7 @@
         </w:rPr>
         <w:t>ObjectDataSource</w:t>
       </w:r>
+      <w:proofErr w:type="spellEnd"/>
       <w:r>
         <w:rPr>
           <w:rFonts w:ascii="Segoe UI" w:eastAsia="Times New Roman" w:hAnsi="Segoe UI" w:cs="Segoe UI"/>
@@ -1247,19 +1282,29 @@
           <w:color w:val="333333"/>
           <w:sz w:val="24"/>
           <w:szCs w:val="24"/>
-        </w:rPr>
-      </w:pPr>
-      <w:r>
-        <w:rPr>
-          <w:rFonts w:ascii="Segoe UI" w:eastAsia="Times New Roman" w:hAnsi="Segoe UI" w:cs="Segoe UI"/>
-          <w:color w:val="333333"/>
-          <w:sz w:val="24"/>
-          <w:szCs w:val="24"/>
+          <w:highlight w:val="yellow"/>
+        </w:rPr>
+      </w:pPr>
+      <w:r>
+        <w:rPr>
+          <w:rFonts w:ascii="Segoe UI" w:eastAsia="Times New Roman" w:hAnsi="Segoe UI" w:cs="Segoe UI"/>
+          <w:color w:val="333333"/>
+          <w:sz w:val="24"/>
+          <w:szCs w:val="24"/>
+          <w:highlight w:val="yellow"/>
         </w:rPr>
         <w:t>Tasks</w:t>
       </w:r>
-      <w:bookmarkStart w:id="0" w:name="_GoBack"/>
-      <w:bookmarkEnd w:id="0"/>
+      <w:r>
+        <w:rPr>
+          <w:rFonts w:ascii="Segoe UI" w:eastAsia="Times New Roman" w:hAnsi="Segoe UI" w:cs="Segoe UI"/>
+          <w:color w:val="333333"/>
+          <w:sz w:val="24"/>
+          <w:szCs w:val="24"/>
+          <w:highlight w:val="yellow"/>
+        </w:rPr>
+        <w:t xml:space="preserve"> on tasks page</w:t>
+      </w:r>
     </w:p>
     <w:p>
       <w:pPr>
@@ -1273,14 +1318,16 @@
           <w:color w:val="333333"/>
           <w:sz w:val="24"/>
           <w:szCs w:val="24"/>
-        </w:rPr>
-      </w:pPr>
-      <w:r>
-        <w:rPr>
-          <w:rFonts w:ascii="Segoe UI" w:eastAsia="Times New Roman" w:hAnsi="Segoe UI" w:cs="Segoe UI"/>
-          <w:color w:val="333333"/>
-          <w:sz w:val="24"/>
-          <w:szCs w:val="24"/>
+          <w:highlight w:val="green"/>
+        </w:rPr>
+      </w:pPr>
+      <w:r>
+        <w:rPr>
+          <w:rFonts w:ascii="Segoe UI" w:eastAsia="Times New Roman" w:hAnsi="Segoe UI" w:cs="Segoe UI"/>
+          <w:color w:val="333333"/>
+          <w:sz w:val="24"/>
+          <w:szCs w:val="24"/>
+          <w:highlight w:val="green"/>
         </w:rPr>
         <w:t>Create </w:t>
       </w:r>
@@ -1292,6 +1339,7 @@
           <w:color w:val="333333"/>
           <w:sz w:val="24"/>
           <w:szCs w:val="24"/>
+          <w:highlight w:val="green"/>
         </w:rPr>
         <w:t>beautiful and responsive UI</w:t>
       </w:r>
@@ -1308,14 +1356,16 @@
           <w:color w:val="333333"/>
           <w:sz w:val="24"/>
           <w:szCs w:val="24"/>
-        </w:rPr>
-      </w:pPr>
-      <w:r>
-        <w:rPr>
-          <w:rFonts w:ascii="Segoe UI" w:eastAsia="Times New Roman" w:hAnsi="Segoe UI" w:cs="Segoe UI"/>
-          <w:color w:val="333333"/>
-          <w:sz w:val="24"/>
-          <w:szCs w:val="24"/>
+          <w:highlight w:val="green"/>
+        </w:rPr>
+      </w:pPr>
+      <w:r>
+        <w:rPr>
+          <w:rFonts w:ascii="Segoe UI" w:eastAsia="Times New Roman" w:hAnsi="Segoe UI" w:cs="Segoe UI"/>
+          <w:color w:val="333333"/>
+          <w:sz w:val="24"/>
+          <w:szCs w:val="24"/>
+          <w:highlight w:val="green"/>
         </w:rPr>
         <w:t>You may use </w:t>
       </w:r>
@@ -1327,6 +1377,7 @@
           <w:color w:val="333333"/>
           <w:sz w:val="24"/>
           <w:szCs w:val="24"/>
+          <w:highlight w:val="green"/>
         </w:rPr>
         <w:t>Bootstrap</w:t>
       </w:r>
@@ -1336,6 +1387,7 @@
           <w:color w:val="333333"/>
           <w:sz w:val="24"/>
           <w:szCs w:val="24"/>
+          <w:highlight w:val="green"/>
         </w:rPr>
         <w:t> or </w:t>
       </w:r>
@@ -1347,6 +1399,7 @@
           <w:color w:val="333333"/>
           <w:sz w:val="24"/>
           <w:szCs w:val="24"/>
+          <w:highlight w:val="green"/>
         </w:rPr>
         <w:t>Materialize</w:t>
       </w:r>
@@ -1363,14 +1416,16 @@
           <w:color w:val="333333"/>
           <w:sz w:val="24"/>
           <w:szCs w:val="24"/>
-        </w:rPr>
-      </w:pPr>
-      <w:r>
-        <w:rPr>
-          <w:rFonts w:ascii="Segoe UI" w:eastAsia="Times New Roman" w:hAnsi="Segoe UI" w:cs="Segoe UI"/>
-          <w:color w:val="333333"/>
-          <w:sz w:val="24"/>
-          <w:szCs w:val="24"/>
+          <w:highlight w:val="green"/>
+        </w:rPr>
+      </w:pPr>
+      <w:r>
+        <w:rPr>
+          <w:rFonts w:ascii="Segoe UI" w:eastAsia="Times New Roman" w:hAnsi="Segoe UI" w:cs="Segoe UI"/>
+          <w:color w:val="333333"/>
+          <w:sz w:val="24"/>
+          <w:szCs w:val="24"/>
+          <w:highlight w:val="green"/>
         </w:rPr>
         <w:t>You may change the standard theme and modify it to apply own web design and visual styles</w:t>
       </w:r>
@@ -1651,6 +1706,7 @@
         </w:rPr>
         <w:t> </w:t>
       </w:r>
+      <w:proofErr w:type="spellStart"/>
       <w:r>
         <w:rPr>
           <w:rFonts w:ascii="Consolas" w:eastAsia="Times New Roman" w:hAnsi="Consolas" w:cs="Courier New"/>
@@ -1661,6 +1717,7 @@
         </w:rPr>
         <w:t>System.Web.UI</w:t>
       </w:r>
+      <w:proofErr w:type="spellEnd"/>
       <w:r>
         <w:rPr>
           <w:rFonts w:ascii="Segoe UI" w:eastAsia="Times New Roman" w:hAnsi="Segoe UI" w:cs="Segoe UI"/>
@@ -1695,7 +1752,73 @@
           <w:szCs w:val="24"/>
           <w:highlight w:val="green"/>
         </w:rPr>
-        <w:t>External UI controls from Telerik / Infragistics / DevExpress / etc. are</w:t>
+        <w:t xml:space="preserve">External UI controls from </w:t>
+      </w:r>
+      <w:proofErr w:type="spellStart"/>
+      <w:r>
+        <w:rPr>
+          <w:rFonts w:ascii="Segoe UI" w:eastAsia="Times New Roman" w:hAnsi="Segoe UI" w:cs="Segoe UI"/>
+          <w:color w:val="333333"/>
+          <w:sz w:val="24"/>
+          <w:szCs w:val="24"/>
+          <w:highlight w:val="green"/>
+        </w:rPr>
+        <w:t>Telerik</w:t>
+      </w:r>
+      <w:proofErr w:type="spellEnd"/>
+      <w:r>
+        <w:rPr>
+          <w:rFonts w:ascii="Segoe UI" w:eastAsia="Times New Roman" w:hAnsi="Segoe UI" w:cs="Segoe UI"/>
+          <w:color w:val="333333"/>
+          <w:sz w:val="24"/>
+          <w:szCs w:val="24"/>
+          <w:highlight w:val="green"/>
+        </w:rPr>
+        <w:t xml:space="preserve"> / </w:t>
+      </w:r>
+      <w:proofErr w:type="spellStart"/>
+      <w:r>
+        <w:rPr>
+          <w:rFonts w:ascii="Segoe UI" w:eastAsia="Times New Roman" w:hAnsi="Segoe UI" w:cs="Segoe UI"/>
+          <w:color w:val="333333"/>
+          <w:sz w:val="24"/>
+          <w:szCs w:val="24"/>
+          <w:highlight w:val="green"/>
+        </w:rPr>
+        <w:t>Infragistics</w:t>
+      </w:r>
+      <w:proofErr w:type="spellEnd"/>
+      <w:r>
+        <w:rPr>
+          <w:rFonts w:ascii="Segoe UI" w:eastAsia="Times New Roman" w:hAnsi="Segoe UI" w:cs="Segoe UI"/>
+          <w:color w:val="333333"/>
+          <w:sz w:val="24"/>
+          <w:szCs w:val="24"/>
+          <w:highlight w:val="green"/>
+        </w:rPr>
+        <w:t xml:space="preserve"> / </w:t>
+      </w:r>
+      <w:proofErr w:type="spellStart"/>
+      <w:r>
+        <w:rPr>
+          <w:rFonts w:ascii="Segoe UI" w:eastAsia="Times New Roman" w:hAnsi="Segoe UI" w:cs="Segoe UI"/>
+          <w:color w:val="333333"/>
+          <w:sz w:val="24"/>
+          <w:szCs w:val="24"/>
+          <w:highlight w:val="green"/>
+        </w:rPr>
+        <w:t>DevExpress</w:t>
+      </w:r>
+      <w:proofErr w:type="spellEnd"/>
+      <w:r>
+        <w:rPr>
+          <w:rFonts w:ascii="Segoe UI" w:eastAsia="Times New Roman" w:hAnsi="Segoe UI" w:cs="Segoe UI"/>
+          <w:color w:val="333333"/>
+          <w:sz w:val="24"/>
+          <w:szCs w:val="24"/>
+          <w:highlight w:val="green"/>
+        </w:rPr>
+        <w:t xml:space="preserve"> / etc. are</w:t>
       </w:r>
       <w:r>
         <w:rPr>
@@ -1763,6 +1886,7 @@
         </w:rPr>
         <w:t>Use </w:t>
       </w:r>
+      <w:proofErr w:type="spellStart"/>
       <w:r>
         <w:rPr>
           <w:rFonts w:ascii="Consolas" w:eastAsia="Times New Roman" w:hAnsi="Consolas" w:cs="Courier New"/>
@@ -1779,7 +1903,17 @@
           <w:sz w:val="24"/>
           <w:szCs w:val="24"/>
         </w:rPr>
-        <w:t>s and </w:t>
+        <w:t>s</w:t>
+      </w:r>
+      <w:proofErr w:type="spellEnd"/>
+      <w:r>
+        <w:rPr>
+          <w:rFonts w:ascii="Segoe UI" w:eastAsia="Times New Roman" w:hAnsi="Segoe UI" w:cs="Segoe UI"/>
+          <w:color w:val="333333"/>
+          <w:sz w:val="24"/>
+          <w:szCs w:val="24"/>
+        </w:rPr>
+        <w:t xml:space="preserve"> and </w:t>
       </w:r>
       <w:r>
         <w:rPr>
@@ -1799,8 +1933,19 @@
           <w:sz w:val="24"/>
           <w:szCs w:val="24"/>
         </w:rPr>
-        <w:t> where applicable to avoid full postbacks</w:t>
-      </w:r>
+        <w:t xml:space="preserve"> where applicable to avoid full </w:t>
+      </w:r>
+      <w:proofErr w:type="spellStart"/>
+      <w:r>
+        <w:rPr>
+          <w:rFonts w:ascii="Segoe UI" w:eastAsia="Times New Roman" w:hAnsi="Segoe UI" w:cs="Segoe UI"/>
+          <w:color w:val="333333"/>
+          <w:sz w:val="24"/>
+          <w:szCs w:val="24"/>
+        </w:rPr>
+        <w:t>postbacks</w:t>
+      </w:r>
+      <w:proofErr w:type="spellEnd"/>
     </w:p>
     <w:p>
       <w:pPr>
@@ -2140,7 +2285,27 @@
           <w:sz w:val="20"/>
           <w:szCs w:val="20"/>
         </w:rPr>
-        <w:t>&lt;br /&gt;</w:t>
+        <w:t>&lt;</w:t>
+      </w:r>
+      <w:proofErr w:type="spellStart"/>
+      <w:r>
+        <w:rPr>
+          <w:rFonts w:ascii="Consolas" w:eastAsia="Times New Roman" w:hAnsi="Consolas" w:cs="Courier New"/>
+          <w:color w:val="333333"/>
+          <w:sz w:val="20"/>
+          <w:szCs w:val="20"/>
+        </w:rPr>
+        <w:t>br</w:t>
+      </w:r>
+      <w:proofErr w:type="spellEnd"/>
+      <w:r>
+        <w:rPr>
+          <w:rFonts w:ascii="Consolas" w:eastAsia="Times New Roman" w:hAnsi="Consolas" w:cs="Courier New"/>
+          <w:color w:val="333333"/>
+          <w:sz w:val="20"/>
+          <w:szCs w:val="20"/>
+        </w:rPr>
+        <w:t xml:space="preserve"> /&gt;</w:t>
       </w:r>
       <w:r>
         <w:rPr>
@@ -2164,16 +2329,16 @@
           <w:color w:val="333333"/>
           <w:sz w:val="24"/>
           <w:szCs w:val="24"/>
-          <w:highlight w:val="yellow"/>
-        </w:rPr>
-      </w:pPr>
-      <w:r>
-        <w:rPr>
-          <w:rFonts w:ascii="Segoe UI" w:eastAsia="Times New Roman" w:hAnsi="Segoe UI" w:cs="Segoe UI"/>
-          <w:color w:val="333333"/>
-          <w:sz w:val="24"/>
-          <w:szCs w:val="24"/>
-          <w:highlight w:val="yellow"/>
+          <w:highlight w:val="green"/>
+        </w:rPr>
+      </w:pPr>
+      <w:r>
+        <w:rPr>
+          <w:rFonts w:ascii="Segoe UI" w:eastAsia="Times New Roman" w:hAnsi="Segoe UI" w:cs="Segoe UI"/>
+          <w:color w:val="333333"/>
+          <w:sz w:val="24"/>
+          <w:szCs w:val="24"/>
+          <w:highlight w:val="green"/>
         </w:rPr>
         <w:t>Create </w:t>
       </w:r>
@@ -2185,7 +2350,7 @@
           <w:color w:val="333333"/>
           <w:sz w:val="24"/>
           <w:szCs w:val="24"/>
-          <w:highlight w:val="yellow"/>
+          <w:highlight w:val="green"/>
         </w:rPr>
         <w:t>unit tests</w:t>
       </w:r>
@@ -2195,7 +2360,7 @@
           <w:color w:val="333333"/>
           <w:sz w:val="24"/>
           <w:szCs w:val="24"/>
-          <w:highlight w:val="yellow"/>
+          <w:highlight w:val="green"/>
         </w:rPr>
         <w:t> for your "business" functionality following the best practices for writing unit tests (</w:t>
       </w:r>
@@ -2207,7 +2372,7 @@
           <w:color w:val="333333"/>
           <w:sz w:val="24"/>
           <w:szCs w:val="24"/>
-          <w:highlight w:val="yellow"/>
+          <w:highlight w:val="green"/>
         </w:rPr>
         <w:t>at least 70% code coverage</w:t>
       </w:r>
@@ -2217,7 +2382,7 @@
           <w:color w:val="333333"/>
           <w:sz w:val="24"/>
           <w:szCs w:val="24"/>
-          <w:highlight w:val="yellow"/>
+          <w:highlight w:val="green"/>
         </w:rPr>
         <w:t>) - </w:t>
       </w:r>
@@ -2229,7 +2394,7 @@
           <w:color w:val="333333"/>
           <w:sz w:val="24"/>
           <w:szCs w:val="24"/>
-          <w:highlight w:val="yellow"/>
+          <w:highlight w:val="green"/>
         </w:rPr>
         <w:t>~30% of the points for the project</w:t>
       </w:r>
@@ -2593,14 +2758,16 @@
           <w:color w:val="333333"/>
           <w:sz w:val="24"/>
           <w:szCs w:val="24"/>
-        </w:rPr>
-      </w:pPr>
-      <w:r>
-        <w:rPr>
-          <w:rFonts w:ascii="Segoe UI" w:eastAsia="Times New Roman" w:hAnsi="Segoe UI" w:cs="Segoe UI"/>
-          <w:color w:val="333333"/>
-          <w:sz w:val="24"/>
-          <w:szCs w:val="24"/>
+          <w:highlight w:val="green"/>
+        </w:rPr>
+      </w:pPr>
+      <w:r>
+        <w:rPr>
+          <w:rFonts w:ascii="Segoe UI" w:eastAsia="Times New Roman" w:hAnsi="Segoe UI" w:cs="Segoe UI"/>
+          <w:color w:val="333333"/>
+          <w:sz w:val="24"/>
+          <w:szCs w:val="24"/>
+          <w:highlight w:val="green"/>
         </w:rPr>
         <w:t>Nice looking UI supporting of all modern and old Web browsers</w:t>
       </w:r>
@@ -2617,14 +2784,16 @@
           <w:color w:val="333333"/>
           <w:sz w:val="24"/>
           <w:szCs w:val="24"/>
-        </w:rPr>
-      </w:pPr>
-      <w:r>
-        <w:rPr>
-          <w:rFonts w:ascii="Segoe UI" w:eastAsia="Times New Roman" w:hAnsi="Segoe UI" w:cs="Segoe UI"/>
-          <w:color w:val="333333"/>
-          <w:sz w:val="24"/>
-          <w:szCs w:val="24"/>
+          <w:highlight w:val="green"/>
+        </w:rPr>
+      </w:pPr>
+      <w:r>
+        <w:rPr>
+          <w:rFonts w:ascii="Segoe UI" w:eastAsia="Times New Roman" w:hAnsi="Segoe UI" w:cs="Segoe UI"/>
+          <w:color w:val="333333"/>
+          <w:sz w:val="24"/>
+          <w:szCs w:val="24"/>
+          <w:highlight w:val="green"/>
         </w:rPr>
         <w:t>Good usability (easy to use UI)</w:t>
       </w:r>

</xml_diff>

<commit_message>
Started adding grid view.
</commit_message>
<xml_diff>
--- a/Tasks.docx
+++ b/Tasks.docx
@@ -650,18 +650,7 @@
           <w:sz w:val="24"/>
           <w:szCs w:val="24"/>
         </w:rPr>
-        <w:t> should have administrative access to the system and permissions to administer all major information objects in the system, e.g. to create/edit/delete users and other administrators, to edit/delete offers in a bid system, to edit/delete photos and album in a photo sharing syst</w:t>
-      </w:r>
-      <w:bookmarkStart w:id="0" w:name="_GoBack"/>
-      <w:bookmarkEnd w:id="0"/>
-      <w:r>
-        <w:rPr>
-          <w:rFonts w:ascii="Segoe UI" w:eastAsia="Times New Roman" w:hAnsi="Segoe UI" w:cs="Segoe UI"/>
-          <w:color w:val="333333"/>
-          <w:sz w:val="24"/>
-          <w:szCs w:val="24"/>
-        </w:rPr>
-        <w:t>em, to edit/delete posts in a blogging system, edit/delete products and categories in an e-commerce system, etc.</w:t>
+        <w:t> should have administrative access to the system and permissions to administer all major information objects in the system, e.g. to create/edit/delete users and other administrators, to edit/delete offers in a bid system, to edit/delete photos and album in a photo sharing system, to edit/delete posts in a blogging system, edit/delete products and categories in an e-commerce system, etc.</w:t>
       </w:r>
     </w:p>
     <w:p>
@@ -982,7 +971,21 @@
           <w:szCs w:val="24"/>
           <w:highlight w:val="green"/>
         </w:rPr>
-        <w:t>MS SQL Server</w:t>
+        <w:t>MS</w:t>
+      </w:r>
+      <w:bookmarkStart w:id="0" w:name="_GoBack"/>
+      <w:bookmarkEnd w:id="0"/>
+      <w:r>
+        <w:rPr>
+          <w:rFonts w:ascii="Segoe UI" w:eastAsia="Times New Roman" w:hAnsi="Segoe UI" w:cs="Segoe UI"/>
+          <w:b/>
+          <w:bCs/>
+          <w:color w:val="333333"/>
+          <w:sz w:val="24"/>
+          <w:szCs w:val="24"/>
+          <w:highlight w:val="green"/>
+        </w:rPr>
+        <w:t xml:space="preserve"> SQL Server</w:t>
       </w:r>
       <w:r>
         <w:rPr>
@@ -1043,14 +1046,16 @@
           <w:color w:val="333333"/>
           <w:sz w:val="24"/>
           <w:szCs w:val="24"/>
-        </w:rPr>
-      </w:pPr>
-      <w:r>
-        <w:rPr>
-          <w:rFonts w:ascii="Segoe UI" w:eastAsia="Times New Roman" w:hAnsi="Segoe UI" w:cs="Segoe UI"/>
-          <w:color w:val="333333"/>
-          <w:sz w:val="24"/>
-          <w:szCs w:val="24"/>
+          <w:highlight w:val="green"/>
+        </w:rPr>
+      </w:pPr>
+      <w:r>
+        <w:rPr>
+          <w:rFonts w:ascii="Segoe UI" w:eastAsia="Times New Roman" w:hAnsi="Segoe UI" w:cs="Segoe UI"/>
+          <w:color w:val="333333"/>
+          <w:sz w:val="24"/>
+          <w:szCs w:val="24"/>
+          <w:highlight w:val="green"/>
         </w:rPr>
         <w:t>Use </w:t>
       </w:r>
@@ -1062,6 +1067,7 @@
           <w:color w:val="333333"/>
           <w:sz w:val="24"/>
           <w:szCs w:val="24"/>
+          <w:highlight w:val="green"/>
         </w:rPr>
         <w:t>data-binding</w:t>
       </w:r>
@@ -1071,6 +1077,7 @@
           <w:color w:val="333333"/>
           <w:sz w:val="24"/>
           <w:szCs w:val="24"/>
+          <w:highlight w:val="green"/>
         </w:rPr>
         <w:t> technique by choice</w:t>
       </w:r>
@@ -1087,14 +1094,16 @@
           <w:color w:val="333333"/>
           <w:sz w:val="24"/>
           <w:szCs w:val="24"/>
-        </w:rPr>
-      </w:pPr>
-      <w:r>
-        <w:rPr>
-          <w:rFonts w:ascii="Segoe UI" w:eastAsia="Times New Roman" w:hAnsi="Segoe UI" w:cs="Segoe UI"/>
-          <w:color w:val="333333"/>
-          <w:sz w:val="24"/>
-          <w:szCs w:val="24"/>
+          <w:highlight w:val="green"/>
+        </w:rPr>
+      </w:pPr>
+      <w:r>
+        <w:rPr>
+          <w:rFonts w:ascii="Segoe UI" w:eastAsia="Times New Roman" w:hAnsi="Segoe UI" w:cs="Segoe UI"/>
+          <w:color w:val="333333"/>
+          <w:sz w:val="24"/>
+          <w:szCs w:val="24"/>
+          <w:highlight w:val="green"/>
         </w:rPr>
         <w:t>You are free to use data-source controls (like </w:t>
       </w:r>
@@ -1105,6 +1114,7 @@
           <w:color w:val="333333"/>
           <w:sz w:val="20"/>
           <w:szCs w:val="20"/>
+          <w:highlight w:val="green"/>
         </w:rPr>
         <w:t>EntityDataSource</w:t>
       </w:r>
@@ -1115,6 +1125,7 @@
           <w:color w:val="333333"/>
           <w:sz w:val="24"/>
           <w:szCs w:val="24"/>
+          <w:highlight w:val="green"/>
         </w:rPr>
         <w:t> and </w:t>
       </w:r>
@@ -1125,6 +1136,7 @@
           <w:color w:val="333333"/>
           <w:sz w:val="20"/>
           <w:szCs w:val="20"/>
+          <w:highlight w:val="green"/>
         </w:rPr>
         <w:t>ObjectDataSource</w:t>
       </w:r>
@@ -1135,6 +1147,7 @@
           <w:color w:val="333333"/>
           <w:sz w:val="24"/>
           <w:szCs w:val="24"/>
+          <w:highlight w:val="green"/>
         </w:rPr>
         <w:t>), model binding or manual binding in the C# code behind pages.</w:t>
       </w:r>
@@ -1282,16 +1295,16 @@
           <w:color w:val="333333"/>
           <w:sz w:val="24"/>
           <w:szCs w:val="24"/>
-          <w:highlight w:val="yellow"/>
-        </w:rPr>
-      </w:pPr>
-      <w:r>
-        <w:rPr>
-          <w:rFonts w:ascii="Segoe UI" w:eastAsia="Times New Roman" w:hAnsi="Segoe UI" w:cs="Segoe UI"/>
-          <w:color w:val="333333"/>
-          <w:sz w:val="24"/>
-          <w:szCs w:val="24"/>
-          <w:highlight w:val="yellow"/>
+          <w:highlight w:val="green"/>
+        </w:rPr>
+      </w:pPr>
+      <w:r>
+        <w:rPr>
+          <w:rFonts w:ascii="Segoe UI" w:eastAsia="Times New Roman" w:hAnsi="Segoe UI" w:cs="Segoe UI"/>
+          <w:color w:val="333333"/>
+          <w:sz w:val="24"/>
+          <w:szCs w:val="24"/>
+          <w:highlight w:val="green"/>
         </w:rPr>
         <w:t>Tasks</w:t>
       </w:r>
@@ -1301,7 +1314,7 @@
           <w:color w:val="333333"/>
           <w:sz w:val="24"/>
           <w:szCs w:val="24"/>
-          <w:highlight w:val="yellow"/>
+          <w:highlight w:val="green"/>
         </w:rPr>
         <w:t xml:space="preserve"> on tasks page</w:t>
       </w:r>
@@ -2141,14 +2154,16 @@
           <w:color w:val="333333"/>
           <w:sz w:val="24"/>
           <w:szCs w:val="24"/>
-        </w:rPr>
-      </w:pPr>
-      <w:r>
-        <w:rPr>
-          <w:rFonts w:ascii="Segoe UI" w:eastAsia="Times New Roman" w:hAnsi="Segoe UI" w:cs="Segoe UI"/>
-          <w:color w:val="333333"/>
-          <w:sz w:val="24"/>
-          <w:szCs w:val="24"/>
+          <w:highlight w:val="green"/>
+        </w:rPr>
+      </w:pPr>
+      <w:r>
+        <w:rPr>
+          <w:rFonts w:ascii="Segoe UI" w:eastAsia="Times New Roman" w:hAnsi="Segoe UI" w:cs="Segoe UI"/>
+          <w:color w:val="333333"/>
+          <w:sz w:val="24"/>
+          <w:szCs w:val="24"/>
+          <w:highlight w:val="green"/>
         </w:rPr>
         <w:t>Apply </w:t>
       </w:r>
@@ -2160,6 +2175,7 @@
           <w:color w:val="333333"/>
           <w:sz w:val="24"/>
           <w:szCs w:val="24"/>
+          <w:highlight w:val="green"/>
         </w:rPr>
         <w:t>error handling</w:t>
       </w:r>
@@ -2169,6 +2185,7 @@
           <w:color w:val="333333"/>
           <w:sz w:val="24"/>
           <w:szCs w:val="24"/>
+          <w:highlight w:val="green"/>
         </w:rPr>
         <w:t> and data validation to avoid crashes when invalid data is entered</w:t>
       </w:r>

</xml_diff>

<commit_message>
Added paging to list view Added tests to problem services
</commit_message>
<xml_diff>
--- a/Tasks.docx
+++ b/Tasks.docx
@@ -89,27 +89,7 @@
           <w:sz w:val="24"/>
           <w:szCs w:val="24"/>
         </w:rPr>
-        <w:t xml:space="preserve"> course at </w:t>
-      </w:r>
-      <w:proofErr w:type="spellStart"/>
-      <w:r>
-        <w:rPr>
-          <w:rFonts w:ascii="Segoe UI" w:eastAsia="Times New Roman" w:hAnsi="Segoe UI" w:cs="Segoe UI"/>
-          <w:color w:val="333333"/>
-          <w:sz w:val="24"/>
-          <w:szCs w:val="24"/>
-        </w:rPr>
-        <w:t>Telerik</w:t>
-      </w:r>
-      <w:proofErr w:type="spellEnd"/>
-      <w:r>
-        <w:rPr>
-          <w:rFonts w:ascii="Segoe UI" w:eastAsia="Times New Roman" w:hAnsi="Segoe UI" w:cs="Segoe UI"/>
-          <w:color w:val="333333"/>
-          <w:sz w:val="24"/>
-          <w:szCs w:val="24"/>
-        </w:rPr>
-        <w:t xml:space="preserve"> Academy.</w:t>
+        <w:t> course at Telerik Academy.</w:t>
       </w:r>
     </w:p>
     <w:p>
@@ -971,41 +951,1186 @@
           <w:szCs w:val="24"/>
           <w:highlight w:val="green"/>
         </w:rPr>
-        <w:t>MS</w:t>
+        <w:t>MS SQL Server</w:t>
+      </w:r>
+      <w:r>
+        <w:rPr>
+          <w:rFonts w:ascii="Segoe UI" w:eastAsia="Times New Roman" w:hAnsi="Segoe UI" w:cs="Segoe UI"/>
+          <w:color w:val="333333"/>
+          <w:sz w:val="24"/>
+          <w:szCs w:val="24"/>
+          <w:highlight w:val="green"/>
+        </w:rPr>
+        <w:t> </w:t>
+      </w:r>
+      <w:r>
+        <w:rPr>
+          <w:rFonts w:ascii="Segoe UI" w:eastAsia="Times New Roman" w:hAnsi="Segoe UI" w:cs="Segoe UI"/>
+          <w:color w:val="333333"/>
+          <w:sz w:val="24"/>
+          <w:szCs w:val="24"/>
+          <w:highlight w:val="green"/>
+        </w:rPr>
+        <w:t>as database back-end</w:t>
+      </w:r>
+    </w:p>
+    <w:p>
+      <w:pPr>
+        <w:numPr>
+          <w:ilvl w:val="1"/>
+          <w:numId w:val="2"/>
+        </w:numPr>
+        <w:spacing w:before="100" w:beforeAutospacing="1" w:after="100" w:afterAutospacing="1" w:line="240" w:lineRule="auto"/>
+        <w:rPr>
+          <w:rFonts w:ascii="Segoe UI" w:eastAsia="Times New Roman" w:hAnsi="Segoe UI" w:cs="Segoe UI"/>
+          <w:color w:val="333333"/>
+          <w:sz w:val="24"/>
+          <w:szCs w:val="24"/>
+          <w:highlight w:val="green"/>
+        </w:rPr>
+      </w:pPr>
+      <w:r>
+        <w:rPr>
+          <w:rFonts w:ascii="Segoe UI" w:eastAsia="Times New Roman" w:hAnsi="Segoe UI" w:cs="Segoe UI"/>
+          <w:color w:val="333333"/>
+          <w:sz w:val="24"/>
+          <w:szCs w:val="24"/>
+          <w:highlight w:val="green"/>
+        </w:rPr>
+        <w:t>Use Entity Framework to access your database</w:t>
+      </w:r>
+    </w:p>
+    <w:p>
+      <w:pPr>
+        <w:numPr>
+          <w:ilvl w:val="0"/>
+          <w:numId w:val="2"/>
+        </w:numPr>
+        <w:spacing w:before="60" w:after="100" w:afterAutospacing="1" w:line="240" w:lineRule="auto"/>
+        <w:rPr>
+          <w:rFonts w:ascii="Segoe UI" w:eastAsia="Times New Roman" w:hAnsi="Segoe UI" w:cs="Segoe UI"/>
+          <w:color w:val="333333"/>
+          <w:sz w:val="24"/>
+          <w:szCs w:val="24"/>
+          <w:highlight w:val="green"/>
+        </w:rPr>
+      </w:pPr>
+      <w:r>
+        <w:rPr>
+          <w:rFonts w:ascii="Segoe UI" w:eastAsia="Times New Roman" w:hAnsi="Segoe UI" w:cs="Segoe UI"/>
+          <w:color w:val="333333"/>
+          <w:sz w:val="24"/>
+          <w:szCs w:val="24"/>
+          <w:highlight w:val="green"/>
+        </w:rPr>
+        <w:t>Use </w:t>
+      </w:r>
+      <w:r>
+        <w:rPr>
+          <w:rFonts w:ascii="Segoe UI" w:eastAsia="Times New Roman" w:hAnsi="Segoe UI" w:cs="Segoe UI"/>
+          <w:b/>
+          <w:bCs/>
+          <w:color w:val="333333"/>
+          <w:sz w:val="24"/>
+          <w:szCs w:val="24"/>
+          <w:highlight w:val="green"/>
+        </w:rPr>
+        <w:t>data-binding</w:t>
+      </w:r>
+      <w:r>
+        <w:rPr>
+          <w:rFonts w:ascii="Segoe UI" w:eastAsia="Times New Roman" w:hAnsi="Segoe UI" w:cs="Segoe UI"/>
+          <w:color w:val="333333"/>
+          <w:sz w:val="24"/>
+          <w:szCs w:val="24"/>
+          <w:highlight w:val="green"/>
+        </w:rPr>
+        <w:t> technique by choice</w:t>
+      </w:r>
+    </w:p>
+    <w:p>
+      <w:pPr>
+        <w:numPr>
+          <w:ilvl w:val="1"/>
+          <w:numId w:val="2"/>
+        </w:numPr>
+        <w:spacing w:beforeAutospacing="1" w:after="0" w:afterAutospacing="1" w:line="240" w:lineRule="auto"/>
+        <w:rPr>
+          <w:rFonts w:ascii="Segoe UI" w:eastAsia="Times New Roman" w:hAnsi="Segoe UI" w:cs="Segoe UI"/>
+          <w:color w:val="333333"/>
+          <w:sz w:val="24"/>
+          <w:szCs w:val="24"/>
+          <w:highlight w:val="green"/>
+        </w:rPr>
+      </w:pPr>
+      <w:r>
+        <w:rPr>
+          <w:rFonts w:ascii="Segoe UI" w:eastAsia="Times New Roman" w:hAnsi="Segoe UI" w:cs="Segoe UI"/>
+          <w:color w:val="333333"/>
+          <w:sz w:val="24"/>
+          <w:szCs w:val="24"/>
+          <w:highlight w:val="green"/>
+        </w:rPr>
+        <w:t>You are free to use data-source controls (like </w:t>
+      </w:r>
+      <w:r>
+        <w:rPr>
+          <w:rFonts w:ascii="Consolas" w:eastAsia="Times New Roman" w:hAnsi="Consolas" w:cs="Courier New"/>
+          <w:color w:val="333333"/>
+          <w:sz w:val="20"/>
+          <w:szCs w:val="20"/>
+          <w:highlight w:val="green"/>
+        </w:rPr>
+        <w:t>EntityDataSource</w:t>
+      </w:r>
+      <w:r>
+        <w:rPr>
+          <w:rFonts w:ascii="Segoe UI" w:eastAsia="Times New Roman" w:hAnsi="Segoe UI" w:cs="Segoe UI"/>
+          <w:color w:val="333333"/>
+          <w:sz w:val="24"/>
+          <w:szCs w:val="24"/>
+          <w:highlight w:val="green"/>
+        </w:rPr>
+        <w:t> and </w:t>
+      </w:r>
+      <w:r>
+        <w:rPr>
+          <w:rFonts w:ascii="Consolas" w:eastAsia="Times New Roman" w:hAnsi="Consolas" w:cs="Courier New"/>
+          <w:color w:val="333333"/>
+          <w:sz w:val="20"/>
+          <w:szCs w:val="20"/>
+          <w:highlight w:val="green"/>
+        </w:rPr>
+        <w:t>ObjectDataSource</w:t>
+      </w:r>
+      <w:r>
+        <w:rPr>
+          <w:rFonts w:ascii="Segoe UI" w:eastAsia="Times New Roman" w:hAnsi="Segoe UI" w:cs="Segoe UI"/>
+          <w:color w:val="333333"/>
+          <w:sz w:val="24"/>
+          <w:szCs w:val="24"/>
+          <w:highlight w:val="green"/>
+        </w:rPr>
+        <w:t>), model binding or manual binding in the C# code behind pages.</w:t>
+      </w:r>
+    </w:p>
+    <w:p>
+      <w:pPr>
+        <w:numPr>
+          <w:ilvl w:val="0"/>
+          <w:numId w:val="2"/>
+        </w:numPr>
+        <w:spacing w:before="60" w:after="100" w:afterAutospacing="1" w:line="240" w:lineRule="auto"/>
+        <w:rPr>
+          <w:rFonts w:ascii="Segoe UI" w:eastAsia="Times New Roman" w:hAnsi="Segoe UI" w:cs="Segoe UI"/>
+          <w:color w:val="333333"/>
+          <w:sz w:val="24"/>
+          <w:szCs w:val="24"/>
+        </w:rPr>
+      </w:pPr>
+      <w:r>
+        <w:rPr>
+          <w:rFonts w:ascii="Segoe UI" w:eastAsia="Times New Roman" w:hAnsi="Segoe UI" w:cs="Segoe UI"/>
+          <w:color w:val="333333"/>
+          <w:sz w:val="24"/>
+          <w:szCs w:val="24"/>
+        </w:rPr>
+        <w:t>Use at least </w:t>
+      </w:r>
+      <w:r>
+        <w:rPr>
+          <w:rFonts w:ascii="Segoe UI" w:eastAsia="Times New Roman" w:hAnsi="Segoe UI" w:cs="Segoe UI"/>
+          <w:b/>
+          <w:bCs/>
+          <w:color w:val="333333"/>
+          <w:sz w:val="24"/>
+          <w:szCs w:val="24"/>
+        </w:rPr>
+        <w:t>four data grids</w:t>
+      </w:r>
+      <w:r>
+        <w:rPr>
+          <w:rFonts w:ascii="Segoe UI" w:eastAsia="Times New Roman" w:hAnsi="Segoe UI" w:cs="Segoe UI"/>
+          <w:color w:val="333333"/>
+          <w:sz w:val="24"/>
+          <w:szCs w:val="24"/>
+        </w:rPr>
+        <w:t> (table-like data UI components) with </w:t>
+      </w:r>
+      <w:r>
+        <w:rPr>
+          <w:rFonts w:ascii="Segoe UI" w:eastAsia="Times New Roman" w:hAnsi="Segoe UI" w:cs="Segoe UI"/>
+          <w:b/>
+          <w:bCs/>
+          <w:color w:val="333333"/>
+          <w:sz w:val="24"/>
+          <w:szCs w:val="24"/>
+        </w:rPr>
+        <w:t>server-side paging and sorting</w:t>
+      </w:r>
+    </w:p>
+    <w:p>
+      <w:pPr>
+        <w:pStyle w:val="ListParagraph"/>
+        <w:numPr>
+          <w:ilvl w:val="1"/>
+          <w:numId w:val="1"/>
+        </w:numPr>
+        <w:spacing w:before="60" w:after="100" w:afterAutospacing="1" w:line="240" w:lineRule="auto"/>
+        <w:rPr>
+          <w:rFonts w:ascii="Segoe UI" w:eastAsia="Times New Roman" w:hAnsi="Segoe UI" w:cs="Segoe UI"/>
+          <w:color w:val="333333"/>
+          <w:sz w:val="24"/>
+          <w:szCs w:val="24"/>
+        </w:rPr>
+      </w:pPr>
+      <w:r>
+        <w:rPr>
+          <w:rFonts w:ascii="Segoe UI" w:eastAsia="Times New Roman" w:hAnsi="Segoe UI" w:cs="Segoe UI"/>
+          <w:color w:val="333333"/>
+          <w:sz w:val="24"/>
+          <w:szCs w:val="24"/>
+        </w:rPr>
+        <w:t>Leader board</w:t>
+      </w:r>
+    </w:p>
+    <w:p>
+      <w:pPr>
+        <w:pStyle w:val="ListParagraph"/>
+        <w:numPr>
+          <w:ilvl w:val="1"/>
+          <w:numId w:val="1"/>
+        </w:numPr>
+        <w:spacing w:before="60" w:after="100" w:afterAutospacing="1" w:line="240" w:lineRule="auto"/>
+        <w:rPr>
+          <w:rFonts w:ascii="Segoe UI" w:eastAsia="Times New Roman" w:hAnsi="Segoe UI" w:cs="Segoe UI"/>
+          <w:color w:val="333333"/>
+          <w:sz w:val="24"/>
+          <w:szCs w:val="24"/>
+        </w:rPr>
+      </w:pPr>
+      <w:r>
+        <w:rPr>
+          <w:rFonts w:ascii="Segoe UI" w:eastAsia="Times New Roman" w:hAnsi="Segoe UI" w:cs="Segoe UI"/>
+          <w:color w:val="333333"/>
+          <w:sz w:val="24"/>
+          <w:szCs w:val="24"/>
+        </w:rPr>
+        <w:t>Task commits history</w:t>
+      </w:r>
+    </w:p>
+    <w:p>
+      <w:pPr>
+        <w:pStyle w:val="ListParagraph"/>
+        <w:numPr>
+          <w:ilvl w:val="1"/>
+          <w:numId w:val="1"/>
+        </w:numPr>
+        <w:spacing w:before="60" w:after="100" w:afterAutospacing="1" w:line="240" w:lineRule="auto"/>
+        <w:rPr>
+          <w:rFonts w:ascii="Segoe UI" w:eastAsia="Times New Roman" w:hAnsi="Segoe UI" w:cs="Segoe UI"/>
+          <w:color w:val="333333"/>
+          <w:sz w:val="24"/>
+          <w:szCs w:val="24"/>
+        </w:rPr>
+      </w:pPr>
+      <w:r>
+        <w:rPr>
+          <w:rFonts w:ascii="Segoe UI" w:eastAsia="Times New Roman" w:hAnsi="Segoe UI" w:cs="Segoe UI"/>
+          <w:color w:val="333333"/>
+          <w:sz w:val="24"/>
+          <w:szCs w:val="24"/>
+        </w:rPr>
+        <w:t>Task leaderboard</w:t>
+      </w:r>
+    </w:p>
+    <w:p>
+      <w:pPr>
+        <w:pStyle w:val="ListParagraph"/>
+        <w:numPr>
+          <w:ilvl w:val="1"/>
+          <w:numId w:val="1"/>
+        </w:numPr>
+        <w:spacing w:before="60" w:after="100" w:afterAutospacing="1" w:line="240" w:lineRule="auto"/>
+        <w:rPr>
+          <w:rFonts w:ascii="Segoe UI" w:eastAsia="Times New Roman" w:hAnsi="Segoe UI" w:cs="Segoe UI"/>
+          <w:color w:val="333333"/>
+          <w:sz w:val="24"/>
+          <w:szCs w:val="24"/>
+          <w:highlight w:val="yellow"/>
+        </w:rPr>
+      </w:pPr>
+      <w:r>
+        <w:rPr>
+          <w:rFonts w:ascii="Segoe UI" w:eastAsia="Times New Roman" w:hAnsi="Segoe UI" w:cs="Segoe UI"/>
+          <w:color w:val="333333"/>
+          <w:sz w:val="24"/>
+          <w:szCs w:val="24"/>
+          <w:highlight w:val="yellow"/>
+        </w:rPr>
+        <w:t>Tasks</w:t>
+      </w:r>
+      <w:r>
+        <w:rPr>
+          <w:rFonts w:ascii="Segoe UI" w:eastAsia="Times New Roman" w:hAnsi="Segoe UI" w:cs="Segoe UI"/>
+          <w:color w:val="333333"/>
+          <w:sz w:val="24"/>
+          <w:szCs w:val="24"/>
+          <w:highlight w:val="yellow"/>
+        </w:rPr>
+        <w:t xml:space="preserve"> on tasks page</w:t>
+      </w:r>
+    </w:p>
+    <w:p>
+      <w:pPr>
+        <w:numPr>
+          <w:ilvl w:val="0"/>
+          <w:numId w:val="2"/>
+        </w:numPr>
+        <w:spacing w:before="60" w:after="100" w:afterAutospacing="1" w:line="240" w:lineRule="auto"/>
+        <w:rPr>
+          <w:rFonts w:ascii="Segoe UI" w:eastAsia="Times New Roman" w:hAnsi="Segoe UI" w:cs="Segoe UI"/>
+          <w:color w:val="333333"/>
+          <w:sz w:val="24"/>
+          <w:szCs w:val="24"/>
+          <w:highlight w:val="green"/>
+        </w:rPr>
+      </w:pPr>
+      <w:r>
+        <w:rPr>
+          <w:rFonts w:ascii="Segoe UI" w:eastAsia="Times New Roman" w:hAnsi="Segoe UI" w:cs="Segoe UI"/>
+          <w:color w:val="333333"/>
+          <w:sz w:val="24"/>
+          <w:szCs w:val="24"/>
+          <w:highlight w:val="green"/>
+        </w:rPr>
+        <w:t>Create </w:t>
+      </w:r>
+      <w:r>
+        <w:rPr>
+          <w:rFonts w:ascii="Segoe UI" w:eastAsia="Times New Roman" w:hAnsi="Segoe UI" w:cs="Segoe UI"/>
+          <w:b/>
+          <w:bCs/>
+          <w:color w:val="333333"/>
+          <w:sz w:val="24"/>
+          <w:szCs w:val="24"/>
+          <w:highlight w:val="green"/>
+        </w:rPr>
+        <w:t>beautiful and responsive UI</w:t>
+      </w:r>
+    </w:p>
+    <w:p>
+      <w:pPr>
+        <w:numPr>
+          <w:ilvl w:val="1"/>
+          <w:numId w:val="2"/>
+        </w:numPr>
+        <w:spacing w:before="100" w:beforeAutospacing="1" w:after="100" w:afterAutospacing="1" w:line="240" w:lineRule="auto"/>
+        <w:rPr>
+          <w:rFonts w:ascii="Segoe UI" w:eastAsia="Times New Roman" w:hAnsi="Segoe UI" w:cs="Segoe UI"/>
+          <w:color w:val="333333"/>
+          <w:sz w:val="24"/>
+          <w:szCs w:val="24"/>
+          <w:highlight w:val="green"/>
+        </w:rPr>
+      </w:pPr>
+      <w:r>
+        <w:rPr>
+          <w:rFonts w:ascii="Segoe UI" w:eastAsia="Times New Roman" w:hAnsi="Segoe UI" w:cs="Segoe UI"/>
+          <w:color w:val="333333"/>
+          <w:sz w:val="24"/>
+          <w:szCs w:val="24"/>
+          <w:highlight w:val="green"/>
+        </w:rPr>
+        <w:t>You may use </w:t>
+      </w:r>
+      <w:r>
+        <w:rPr>
+          <w:rFonts w:ascii="Segoe UI" w:eastAsia="Times New Roman" w:hAnsi="Segoe UI" w:cs="Segoe UI"/>
+          <w:b/>
+          <w:bCs/>
+          <w:color w:val="333333"/>
+          <w:sz w:val="24"/>
+          <w:szCs w:val="24"/>
+          <w:highlight w:val="green"/>
+        </w:rPr>
+        <w:t>Bootstrap</w:t>
+      </w:r>
+      <w:r>
+        <w:rPr>
+          <w:rFonts w:ascii="Segoe UI" w:eastAsia="Times New Roman" w:hAnsi="Segoe UI" w:cs="Segoe UI"/>
+          <w:color w:val="333333"/>
+          <w:sz w:val="24"/>
+          <w:szCs w:val="24"/>
+          <w:highlight w:val="green"/>
+        </w:rPr>
+        <w:t> or </w:t>
+      </w:r>
+      <w:r>
+        <w:rPr>
+          <w:rFonts w:ascii="Segoe UI" w:eastAsia="Times New Roman" w:hAnsi="Segoe UI" w:cs="Segoe UI"/>
+          <w:b/>
+          <w:bCs/>
+          <w:color w:val="333333"/>
+          <w:sz w:val="24"/>
+          <w:szCs w:val="24"/>
+          <w:highlight w:val="green"/>
+        </w:rPr>
+        <w:t>Materialize</w:t>
+      </w:r>
+    </w:p>
+    <w:p>
+      <w:pPr>
+        <w:numPr>
+          <w:ilvl w:val="1"/>
+          <w:numId w:val="2"/>
+        </w:numPr>
+        <w:spacing w:before="60" w:after="100" w:afterAutospacing="1" w:line="240" w:lineRule="auto"/>
+        <w:rPr>
+          <w:rFonts w:ascii="Segoe UI" w:eastAsia="Times New Roman" w:hAnsi="Segoe UI" w:cs="Segoe UI"/>
+          <w:color w:val="333333"/>
+          <w:sz w:val="24"/>
+          <w:szCs w:val="24"/>
+          <w:highlight w:val="green"/>
+        </w:rPr>
+      </w:pPr>
+      <w:r>
+        <w:rPr>
+          <w:rFonts w:ascii="Segoe UI" w:eastAsia="Times New Roman" w:hAnsi="Segoe UI" w:cs="Segoe UI"/>
+          <w:color w:val="333333"/>
+          <w:sz w:val="24"/>
+          <w:szCs w:val="24"/>
+          <w:highlight w:val="green"/>
+        </w:rPr>
+        <w:t>You may change the standard theme and modify it to apply own web design and visual styles</w:t>
+      </w:r>
+    </w:p>
+    <w:p>
+      <w:pPr>
+        <w:numPr>
+          <w:ilvl w:val="0"/>
+          <w:numId w:val="2"/>
+        </w:numPr>
+        <w:spacing w:before="60" w:after="100" w:afterAutospacing="1" w:line="240" w:lineRule="auto"/>
+        <w:rPr>
+          <w:rFonts w:ascii="Segoe UI" w:eastAsia="Times New Roman" w:hAnsi="Segoe UI" w:cs="Segoe UI"/>
+          <w:color w:val="333333"/>
+          <w:sz w:val="24"/>
+          <w:szCs w:val="24"/>
+          <w:highlight w:val="green"/>
+        </w:rPr>
+      </w:pPr>
+      <w:r>
+        <w:rPr>
+          <w:rFonts w:ascii="Segoe UI" w:eastAsia="Times New Roman" w:hAnsi="Segoe UI" w:cs="Segoe UI"/>
+          <w:color w:val="333333"/>
+          <w:sz w:val="24"/>
+          <w:szCs w:val="24"/>
+          <w:highlight w:val="green"/>
+        </w:rPr>
+        <w:t>Use a </w:t>
+      </w:r>
+      <w:r>
+        <w:rPr>
+          <w:rFonts w:ascii="Segoe UI" w:eastAsia="Times New Roman" w:hAnsi="Segoe UI" w:cs="Segoe UI"/>
+          <w:b/>
+          <w:bCs/>
+          <w:color w:val="333333"/>
+          <w:sz w:val="24"/>
+          <w:szCs w:val="24"/>
+          <w:highlight w:val="green"/>
+        </w:rPr>
+        <w:t>Master page</w:t>
+      </w:r>
+      <w:r>
+        <w:rPr>
+          <w:rFonts w:ascii="Segoe UI" w:eastAsia="Times New Roman" w:hAnsi="Segoe UI" w:cs="Segoe UI"/>
+          <w:color w:val="333333"/>
+          <w:sz w:val="24"/>
+          <w:szCs w:val="24"/>
+          <w:highlight w:val="green"/>
+        </w:rPr>
+        <w:t> to define the common UI for the public, private and administrative parts</w:t>
+      </w:r>
+    </w:p>
+    <w:p>
+      <w:pPr>
+        <w:numPr>
+          <w:ilvl w:val="0"/>
+          <w:numId w:val="2"/>
+        </w:numPr>
+        <w:spacing w:before="60" w:after="100" w:afterAutospacing="1" w:line="240" w:lineRule="auto"/>
+        <w:rPr>
+          <w:rFonts w:ascii="Segoe UI" w:eastAsia="Times New Roman" w:hAnsi="Segoe UI" w:cs="Segoe UI"/>
+          <w:color w:val="333333"/>
+          <w:sz w:val="24"/>
+          <w:szCs w:val="24"/>
+        </w:rPr>
+      </w:pPr>
+      <w:r>
+        <w:rPr>
+          <w:rFonts w:ascii="Segoe UI" w:eastAsia="Times New Roman" w:hAnsi="Segoe UI" w:cs="Segoe UI"/>
+          <w:color w:val="333333"/>
+          <w:sz w:val="24"/>
+          <w:szCs w:val="24"/>
+        </w:rPr>
+        <w:t>Use </w:t>
+      </w:r>
+      <w:r>
+        <w:rPr>
+          <w:rFonts w:ascii="Segoe UI" w:eastAsia="Times New Roman" w:hAnsi="Segoe UI" w:cs="Segoe UI"/>
+          <w:b/>
+          <w:bCs/>
+          <w:color w:val="333333"/>
+          <w:sz w:val="24"/>
+          <w:szCs w:val="24"/>
+        </w:rPr>
+        <w:t>Sitemap</w:t>
+      </w:r>
+      <w:r>
+        <w:rPr>
+          <w:rFonts w:ascii="Segoe UI" w:eastAsia="Times New Roman" w:hAnsi="Segoe UI" w:cs="Segoe UI"/>
+          <w:color w:val="333333"/>
+          <w:sz w:val="24"/>
+          <w:szCs w:val="24"/>
+        </w:rPr>
+        <w:t> and navigational UI controls to implement site navigation</w:t>
+      </w:r>
+    </w:p>
+    <w:p>
+      <w:pPr>
+        <w:numPr>
+          <w:ilvl w:val="0"/>
+          <w:numId w:val="2"/>
+        </w:numPr>
+        <w:spacing w:before="60" w:after="100" w:afterAutospacing="1" w:line="240" w:lineRule="auto"/>
+        <w:rPr>
+          <w:rFonts w:ascii="Segoe UI" w:eastAsia="Times New Roman" w:hAnsi="Segoe UI" w:cs="Segoe UI"/>
+          <w:color w:val="333333"/>
+          <w:sz w:val="24"/>
+          <w:szCs w:val="24"/>
+        </w:rPr>
+      </w:pPr>
+      <w:r>
+        <w:rPr>
+          <w:rFonts w:ascii="Segoe UI" w:eastAsia="Times New Roman" w:hAnsi="Segoe UI" w:cs="Segoe UI"/>
+          <w:color w:val="333333"/>
+          <w:sz w:val="24"/>
+          <w:szCs w:val="24"/>
+        </w:rPr>
+        <w:t>Use the standard </w:t>
+      </w:r>
+      <w:r>
+        <w:rPr>
+          <w:rFonts w:ascii="Segoe UI" w:eastAsia="Times New Roman" w:hAnsi="Segoe UI" w:cs="Segoe UI"/>
+          <w:b/>
+          <w:bCs/>
+          <w:color w:val="333333"/>
+          <w:sz w:val="24"/>
+          <w:szCs w:val="24"/>
+        </w:rPr>
+        <w:t>ASP.NET Identity System</w:t>
+      </w:r>
+      <w:r>
+        <w:rPr>
+          <w:rFonts w:ascii="Segoe UI" w:eastAsia="Times New Roman" w:hAnsi="Segoe UI" w:cs="Segoe UI"/>
+          <w:color w:val="333333"/>
+          <w:sz w:val="24"/>
+          <w:szCs w:val="24"/>
+        </w:rPr>
+        <w:t> for managing </w:t>
+      </w:r>
+      <w:r>
+        <w:rPr>
+          <w:rFonts w:ascii="Segoe UI" w:eastAsia="Times New Roman" w:hAnsi="Segoe UI" w:cs="Segoe UI"/>
+          <w:b/>
+          <w:bCs/>
+          <w:color w:val="333333"/>
+          <w:sz w:val="24"/>
+          <w:szCs w:val="24"/>
+        </w:rPr>
+        <w:t>users</w:t>
+      </w:r>
+      <w:r>
+        <w:rPr>
+          <w:rFonts w:ascii="Segoe UI" w:eastAsia="Times New Roman" w:hAnsi="Segoe UI" w:cs="Segoe UI"/>
+          <w:color w:val="333333"/>
+          <w:sz w:val="24"/>
+          <w:szCs w:val="24"/>
+        </w:rPr>
+        <w:t> and </w:t>
+      </w:r>
+      <w:r>
+        <w:rPr>
+          <w:rFonts w:ascii="Segoe UI" w:eastAsia="Times New Roman" w:hAnsi="Segoe UI" w:cs="Segoe UI"/>
+          <w:b/>
+          <w:bCs/>
+          <w:color w:val="333333"/>
+          <w:sz w:val="24"/>
+          <w:szCs w:val="24"/>
+        </w:rPr>
+        <w:t>roles</w:t>
+      </w:r>
+    </w:p>
+    <w:p>
+      <w:pPr>
+        <w:numPr>
+          <w:ilvl w:val="1"/>
+          <w:numId w:val="2"/>
+        </w:numPr>
+        <w:spacing w:before="100" w:beforeAutospacing="1" w:after="100" w:afterAutospacing="1" w:line="240" w:lineRule="auto"/>
+        <w:rPr>
+          <w:rFonts w:ascii="Segoe UI" w:eastAsia="Times New Roman" w:hAnsi="Segoe UI" w:cs="Segoe UI"/>
+          <w:color w:val="333333"/>
+          <w:sz w:val="24"/>
+          <w:szCs w:val="24"/>
+        </w:rPr>
+      </w:pPr>
+      <w:r>
+        <w:rPr>
+          <w:rFonts w:ascii="Segoe UI" w:eastAsia="Times New Roman" w:hAnsi="Segoe UI" w:cs="Segoe UI"/>
+          <w:color w:val="333333"/>
+          <w:sz w:val="24"/>
+          <w:szCs w:val="24"/>
+        </w:rPr>
+        <w:lastRenderedPageBreak/>
+        <w:t xml:space="preserve">Your registered users should have </w:t>
+      </w:r>
+      <w:r>
+        <w:rPr>
+          <w:rFonts w:ascii="Segoe UI" w:eastAsia="Times New Roman" w:hAnsi="Segoe UI" w:cs="Segoe UI"/>
+          <w:color w:val="333333"/>
+          <w:sz w:val="24"/>
+          <w:szCs w:val="24"/>
+        </w:rPr>
+        <w:t>at</w:t>
+      </w:r>
+      <w:r>
+        <w:rPr>
+          <w:rFonts w:ascii="Segoe UI" w:eastAsia="Times New Roman" w:hAnsi="Segoe UI" w:cs="Segoe UI"/>
+          <w:color w:val="333333"/>
+          <w:sz w:val="24"/>
+          <w:szCs w:val="24"/>
+        </w:rPr>
+        <w:t xml:space="preserve"> least two roles: </w:t>
+      </w:r>
+      <w:r>
+        <w:rPr>
+          <w:rFonts w:ascii="Segoe UI" w:eastAsia="Times New Roman" w:hAnsi="Segoe UI" w:cs="Segoe UI"/>
+          <w:b/>
+          <w:bCs/>
+          <w:color w:val="333333"/>
+          <w:sz w:val="24"/>
+          <w:szCs w:val="24"/>
+        </w:rPr>
+        <w:t>user</w:t>
+      </w:r>
+      <w:r>
+        <w:rPr>
+          <w:rFonts w:ascii="Segoe UI" w:eastAsia="Times New Roman" w:hAnsi="Segoe UI" w:cs="Segoe UI"/>
+          <w:color w:val="333333"/>
+          <w:sz w:val="24"/>
+          <w:szCs w:val="24"/>
+        </w:rPr>
+        <w:t> and </w:t>
+      </w:r>
+      <w:r>
+        <w:rPr>
+          <w:rFonts w:ascii="Segoe UI" w:eastAsia="Times New Roman" w:hAnsi="Segoe UI" w:cs="Segoe UI"/>
+          <w:b/>
+          <w:bCs/>
+          <w:color w:val="333333"/>
+          <w:sz w:val="24"/>
+          <w:szCs w:val="24"/>
+        </w:rPr>
+        <w:t>administrator</w:t>
+      </w:r>
+    </w:p>
+    <w:p>
+      <w:pPr>
+        <w:numPr>
+          <w:ilvl w:val="0"/>
+          <w:numId w:val="2"/>
+        </w:numPr>
+        <w:spacing w:after="0" w:afterAutospacing="1" w:line="240" w:lineRule="auto"/>
+        <w:rPr>
+          <w:rFonts w:ascii="Segoe UI" w:eastAsia="Times New Roman" w:hAnsi="Segoe UI" w:cs="Segoe UI"/>
+          <w:color w:val="333333"/>
+          <w:sz w:val="24"/>
+          <w:szCs w:val="24"/>
+          <w:highlight w:val="green"/>
+        </w:rPr>
+      </w:pPr>
+      <w:r>
+        <w:rPr>
+          <w:rFonts w:ascii="Segoe UI" w:eastAsia="Times New Roman" w:hAnsi="Segoe UI" w:cs="Segoe UI"/>
+          <w:color w:val="333333"/>
+          <w:sz w:val="24"/>
+          <w:szCs w:val="24"/>
+          <w:highlight w:val="green"/>
+        </w:rPr>
+        <w:t>Use the standard ASP.NET Web Forms controls (from</w:t>
+      </w:r>
+      <w:r>
+        <w:rPr>
+          <w:rFonts w:ascii="Segoe UI" w:eastAsia="Times New Roman" w:hAnsi="Segoe UI" w:cs="Segoe UI"/>
+          <w:color w:val="333333"/>
+          <w:sz w:val="24"/>
+          <w:szCs w:val="24"/>
+          <w:highlight w:val="green"/>
+        </w:rPr>
+        <w:t> </w:t>
+      </w:r>
+      <w:r>
+        <w:rPr>
+          <w:rFonts w:ascii="Consolas" w:eastAsia="Times New Roman" w:hAnsi="Consolas" w:cs="Courier New"/>
+          <w:color w:val="333333"/>
+          <w:sz w:val="20"/>
+          <w:szCs w:val="20"/>
+          <w:highlight w:val="green"/>
+        </w:rPr>
+        <w:t>System.Web.UI</w:t>
+      </w:r>
+      <w:r>
+        <w:rPr>
+          <w:rFonts w:ascii="Segoe UI" w:eastAsia="Times New Roman" w:hAnsi="Segoe UI" w:cs="Segoe UI"/>
+          <w:color w:val="333333"/>
+          <w:sz w:val="24"/>
+          <w:szCs w:val="24"/>
+          <w:highlight w:val="green"/>
+        </w:rPr>
+        <w:t>)</w:t>
+      </w:r>
+    </w:p>
+    <w:p>
+      <w:pPr>
+        <w:numPr>
+          <w:ilvl w:val="1"/>
+          <w:numId w:val="2"/>
+        </w:numPr>
+        <w:spacing w:before="100" w:beforeAutospacing="1" w:after="100" w:afterAutospacing="1" w:line="240" w:lineRule="auto"/>
+        <w:rPr>
+          <w:rFonts w:ascii="Segoe UI" w:eastAsia="Times New Roman" w:hAnsi="Segoe UI" w:cs="Segoe UI"/>
+          <w:color w:val="333333"/>
+          <w:sz w:val="24"/>
+          <w:szCs w:val="24"/>
+          <w:highlight w:val="green"/>
+        </w:rPr>
+      </w:pPr>
+      <w:r>
+        <w:rPr>
+          <w:rFonts w:ascii="Segoe UI" w:eastAsia="Times New Roman" w:hAnsi="Segoe UI" w:cs="Segoe UI"/>
+          <w:color w:val="333333"/>
+          <w:sz w:val="24"/>
+          <w:szCs w:val="24"/>
+          <w:highlight w:val="green"/>
+        </w:rPr>
+        <w:t>External UI controls from Telerik / Infragistics / DevExpress / etc. are</w:t>
+      </w:r>
+      <w:r>
+        <w:rPr>
+          <w:rFonts w:ascii="Segoe UI" w:eastAsia="Times New Roman" w:hAnsi="Segoe UI" w:cs="Segoe UI"/>
+          <w:color w:val="333333"/>
+          <w:sz w:val="24"/>
+          <w:szCs w:val="24"/>
+          <w:highlight w:val="green"/>
+        </w:rPr>
+        <w:t> </w:t>
+      </w:r>
+      <w:r>
+        <w:rPr>
+          <w:rFonts w:ascii="Segoe UI" w:eastAsia="Times New Roman" w:hAnsi="Segoe UI" w:cs="Segoe UI"/>
+          <w:b/>
+          <w:bCs/>
+          <w:color w:val="333333"/>
+          <w:sz w:val="24"/>
+          <w:szCs w:val="24"/>
+          <w:highlight w:val="green"/>
+        </w:rPr>
+        <w:t>not</w:t>
+      </w:r>
+      <w:r>
+        <w:rPr>
+          <w:rFonts w:ascii="Segoe UI" w:eastAsia="Times New Roman" w:hAnsi="Segoe UI" w:cs="Segoe UI"/>
+          <w:color w:val="333333"/>
+          <w:sz w:val="24"/>
+          <w:szCs w:val="24"/>
+          <w:highlight w:val="green"/>
+        </w:rPr>
+        <w:t> </w:t>
+      </w:r>
+      <w:r>
+        <w:rPr>
+          <w:rFonts w:ascii="Segoe UI" w:eastAsia="Times New Roman" w:hAnsi="Segoe UI" w:cs="Segoe UI"/>
+          <w:color w:val="333333"/>
+          <w:sz w:val="24"/>
+          <w:szCs w:val="24"/>
+          <w:highlight w:val="green"/>
+        </w:rPr>
+        <w:t>allowed!</w:t>
+      </w:r>
+    </w:p>
+    <w:p>
+      <w:pPr>
+        <w:numPr>
+          <w:ilvl w:val="0"/>
+          <w:numId w:val="2"/>
+        </w:numPr>
+        <w:spacing w:after="0" w:afterAutospacing="1" w:line="240" w:lineRule="auto"/>
+        <w:rPr>
+          <w:rFonts w:ascii="Segoe UI" w:eastAsia="Times New Roman" w:hAnsi="Segoe UI" w:cs="Segoe UI"/>
+          <w:color w:val="333333"/>
+          <w:sz w:val="24"/>
+          <w:szCs w:val="24"/>
+        </w:rPr>
+      </w:pPr>
+      <w:r>
+        <w:rPr>
+          <w:rFonts w:ascii="Segoe UI" w:eastAsia="Times New Roman" w:hAnsi="Segoe UI" w:cs="Segoe UI"/>
+          <w:color w:val="333333"/>
+          <w:sz w:val="24"/>
+          <w:szCs w:val="24"/>
+        </w:rPr>
+        <w:t>Use </w:t>
+      </w:r>
+      <w:r>
+        <w:rPr>
+          <w:rFonts w:ascii="Consolas" w:eastAsia="Times New Roman" w:hAnsi="Consolas" w:cs="Courier New"/>
+          <w:color w:val="333333"/>
+          <w:sz w:val="20"/>
+          <w:szCs w:val="20"/>
+        </w:rPr>
+        <w:t>UpdatePanel</w:t>
+      </w:r>
+      <w:r>
+        <w:rPr>
+          <w:rFonts w:ascii="Segoe UI" w:eastAsia="Times New Roman" w:hAnsi="Segoe UI" w:cs="Segoe UI"/>
+          <w:color w:val="333333"/>
+          <w:sz w:val="24"/>
+          <w:szCs w:val="24"/>
+        </w:rPr>
+        <w:t>s and </w:t>
+      </w:r>
+      <w:r>
+        <w:rPr>
+          <w:rFonts w:ascii="Segoe UI" w:eastAsia="Times New Roman" w:hAnsi="Segoe UI" w:cs="Segoe UI"/>
+          <w:b/>
+          <w:bCs/>
+          <w:color w:val="333333"/>
+          <w:sz w:val="24"/>
+          <w:szCs w:val="24"/>
+        </w:rPr>
+        <w:t>AJAX</w:t>
+      </w:r>
+      <w:r>
+        <w:rPr>
+          <w:rFonts w:ascii="Segoe UI" w:eastAsia="Times New Roman" w:hAnsi="Segoe UI" w:cs="Segoe UI"/>
+          <w:color w:val="333333"/>
+          <w:sz w:val="24"/>
+          <w:szCs w:val="24"/>
+        </w:rPr>
+        <w:t> where applicable to avoid full postbacks</w:t>
+      </w:r>
+    </w:p>
+    <w:p>
+      <w:pPr>
+        <w:pStyle w:val="ListParagraph"/>
+        <w:numPr>
+          <w:ilvl w:val="1"/>
+          <w:numId w:val="1"/>
+        </w:numPr>
+        <w:spacing w:before="60" w:after="100" w:afterAutospacing="1" w:line="240" w:lineRule="auto"/>
+        <w:rPr>
+          <w:rFonts w:ascii="Segoe UI" w:eastAsia="Times New Roman" w:hAnsi="Segoe UI" w:cs="Segoe UI"/>
+          <w:color w:val="333333"/>
+          <w:sz w:val="24"/>
+          <w:szCs w:val="24"/>
+        </w:rPr>
+      </w:pPr>
+      <w:r>
+        <w:rPr>
+          <w:rFonts w:ascii="Segoe UI" w:eastAsia="Times New Roman" w:hAnsi="Segoe UI" w:cs="Segoe UI"/>
+          <w:color w:val="333333"/>
+          <w:sz w:val="24"/>
+          <w:szCs w:val="24"/>
+        </w:rPr>
+        <w:t>Task commits history</w:t>
       </w:r>
       <w:bookmarkStart w:id="0" w:name="_GoBack"/>
       <w:bookmarkEnd w:id="0"/>
-      <w:r>
-        <w:rPr>
-          <w:rFonts w:ascii="Segoe UI" w:eastAsia="Times New Roman" w:hAnsi="Segoe UI" w:cs="Segoe UI"/>
-          <w:b/>
-          <w:bCs/>
-          <w:color w:val="333333"/>
-          <w:sz w:val="24"/>
-          <w:szCs w:val="24"/>
-          <w:highlight w:val="green"/>
-        </w:rPr>
-        <w:t xml:space="preserve"> SQL Server</w:t>
-      </w:r>
-      <w:r>
-        <w:rPr>
-          <w:rFonts w:ascii="Segoe UI" w:eastAsia="Times New Roman" w:hAnsi="Segoe UI" w:cs="Segoe UI"/>
-          <w:color w:val="333333"/>
-          <w:sz w:val="24"/>
-          <w:szCs w:val="24"/>
-          <w:highlight w:val="green"/>
-        </w:rPr>
-        <w:t> </w:t>
-      </w:r>
-      <w:r>
-        <w:rPr>
-          <w:rFonts w:ascii="Segoe UI" w:eastAsia="Times New Roman" w:hAnsi="Segoe UI" w:cs="Segoe UI"/>
-          <w:color w:val="333333"/>
-          <w:sz w:val="24"/>
-          <w:szCs w:val="24"/>
-          <w:highlight w:val="green"/>
-        </w:rPr>
-        <w:t>as database back-end</w:t>
+    </w:p>
+    <w:p>
+      <w:pPr>
+        <w:numPr>
+          <w:ilvl w:val="0"/>
+          <w:numId w:val="2"/>
+        </w:numPr>
+        <w:spacing w:before="60" w:after="100" w:afterAutospacing="1" w:line="240" w:lineRule="auto"/>
+        <w:rPr>
+          <w:rFonts w:ascii="Segoe UI" w:eastAsia="Times New Roman" w:hAnsi="Segoe UI" w:cs="Segoe UI"/>
+          <w:color w:val="333333"/>
+          <w:sz w:val="24"/>
+          <w:szCs w:val="24"/>
+        </w:rPr>
+      </w:pPr>
+      <w:r>
+        <w:rPr>
+          <w:rFonts w:ascii="Segoe UI" w:eastAsia="Times New Roman" w:hAnsi="Segoe UI" w:cs="Segoe UI"/>
+          <w:color w:val="333333"/>
+          <w:sz w:val="24"/>
+          <w:szCs w:val="24"/>
+        </w:rPr>
+        <w:t>Use at least </w:t>
+      </w:r>
+      <w:r>
+        <w:rPr>
+          <w:rFonts w:ascii="Segoe UI" w:eastAsia="Times New Roman" w:hAnsi="Segoe UI" w:cs="Segoe UI"/>
+          <w:b/>
+          <w:bCs/>
+          <w:color w:val="333333"/>
+          <w:sz w:val="24"/>
+          <w:szCs w:val="24"/>
+        </w:rPr>
+        <w:t>three ASCX user controls</w:t>
+      </w:r>
+      <w:r>
+        <w:rPr>
+          <w:rFonts w:ascii="Segoe UI" w:eastAsia="Times New Roman" w:hAnsi="Segoe UI" w:cs="Segoe UI"/>
+          <w:color w:val="333333"/>
+          <w:sz w:val="24"/>
+          <w:szCs w:val="24"/>
+        </w:rPr>
+        <w:t> that encapsulate some functionality</w:t>
+      </w:r>
+    </w:p>
+    <w:p>
+      <w:pPr>
+        <w:numPr>
+          <w:ilvl w:val="0"/>
+          <w:numId w:val="2"/>
+        </w:numPr>
+        <w:spacing w:before="60" w:after="100" w:afterAutospacing="1" w:line="240" w:lineRule="auto"/>
+        <w:rPr>
+          <w:rFonts w:ascii="Segoe UI" w:eastAsia="Times New Roman" w:hAnsi="Segoe UI" w:cs="Segoe UI"/>
+          <w:color w:val="333333"/>
+          <w:sz w:val="24"/>
+          <w:szCs w:val="24"/>
+        </w:rPr>
+      </w:pPr>
+      <w:r>
+        <w:rPr>
+          <w:rFonts w:ascii="Segoe UI" w:eastAsia="Times New Roman" w:hAnsi="Segoe UI" w:cs="Segoe UI"/>
+          <w:color w:val="333333"/>
+          <w:sz w:val="24"/>
+          <w:szCs w:val="24"/>
+        </w:rPr>
+        <w:t>Use at least one </w:t>
+      </w:r>
+      <w:r>
+        <w:rPr>
+          <w:rFonts w:ascii="Segoe UI" w:eastAsia="Times New Roman" w:hAnsi="Segoe UI" w:cs="Segoe UI"/>
+          <w:b/>
+          <w:bCs/>
+          <w:color w:val="333333"/>
+          <w:sz w:val="24"/>
+          <w:szCs w:val="24"/>
+        </w:rPr>
+        <w:t>file upload</w:t>
+      </w:r>
+      <w:r>
+        <w:rPr>
+          <w:rFonts w:ascii="Segoe UI" w:eastAsia="Times New Roman" w:hAnsi="Segoe UI" w:cs="Segoe UI"/>
+          <w:color w:val="333333"/>
+          <w:sz w:val="24"/>
+          <w:szCs w:val="24"/>
+        </w:rPr>
+        <w:t> form to send files at the server side (e.g. profile photos for your users)</w:t>
+      </w:r>
+    </w:p>
+    <w:p>
+      <w:pPr>
+        <w:pStyle w:val="ListParagraph"/>
+        <w:numPr>
+          <w:ilvl w:val="1"/>
+          <w:numId w:val="1"/>
+        </w:numPr>
+        <w:spacing w:before="60" w:after="100" w:afterAutospacing="1" w:line="240" w:lineRule="auto"/>
+        <w:rPr>
+          <w:rFonts w:ascii="Segoe UI" w:eastAsia="Times New Roman" w:hAnsi="Segoe UI" w:cs="Segoe UI"/>
+          <w:color w:val="333333"/>
+          <w:sz w:val="24"/>
+          <w:szCs w:val="24"/>
+        </w:rPr>
+      </w:pPr>
+      <w:r>
+        <w:rPr>
+          <w:rFonts w:ascii="Segoe UI" w:eastAsia="Times New Roman" w:hAnsi="Segoe UI" w:cs="Segoe UI"/>
+          <w:color w:val="333333"/>
+          <w:sz w:val="24"/>
+          <w:szCs w:val="24"/>
+        </w:rPr>
+        <w:t>Profile photo</w:t>
+      </w:r>
+    </w:p>
+    <w:p>
+      <w:pPr>
+        <w:pStyle w:val="ListParagraph"/>
+        <w:numPr>
+          <w:ilvl w:val="1"/>
+          <w:numId w:val="1"/>
+        </w:numPr>
+        <w:spacing w:before="60" w:after="100" w:afterAutospacing="1" w:line="240" w:lineRule="auto"/>
+        <w:rPr>
+          <w:rFonts w:ascii="Segoe UI" w:eastAsia="Times New Roman" w:hAnsi="Segoe UI" w:cs="Segoe UI"/>
+          <w:color w:val="333333"/>
+          <w:sz w:val="24"/>
+          <w:szCs w:val="24"/>
+        </w:rPr>
+      </w:pPr>
+      <w:r>
+        <w:rPr>
+          <w:rFonts w:ascii="Segoe UI" w:eastAsia="Times New Roman" w:hAnsi="Segoe UI" w:cs="Segoe UI"/>
+          <w:color w:val="333333"/>
+          <w:sz w:val="24"/>
+          <w:szCs w:val="24"/>
+        </w:rPr>
+        <w:t>Script file</w:t>
+      </w:r>
+    </w:p>
+    <w:p>
+      <w:pPr>
+        <w:numPr>
+          <w:ilvl w:val="0"/>
+          <w:numId w:val="2"/>
+        </w:numPr>
+        <w:spacing w:before="60" w:after="100" w:afterAutospacing="1" w:line="240" w:lineRule="auto"/>
+        <w:rPr>
+          <w:rFonts w:ascii="Segoe UI" w:eastAsia="Times New Roman" w:hAnsi="Segoe UI" w:cs="Segoe UI"/>
+          <w:color w:val="333333"/>
+          <w:sz w:val="24"/>
+          <w:szCs w:val="24"/>
+        </w:rPr>
+      </w:pPr>
+      <w:r>
+        <w:rPr>
+          <w:rFonts w:ascii="Segoe UI" w:eastAsia="Times New Roman" w:hAnsi="Segoe UI" w:cs="Segoe UI"/>
+          <w:color w:val="333333"/>
+          <w:sz w:val="24"/>
+          <w:szCs w:val="24"/>
+        </w:rPr>
+        <w:t>Use </w:t>
+      </w:r>
+      <w:r>
+        <w:rPr>
+          <w:rFonts w:ascii="Segoe UI" w:eastAsia="Times New Roman" w:hAnsi="Segoe UI" w:cs="Segoe UI"/>
+          <w:b/>
+          <w:bCs/>
+          <w:color w:val="333333"/>
+          <w:sz w:val="24"/>
+          <w:szCs w:val="24"/>
+        </w:rPr>
+        <w:t>caching</w:t>
+      </w:r>
+      <w:r>
+        <w:rPr>
+          <w:rFonts w:ascii="Segoe UI" w:eastAsia="Times New Roman" w:hAnsi="Segoe UI" w:cs="Segoe UI"/>
+          <w:color w:val="333333"/>
+          <w:sz w:val="24"/>
+          <w:szCs w:val="24"/>
+        </w:rPr>
+        <w:t> of data where it makes sense (e.g. starting page)</w:t>
+      </w:r>
+    </w:p>
+    <w:p>
+      <w:pPr>
+        <w:numPr>
+          <w:ilvl w:val="0"/>
+          <w:numId w:val="2"/>
+        </w:numPr>
+        <w:spacing w:before="60" w:after="100" w:afterAutospacing="1" w:line="240" w:lineRule="auto"/>
+        <w:rPr>
+          <w:rFonts w:ascii="Segoe UI" w:eastAsia="Times New Roman" w:hAnsi="Segoe UI" w:cs="Segoe UI"/>
+          <w:color w:val="333333"/>
+          <w:sz w:val="24"/>
+          <w:szCs w:val="24"/>
+          <w:highlight w:val="green"/>
+        </w:rPr>
+      </w:pPr>
+      <w:r>
+        <w:rPr>
+          <w:rFonts w:ascii="Segoe UI" w:eastAsia="Times New Roman" w:hAnsi="Segoe UI" w:cs="Segoe UI"/>
+          <w:color w:val="333333"/>
+          <w:sz w:val="24"/>
+          <w:szCs w:val="24"/>
+          <w:highlight w:val="green"/>
+        </w:rPr>
+        <w:t>Apply </w:t>
+      </w:r>
+      <w:r>
+        <w:rPr>
+          <w:rFonts w:ascii="Segoe UI" w:eastAsia="Times New Roman" w:hAnsi="Segoe UI" w:cs="Segoe UI"/>
+          <w:b/>
+          <w:bCs/>
+          <w:color w:val="333333"/>
+          <w:sz w:val="24"/>
+          <w:szCs w:val="24"/>
+          <w:highlight w:val="green"/>
+        </w:rPr>
+        <w:t>error handling</w:t>
+      </w:r>
+      <w:r>
+        <w:rPr>
+          <w:rFonts w:ascii="Segoe UI" w:eastAsia="Times New Roman" w:hAnsi="Segoe UI" w:cs="Segoe UI"/>
+          <w:color w:val="333333"/>
+          <w:sz w:val="24"/>
+          <w:szCs w:val="24"/>
+          <w:highlight w:val="green"/>
+        </w:rPr>
+        <w:t> and data validation to avoid crashes when invalid data is entered</w:t>
+      </w:r>
+    </w:p>
+    <w:p>
+      <w:pPr>
+        <w:numPr>
+          <w:ilvl w:val="0"/>
+          <w:numId w:val="2"/>
+        </w:numPr>
+        <w:spacing w:before="60" w:after="100" w:afterAutospacing="1" w:line="240" w:lineRule="auto"/>
+        <w:rPr>
+          <w:rFonts w:ascii="Segoe UI" w:eastAsia="Times New Roman" w:hAnsi="Segoe UI" w:cs="Segoe UI"/>
+          <w:color w:val="333333"/>
+          <w:sz w:val="24"/>
+          <w:szCs w:val="24"/>
+        </w:rPr>
+      </w:pPr>
+      <w:r>
+        <w:rPr>
+          <w:rFonts w:ascii="Segoe UI" w:eastAsia="Times New Roman" w:hAnsi="Segoe UI" w:cs="Segoe UI"/>
+          <w:color w:val="333333"/>
+          <w:sz w:val="24"/>
+          <w:szCs w:val="24"/>
+        </w:rPr>
+        <w:t>Prevent yourself from </w:t>
+      </w:r>
+      <w:r>
+        <w:rPr>
+          <w:rFonts w:ascii="Segoe UI" w:eastAsia="Times New Roman" w:hAnsi="Segoe UI" w:cs="Segoe UI"/>
+          <w:b/>
+          <w:bCs/>
+          <w:color w:val="333333"/>
+          <w:sz w:val="24"/>
+          <w:szCs w:val="24"/>
+        </w:rPr>
+        <w:t>security</w:t>
+      </w:r>
+      <w:r>
+        <w:rPr>
+          <w:rFonts w:ascii="Segoe UI" w:eastAsia="Times New Roman" w:hAnsi="Segoe UI" w:cs="Segoe UI"/>
+          <w:color w:val="333333"/>
+          <w:sz w:val="24"/>
+          <w:szCs w:val="24"/>
+        </w:rPr>
+        <w:t> holes (XSS, XSRF, Parameter Tampering, etc.)</w:t>
       </w:r>
     </w:p>
     <w:p>
@@ -1014,24 +2139,78 @@
           <w:ilvl w:val="1"/>
           <w:numId w:val="2"/>
         </w:numPr>
-        <w:spacing w:before="100" w:beforeAutospacing="1" w:after="100" w:afterAutospacing="1" w:line="240" w:lineRule="auto"/>
-        <w:rPr>
-          <w:rFonts w:ascii="Segoe UI" w:eastAsia="Times New Roman" w:hAnsi="Segoe UI" w:cs="Segoe UI"/>
-          <w:color w:val="333333"/>
-          <w:sz w:val="24"/>
-          <w:szCs w:val="24"/>
-          <w:highlight w:val="green"/>
-        </w:rPr>
-      </w:pPr>
-      <w:r>
-        <w:rPr>
-          <w:rFonts w:ascii="Segoe UI" w:eastAsia="Times New Roman" w:hAnsi="Segoe UI" w:cs="Segoe UI"/>
-          <w:color w:val="333333"/>
-          <w:sz w:val="24"/>
-          <w:szCs w:val="24"/>
-          <w:highlight w:val="green"/>
-        </w:rPr>
-        <w:t>Use Entity Framework to access your database</w:t>
+        <w:spacing w:beforeAutospacing="1" w:after="0" w:afterAutospacing="1" w:line="240" w:lineRule="auto"/>
+        <w:rPr>
+          <w:rFonts w:ascii="Segoe UI" w:eastAsia="Times New Roman" w:hAnsi="Segoe UI" w:cs="Segoe UI"/>
+          <w:color w:val="333333"/>
+          <w:sz w:val="24"/>
+          <w:szCs w:val="24"/>
+        </w:rPr>
+      </w:pPr>
+      <w:r>
+        <w:rPr>
+          <w:rFonts w:ascii="Segoe UI" w:eastAsia="Times New Roman" w:hAnsi="Segoe UI" w:cs="Segoe UI"/>
+          <w:color w:val="333333"/>
+          <w:sz w:val="24"/>
+          <w:szCs w:val="24"/>
+        </w:rPr>
+        <w:t>Handle correctly the </w:t>
+      </w:r>
+      <w:r>
+        <w:rPr>
+          <w:rFonts w:ascii="Segoe UI" w:eastAsia="Times New Roman" w:hAnsi="Segoe UI" w:cs="Segoe UI"/>
+          <w:b/>
+          <w:bCs/>
+          <w:color w:val="333333"/>
+          <w:sz w:val="24"/>
+          <w:szCs w:val="24"/>
+        </w:rPr>
+        <w:t>special HTML characters</w:t>
+      </w:r>
+      <w:r>
+        <w:rPr>
+          <w:rFonts w:ascii="Segoe UI" w:eastAsia="Times New Roman" w:hAnsi="Segoe UI" w:cs="Segoe UI"/>
+          <w:color w:val="333333"/>
+          <w:sz w:val="24"/>
+          <w:szCs w:val="24"/>
+        </w:rPr>
+        <w:t> and tags like </w:t>
+      </w:r>
+      <w:r>
+        <w:rPr>
+          <w:rFonts w:ascii="Consolas" w:eastAsia="Times New Roman" w:hAnsi="Consolas" w:cs="Courier New"/>
+          <w:color w:val="333333"/>
+          <w:sz w:val="20"/>
+          <w:szCs w:val="20"/>
+        </w:rPr>
+        <w:t>&lt;script&gt;</w:t>
+      </w:r>
+      <w:r>
+        <w:rPr>
+          <w:rFonts w:ascii="Segoe UI" w:eastAsia="Times New Roman" w:hAnsi="Segoe UI" w:cs="Segoe UI"/>
+          <w:color w:val="333333"/>
+          <w:sz w:val="24"/>
+          <w:szCs w:val="24"/>
+        </w:rPr>
+        <w:t>, </w:t>
+      </w:r>
+      <w:r>
+        <w:rPr>
+          <w:rFonts w:ascii="Consolas" w:eastAsia="Times New Roman" w:hAnsi="Consolas" w:cs="Courier New"/>
+          <w:color w:val="333333"/>
+          <w:sz w:val="20"/>
+          <w:szCs w:val="20"/>
+        </w:rPr>
+        <w:t>&lt;br /&gt;</w:t>
+      </w:r>
+      <w:r>
+        <w:rPr>
+          <w:rFonts w:ascii="Segoe UI" w:eastAsia="Times New Roman" w:hAnsi="Segoe UI" w:cs="Segoe UI"/>
+          <w:color w:val="333333"/>
+          <w:sz w:val="24"/>
+          <w:szCs w:val="24"/>
+        </w:rPr>
+        <w:t>, etc.</w:t>
       </w:r>
     </w:p>
     <w:p>
@@ -1057,1674 +2236,374 @@
           <w:szCs w:val="24"/>
           <w:highlight w:val="green"/>
         </w:rPr>
-        <w:t>Use </w:t>
-      </w:r>
-      <w:r>
-        <w:rPr>
-          <w:rFonts w:ascii="Segoe UI" w:eastAsia="Times New Roman" w:hAnsi="Segoe UI" w:cs="Segoe UI"/>
-          <w:b/>
-          <w:bCs/>
-          <w:color w:val="333333"/>
-          <w:sz w:val="24"/>
-          <w:szCs w:val="24"/>
-          <w:highlight w:val="green"/>
-        </w:rPr>
-        <w:t>data-binding</w:t>
-      </w:r>
-      <w:r>
-        <w:rPr>
-          <w:rFonts w:ascii="Segoe UI" w:eastAsia="Times New Roman" w:hAnsi="Segoe UI" w:cs="Segoe UI"/>
-          <w:color w:val="333333"/>
-          <w:sz w:val="24"/>
-          <w:szCs w:val="24"/>
-          <w:highlight w:val="green"/>
-        </w:rPr>
-        <w:t> technique by choice</w:t>
-      </w:r>
-    </w:p>
-    <w:p>
-      <w:pPr>
-        <w:numPr>
-          <w:ilvl w:val="1"/>
+        <w:t>Create </w:t>
+      </w:r>
+      <w:r>
+        <w:rPr>
+          <w:rFonts w:ascii="Segoe UI" w:eastAsia="Times New Roman" w:hAnsi="Segoe UI" w:cs="Segoe UI"/>
+          <w:b/>
+          <w:bCs/>
+          <w:color w:val="333333"/>
+          <w:sz w:val="24"/>
+          <w:szCs w:val="24"/>
+          <w:highlight w:val="green"/>
+        </w:rPr>
+        <w:t>unit tests</w:t>
+      </w:r>
+      <w:r>
+        <w:rPr>
+          <w:rFonts w:ascii="Segoe UI" w:eastAsia="Times New Roman" w:hAnsi="Segoe UI" w:cs="Segoe UI"/>
+          <w:color w:val="333333"/>
+          <w:sz w:val="24"/>
+          <w:szCs w:val="24"/>
+          <w:highlight w:val="green"/>
+        </w:rPr>
+        <w:t> for your "business" functionality following the best practices for writing unit tests (</w:t>
+      </w:r>
+      <w:r>
+        <w:rPr>
+          <w:rFonts w:ascii="Segoe UI" w:eastAsia="Times New Roman" w:hAnsi="Segoe UI" w:cs="Segoe UI"/>
+          <w:b/>
+          <w:bCs/>
+          <w:color w:val="333333"/>
+          <w:sz w:val="24"/>
+          <w:szCs w:val="24"/>
+          <w:highlight w:val="green"/>
+        </w:rPr>
+        <w:t>at least 70% code coverage</w:t>
+      </w:r>
+      <w:r>
+        <w:rPr>
+          <w:rFonts w:ascii="Segoe UI" w:eastAsia="Times New Roman" w:hAnsi="Segoe UI" w:cs="Segoe UI"/>
+          <w:color w:val="333333"/>
+          <w:sz w:val="24"/>
+          <w:szCs w:val="24"/>
+          <w:highlight w:val="green"/>
+        </w:rPr>
+        <w:t>) - </w:t>
+      </w:r>
+      <w:r>
+        <w:rPr>
+          <w:rFonts w:ascii="Segoe UI" w:eastAsia="Times New Roman" w:hAnsi="Segoe UI" w:cs="Segoe UI"/>
+          <w:b/>
+          <w:bCs/>
+          <w:color w:val="333333"/>
+          <w:sz w:val="24"/>
+          <w:szCs w:val="24"/>
+          <w:highlight w:val="green"/>
+        </w:rPr>
+        <w:t>~30% of the points for the project</w:t>
+      </w:r>
+    </w:p>
+    <w:p>
+      <w:pPr>
+        <w:numPr>
+          <w:ilvl w:val="0"/>
           <w:numId w:val="2"/>
         </w:numPr>
-        <w:spacing w:beforeAutospacing="1" w:after="0" w:afterAutospacing="1" w:line="240" w:lineRule="auto"/>
-        <w:rPr>
-          <w:rFonts w:ascii="Segoe UI" w:eastAsia="Times New Roman" w:hAnsi="Segoe UI" w:cs="Segoe UI"/>
-          <w:color w:val="333333"/>
-          <w:sz w:val="24"/>
-          <w:szCs w:val="24"/>
-          <w:highlight w:val="green"/>
-        </w:rPr>
-      </w:pPr>
-      <w:r>
-        <w:rPr>
-          <w:rFonts w:ascii="Segoe UI" w:eastAsia="Times New Roman" w:hAnsi="Segoe UI" w:cs="Segoe UI"/>
-          <w:color w:val="333333"/>
-          <w:sz w:val="24"/>
-          <w:szCs w:val="24"/>
-          <w:highlight w:val="green"/>
-        </w:rPr>
-        <w:t>You are free to use data-source controls (like </w:t>
-      </w:r>
-      <w:proofErr w:type="spellStart"/>
+        <w:spacing w:before="60" w:after="100" w:afterAutospacing="1" w:line="240" w:lineRule="auto"/>
+        <w:rPr>
+          <w:rFonts w:ascii="Segoe UI" w:eastAsia="Times New Roman" w:hAnsi="Segoe UI" w:cs="Segoe UI"/>
+          <w:color w:val="333333"/>
+          <w:sz w:val="24"/>
+          <w:szCs w:val="24"/>
+        </w:rPr>
+      </w:pPr>
+      <w:r>
+        <w:rPr>
+          <w:rFonts w:ascii="Segoe UI" w:eastAsia="Times New Roman" w:hAnsi="Segoe UI" w:cs="Segoe UI"/>
+          <w:color w:val="333333"/>
+          <w:sz w:val="24"/>
+          <w:szCs w:val="24"/>
+          <w:highlight w:val="green"/>
+        </w:rPr>
+        <w:t>Use</w:t>
+      </w:r>
+      <w:r>
+        <w:rPr>
+          <w:rFonts w:ascii="Segoe UI" w:eastAsia="Times New Roman" w:hAnsi="Segoe UI" w:cs="Segoe UI"/>
+          <w:color w:val="333333"/>
+          <w:sz w:val="24"/>
+          <w:szCs w:val="24"/>
+          <w:highlight w:val="green"/>
+        </w:rPr>
+        <w:t> </w:t>
+      </w:r>
+      <w:r>
+        <w:rPr>
+          <w:rFonts w:ascii="Segoe UI" w:eastAsia="Times New Roman" w:hAnsi="Segoe UI" w:cs="Segoe UI"/>
+          <w:b/>
+          <w:bCs/>
+          <w:color w:val="333333"/>
+          <w:sz w:val="24"/>
+          <w:szCs w:val="24"/>
+          <w:highlight w:val="green"/>
+        </w:rPr>
+        <w:t>MVP pattern</w:t>
+      </w:r>
+      <w:r>
+        <w:rPr>
+          <w:rFonts w:ascii="Segoe UI" w:eastAsia="Times New Roman" w:hAnsi="Segoe UI" w:cs="Segoe UI"/>
+          <w:color w:val="333333"/>
+          <w:sz w:val="24"/>
+          <w:szCs w:val="24"/>
+          <w:highlight w:val="green"/>
+        </w:rPr>
+        <w:t> </w:t>
+      </w:r>
+      <w:r>
+        <w:rPr>
+          <w:rFonts w:ascii="Segoe UI" w:eastAsia="Times New Roman" w:hAnsi="Segoe UI" w:cs="Segoe UI"/>
+          <w:color w:val="333333"/>
+          <w:sz w:val="24"/>
+          <w:szCs w:val="24"/>
+          <w:highlight w:val="green"/>
+        </w:rPr>
+        <w:t>in collaboration with the</w:t>
+      </w:r>
+      <w:r>
+        <w:rPr>
+          <w:rFonts w:ascii="Segoe UI" w:eastAsia="Times New Roman" w:hAnsi="Segoe UI" w:cs="Segoe UI"/>
+          <w:color w:val="333333"/>
+          <w:sz w:val="24"/>
+          <w:szCs w:val="24"/>
+          <w:highlight w:val="green"/>
+        </w:rPr>
+        <w:t> </w:t>
+      </w:r>
+      <w:r>
+        <w:rPr>
+          <w:rFonts w:ascii="Segoe UI" w:eastAsia="Times New Roman" w:hAnsi="Segoe UI" w:cs="Segoe UI"/>
+          <w:b/>
+          <w:bCs/>
+          <w:color w:val="333333"/>
+          <w:sz w:val="24"/>
+          <w:szCs w:val="24"/>
+          <w:highlight w:val="green"/>
+        </w:rPr>
+        <w:t>Dependency Inversion</w:t>
+      </w:r>
+      <w:r>
+        <w:rPr>
+          <w:rFonts w:ascii="Segoe UI" w:eastAsia="Times New Roman" w:hAnsi="Segoe UI" w:cs="Segoe UI"/>
+          <w:color w:val="333333"/>
+          <w:sz w:val="24"/>
+          <w:szCs w:val="24"/>
+          <w:highlight w:val="green"/>
+        </w:rPr>
+        <w:t> </w:t>
+      </w:r>
+      <w:r>
+        <w:rPr>
+          <w:rFonts w:ascii="Segoe UI" w:eastAsia="Times New Roman" w:hAnsi="Segoe UI" w:cs="Segoe UI"/>
+          <w:color w:val="333333"/>
+          <w:sz w:val="24"/>
+          <w:szCs w:val="24"/>
+          <w:highlight w:val="green"/>
+        </w:rPr>
+        <w:t>principle</w:t>
+      </w:r>
+      <w:r>
+        <w:rPr>
+          <w:rFonts w:ascii="Segoe UI" w:eastAsia="Times New Roman" w:hAnsi="Segoe UI" w:cs="Segoe UI"/>
+          <w:color w:val="333333"/>
+          <w:sz w:val="24"/>
+          <w:szCs w:val="24"/>
+        </w:rPr>
+        <w:t xml:space="preserve"> </w:t>
+      </w:r>
+      <w:r>
+        <w:rPr>
+          <w:rFonts w:ascii="Segoe UI" w:eastAsia="Times New Roman" w:hAnsi="Segoe UI" w:cs="Segoe UI"/>
+          <w:color w:val="333333"/>
+          <w:sz w:val="24"/>
+          <w:szCs w:val="24"/>
+          <w:highlight w:val="green"/>
+        </w:rPr>
+        <w:t>and</w:t>
+      </w:r>
+      <w:r>
+        <w:rPr>
+          <w:rFonts w:ascii="Segoe UI" w:eastAsia="Times New Roman" w:hAnsi="Segoe UI" w:cs="Segoe UI"/>
+          <w:color w:val="333333"/>
+          <w:sz w:val="24"/>
+          <w:szCs w:val="24"/>
+          <w:highlight w:val="green"/>
+        </w:rPr>
+        <w:t> </w:t>
+      </w:r>
+      <w:r>
+        <w:rPr>
+          <w:rFonts w:ascii="Segoe UI" w:eastAsia="Times New Roman" w:hAnsi="Segoe UI" w:cs="Segoe UI"/>
+          <w:b/>
+          <w:bCs/>
+          <w:color w:val="333333"/>
+          <w:sz w:val="24"/>
+          <w:szCs w:val="24"/>
+          <w:highlight w:val="green"/>
+        </w:rPr>
+        <w:t>Dependency Injection</w:t>
+      </w:r>
+      <w:r>
+        <w:rPr>
+          <w:rFonts w:ascii="Segoe UI" w:eastAsia="Times New Roman" w:hAnsi="Segoe UI" w:cs="Segoe UI"/>
+          <w:color w:val="333333"/>
+          <w:sz w:val="24"/>
+          <w:szCs w:val="24"/>
+          <w:highlight w:val="green"/>
+        </w:rPr>
+        <w:t> </w:t>
+      </w:r>
+      <w:r>
+        <w:rPr>
+          <w:rFonts w:ascii="Segoe UI" w:eastAsia="Times New Roman" w:hAnsi="Segoe UI" w:cs="Segoe UI"/>
+          <w:color w:val="333333"/>
+          <w:sz w:val="24"/>
+          <w:szCs w:val="24"/>
+          <w:highlight w:val="green"/>
+        </w:rPr>
+        <w:t>technique -</w:t>
+      </w:r>
+      <w:r>
+        <w:rPr>
+          <w:rFonts w:ascii="Segoe UI" w:eastAsia="Times New Roman" w:hAnsi="Segoe UI" w:cs="Segoe UI"/>
+          <w:color w:val="333333"/>
+          <w:sz w:val="24"/>
+          <w:szCs w:val="24"/>
+          <w:highlight w:val="green"/>
+        </w:rPr>
+        <w:t> </w:t>
+      </w:r>
+      <w:r>
+        <w:rPr>
+          <w:rFonts w:ascii="Segoe UI" w:eastAsia="Times New Roman" w:hAnsi="Segoe UI" w:cs="Segoe UI"/>
+          <w:b/>
+          <w:bCs/>
+          <w:color w:val="333333"/>
+          <w:sz w:val="24"/>
+          <w:szCs w:val="24"/>
+          <w:highlight w:val="green"/>
+        </w:rPr>
+        <w:t>~20% of the points for the project</w:t>
+      </w:r>
+    </w:p>
+    <w:p>
+      <w:pPr>
+        <w:numPr>
+          <w:ilvl w:val="0"/>
+          <w:numId w:val="2"/>
+        </w:numPr>
+        <w:spacing w:before="60" w:after="100" w:afterAutospacing="1" w:line="240" w:lineRule="auto"/>
+        <w:rPr>
+          <w:rFonts w:ascii="Segoe UI" w:eastAsia="Times New Roman" w:hAnsi="Segoe UI" w:cs="Segoe UI"/>
+          <w:color w:val="333333"/>
+          <w:sz w:val="24"/>
+          <w:szCs w:val="24"/>
+          <w:highlight w:val="green"/>
+        </w:rPr>
+      </w:pPr>
+      <w:r>
+        <w:rPr>
+          <w:rFonts w:ascii="Segoe UI" w:eastAsia="Times New Roman" w:hAnsi="Segoe UI" w:cs="Segoe UI"/>
+          <w:color w:val="333333"/>
+          <w:sz w:val="24"/>
+          <w:szCs w:val="24"/>
+          <w:highlight w:val="green"/>
+        </w:rPr>
+        <w:t>Use GitHub and take advantage of the</w:t>
+      </w:r>
+      <w:r>
+        <w:rPr>
+          <w:rFonts w:ascii="Segoe UI" w:eastAsia="Times New Roman" w:hAnsi="Segoe UI" w:cs="Segoe UI"/>
+          <w:color w:val="333333"/>
+          <w:sz w:val="24"/>
+          <w:szCs w:val="24"/>
+          <w:highlight w:val="green"/>
+        </w:rPr>
+        <w:t> </w:t>
+      </w:r>
+      <w:r>
+        <w:rPr>
+          <w:rFonts w:ascii="Segoe UI" w:eastAsia="Times New Roman" w:hAnsi="Segoe UI" w:cs="Segoe UI"/>
+          <w:b/>
+          <w:bCs/>
+          <w:color w:val="333333"/>
+          <w:sz w:val="24"/>
+          <w:szCs w:val="24"/>
+          <w:highlight w:val="green"/>
+        </w:rPr>
+        <w:t>branches</w:t>
+      </w:r>
+      <w:r>
+        <w:rPr>
+          <w:rFonts w:ascii="Segoe UI" w:eastAsia="Times New Roman" w:hAnsi="Segoe UI" w:cs="Segoe UI"/>
+          <w:color w:val="333333"/>
+          <w:sz w:val="24"/>
+          <w:szCs w:val="24"/>
+          <w:highlight w:val="green"/>
+        </w:rPr>
+        <w:t> </w:t>
+      </w:r>
+      <w:r>
+        <w:rPr>
+          <w:rFonts w:ascii="Segoe UI" w:eastAsia="Times New Roman" w:hAnsi="Segoe UI" w:cs="Segoe UI"/>
+          <w:color w:val="333333"/>
+          <w:sz w:val="24"/>
+          <w:szCs w:val="24"/>
+          <w:highlight w:val="green"/>
+        </w:rPr>
+        <w:t>for team collaboration.</w:t>
+      </w:r>
+    </w:p>
+    <w:p>
+      <w:pPr>
+        <w:numPr>
+          <w:ilvl w:val="0"/>
+          <w:numId w:val="2"/>
+        </w:numPr>
+        <w:spacing w:after="0" w:afterAutospacing="1" w:line="240" w:lineRule="auto"/>
+        <w:rPr>
+          <w:rFonts w:ascii="Segoe UI" w:eastAsia="Times New Roman" w:hAnsi="Segoe UI" w:cs="Segoe UI"/>
+          <w:color w:val="333333"/>
+          <w:sz w:val="24"/>
+          <w:szCs w:val="24"/>
+        </w:rPr>
+      </w:pPr>
+      <w:r>
+        <w:rPr>
+          <w:rFonts w:ascii="Segoe UI" w:eastAsia="Times New Roman" w:hAnsi="Segoe UI" w:cs="Segoe UI"/>
+          <w:color w:val="333333"/>
+          <w:sz w:val="24"/>
+          <w:szCs w:val="24"/>
+        </w:rPr>
+        <w:t>Brief </w:t>
+      </w:r>
+      <w:r>
+        <w:rPr>
+          <w:rFonts w:ascii="Segoe UI" w:eastAsia="Times New Roman" w:hAnsi="Segoe UI" w:cs="Segoe UI"/>
+          <w:b/>
+          <w:bCs/>
+          <w:color w:val="333333"/>
+          <w:sz w:val="24"/>
+          <w:szCs w:val="24"/>
+        </w:rPr>
+        <w:t>documentation</w:t>
+      </w:r>
+      <w:r>
+        <w:rPr>
+          <w:rFonts w:ascii="Segoe UI" w:eastAsia="Times New Roman" w:hAnsi="Segoe UI" w:cs="Segoe UI"/>
+          <w:color w:val="333333"/>
+          <w:sz w:val="24"/>
+          <w:szCs w:val="24"/>
+        </w:rPr>
+        <w:t> of the project and project architecture (as </w:t>
+      </w:r>
       <w:r>
         <w:rPr>
           <w:rFonts w:ascii="Consolas" w:eastAsia="Times New Roman" w:hAnsi="Consolas" w:cs="Courier New"/>
           <w:color w:val="333333"/>
           <w:sz w:val="20"/>
           <w:szCs w:val="20"/>
-          <w:highlight w:val="green"/>
-        </w:rPr>
-        <w:t>EntityDataSource</w:t>
-      </w:r>
-      <w:proofErr w:type="spellEnd"/>
-      <w:r>
-        <w:rPr>
-          <w:rFonts w:ascii="Segoe UI" w:eastAsia="Times New Roman" w:hAnsi="Segoe UI" w:cs="Segoe UI"/>
-          <w:color w:val="333333"/>
-          <w:sz w:val="24"/>
-          <w:szCs w:val="24"/>
-          <w:highlight w:val="green"/>
-        </w:rPr>
-        <w:t> and </w:t>
-      </w:r>
-      <w:proofErr w:type="spellStart"/>
-      <w:r>
-        <w:rPr>
-          <w:rFonts w:ascii="Consolas" w:eastAsia="Times New Roman" w:hAnsi="Consolas" w:cs="Courier New"/>
-          <w:color w:val="333333"/>
-          <w:sz w:val="20"/>
-          <w:szCs w:val="20"/>
-          <w:highlight w:val="green"/>
-        </w:rPr>
-        <w:t>ObjectDataSource</w:t>
-      </w:r>
-      <w:proofErr w:type="spellEnd"/>
-      <w:r>
-        <w:rPr>
-          <w:rFonts w:ascii="Segoe UI" w:eastAsia="Times New Roman" w:hAnsi="Segoe UI" w:cs="Segoe UI"/>
-          <w:color w:val="333333"/>
-          <w:sz w:val="24"/>
-          <w:szCs w:val="24"/>
-          <w:highlight w:val="green"/>
-        </w:rPr>
-        <w:t>), model binding or manual binding in the C# code behind pages.</w:t>
-      </w:r>
-    </w:p>
-    <w:p>
-      <w:pPr>
-        <w:numPr>
-          <w:ilvl w:val="0"/>
-          <w:numId w:val="2"/>
-        </w:numPr>
-        <w:spacing w:before="60" w:after="100" w:afterAutospacing="1" w:line="240" w:lineRule="auto"/>
-        <w:rPr>
-          <w:rFonts w:ascii="Segoe UI" w:eastAsia="Times New Roman" w:hAnsi="Segoe UI" w:cs="Segoe UI"/>
-          <w:color w:val="333333"/>
-          <w:sz w:val="24"/>
-          <w:szCs w:val="24"/>
-        </w:rPr>
-      </w:pPr>
-      <w:r>
-        <w:rPr>
-          <w:rFonts w:ascii="Segoe UI" w:eastAsia="Times New Roman" w:hAnsi="Segoe UI" w:cs="Segoe UI"/>
-          <w:color w:val="333333"/>
-          <w:sz w:val="24"/>
-          <w:szCs w:val="24"/>
-        </w:rPr>
-        <w:t>Use at least </w:t>
-      </w:r>
-      <w:r>
-        <w:rPr>
-          <w:rFonts w:ascii="Segoe UI" w:eastAsia="Times New Roman" w:hAnsi="Segoe UI" w:cs="Segoe UI"/>
-          <w:b/>
-          <w:bCs/>
-          <w:color w:val="333333"/>
-          <w:sz w:val="24"/>
-          <w:szCs w:val="24"/>
-        </w:rPr>
-        <w:t>four data grids</w:t>
-      </w:r>
-      <w:r>
-        <w:rPr>
-          <w:rFonts w:ascii="Segoe UI" w:eastAsia="Times New Roman" w:hAnsi="Segoe UI" w:cs="Segoe UI"/>
-          <w:color w:val="333333"/>
-          <w:sz w:val="24"/>
-          <w:szCs w:val="24"/>
-        </w:rPr>
-        <w:t> (table-like data UI components) with </w:t>
-      </w:r>
-      <w:r>
-        <w:rPr>
-          <w:rFonts w:ascii="Segoe UI" w:eastAsia="Times New Roman" w:hAnsi="Segoe UI" w:cs="Segoe UI"/>
-          <w:b/>
-          <w:bCs/>
-          <w:color w:val="333333"/>
-          <w:sz w:val="24"/>
-          <w:szCs w:val="24"/>
-        </w:rPr>
-        <w:t>server-side paging and sorting</w:t>
-      </w:r>
-    </w:p>
-    <w:p>
-      <w:pPr>
-        <w:pStyle w:val="ListParagraph"/>
-        <w:numPr>
-          <w:ilvl w:val="1"/>
-          <w:numId w:val="1"/>
-        </w:numPr>
-        <w:spacing w:before="60" w:after="100" w:afterAutospacing="1" w:line="240" w:lineRule="auto"/>
-        <w:rPr>
-          <w:rFonts w:ascii="Segoe UI" w:eastAsia="Times New Roman" w:hAnsi="Segoe UI" w:cs="Segoe UI"/>
-          <w:color w:val="333333"/>
-          <w:sz w:val="24"/>
-          <w:szCs w:val="24"/>
-        </w:rPr>
-      </w:pPr>
-      <w:r>
-        <w:rPr>
-          <w:rFonts w:ascii="Segoe UI" w:eastAsia="Times New Roman" w:hAnsi="Segoe UI" w:cs="Segoe UI"/>
-          <w:color w:val="333333"/>
-          <w:sz w:val="24"/>
-          <w:szCs w:val="24"/>
-        </w:rPr>
-        <w:t>Leader board</w:t>
-      </w:r>
-    </w:p>
-    <w:p>
-      <w:pPr>
-        <w:pStyle w:val="ListParagraph"/>
-        <w:numPr>
-          <w:ilvl w:val="1"/>
-          <w:numId w:val="1"/>
-        </w:numPr>
-        <w:spacing w:before="60" w:after="100" w:afterAutospacing="1" w:line="240" w:lineRule="auto"/>
-        <w:rPr>
-          <w:rFonts w:ascii="Segoe UI" w:eastAsia="Times New Roman" w:hAnsi="Segoe UI" w:cs="Segoe UI"/>
-          <w:color w:val="333333"/>
-          <w:sz w:val="24"/>
-          <w:szCs w:val="24"/>
-        </w:rPr>
-      </w:pPr>
-      <w:r>
-        <w:rPr>
-          <w:rFonts w:ascii="Segoe UI" w:eastAsia="Times New Roman" w:hAnsi="Segoe UI" w:cs="Segoe UI"/>
-          <w:color w:val="333333"/>
-          <w:sz w:val="24"/>
-          <w:szCs w:val="24"/>
-        </w:rPr>
-        <w:t>Task commits history</w:t>
-      </w:r>
-    </w:p>
-    <w:p>
-      <w:pPr>
-        <w:pStyle w:val="ListParagraph"/>
-        <w:numPr>
-          <w:ilvl w:val="1"/>
-          <w:numId w:val="1"/>
-        </w:numPr>
-        <w:spacing w:before="60" w:after="100" w:afterAutospacing="1" w:line="240" w:lineRule="auto"/>
-        <w:rPr>
-          <w:rFonts w:ascii="Segoe UI" w:eastAsia="Times New Roman" w:hAnsi="Segoe UI" w:cs="Segoe UI"/>
-          <w:color w:val="333333"/>
-          <w:sz w:val="24"/>
-          <w:szCs w:val="24"/>
-        </w:rPr>
-      </w:pPr>
-      <w:r>
-        <w:rPr>
-          <w:rFonts w:ascii="Segoe UI" w:eastAsia="Times New Roman" w:hAnsi="Segoe UI" w:cs="Segoe UI"/>
-          <w:color w:val="333333"/>
-          <w:sz w:val="24"/>
-          <w:szCs w:val="24"/>
-        </w:rPr>
-        <w:t>Task leaderboard</w:t>
-      </w:r>
-    </w:p>
-    <w:p>
-      <w:pPr>
-        <w:pStyle w:val="ListParagraph"/>
-        <w:numPr>
-          <w:ilvl w:val="1"/>
-          <w:numId w:val="1"/>
-        </w:numPr>
-        <w:spacing w:before="60" w:after="100" w:afterAutospacing="1" w:line="240" w:lineRule="auto"/>
-        <w:rPr>
-          <w:rFonts w:ascii="Segoe UI" w:eastAsia="Times New Roman" w:hAnsi="Segoe UI" w:cs="Segoe UI"/>
-          <w:color w:val="333333"/>
-          <w:sz w:val="24"/>
-          <w:szCs w:val="24"/>
-          <w:highlight w:val="green"/>
-        </w:rPr>
-      </w:pPr>
-      <w:r>
-        <w:rPr>
-          <w:rFonts w:ascii="Segoe UI" w:eastAsia="Times New Roman" w:hAnsi="Segoe UI" w:cs="Segoe UI"/>
-          <w:color w:val="333333"/>
-          <w:sz w:val="24"/>
-          <w:szCs w:val="24"/>
-          <w:highlight w:val="green"/>
-        </w:rPr>
-        <w:t>Tasks</w:t>
-      </w:r>
-      <w:r>
-        <w:rPr>
-          <w:rFonts w:ascii="Segoe UI" w:eastAsia="Times New Roman" w:hAnsi="Segoe UI" w:cs="Segoe UI"/>
-          <w:color w:val="333333"/>
-          <w:sz w:val="24"/>
-          <w:szCs w:val="24"/>
-          <w:highlight w:val="green"/>
-        </w:rPr>
-        <w:t xml:space="preserve"> on tasks page</w:t>
-      </w:r>
-    </w:p>
-    <w:p>
-      <w:pPr>
-        <w:numPr>
-          <w:ilvl w:val="0"/>
-          <w:numId w:val="2"/>
-        </w:numPr>
-        <w:spacing w:before="60" w:after="100" w:afterAutospacing="1" w:line="240" w:lineRule="auto"/>
-        <w:rPr>
-          <w:rFonts w:ascii="Segoe UI" w:eastAsia="Times New Roman" w:hAnsi="Segoe UI" w:cs="Segoe UI"/>
-          <w:color w:val="333333"/>
-          <w:sz w:val="24"/>
-          <w:szCs w:val="24"/>
-          <w:highlight w:val="green"/>
-        </w:rPr>
-      </w:pPr>
-      <w:r>
-        <w:rPr>
-          <w:rFonts w:ascii="Segoe UI" w:eastAsia="Times New Roman" w:hAnsi="Segoe UI" w:cs="Segoe UI"/>
-          <w:color w:val="333333"/>
-          <w:sz w:val="24"/>
-          <w:szCs w:val="24"/>
-          <w:highlight w:val="green"/>
-        </w:rPr>
-        <w:t>Create </w:t>
-      </w:r>
-      <w:r>
-        <w:rPr>
-          <w:rFonts w:ascii="Segoe UI" w:eastAsia="Times New Roman" w:hAnsi="Segoe UI" w:cs="Segoe UI"/>
-          <w:b/>
-          <w:bCs/>
-          <w:color w:val="333333"/>
-          <w:sz w:val="24"/>
-          <w:szCs w:val="24"/>
-          <w:highlight w:val="green"/>
-        </w:rPr>
-        <w:t>beautiful and responsive UI</w:t>
-      </w:r>
-    </w:p>
-    <w:p>
-      <w:pPr>
-        <w:numPr>
-          <w:ilvl w:val="1"/>
-          <w:numId w:val="2"/>
-        </w:numPr>
-        <w:spacing w:before="100" w:beforeAutospacing="1" w:after="100" w:afterAutospacing="1" w:line="240" w:lineRule="auto"/>
-        <w:rPr>
-          <w:rFonts w:ascii="Segoe UI" w:eastAsia="Times New Roman" w:hAnsi="Segoe UI" w:cs="Segoe UI"/>
-          <w:color w:val="333333"/>
-          <w:sz w:val="24"/>
-          <w:szCs w:val="24"/>
-          <w:highlight w:val="green"/>
-        </w:rPr>
-      </w:pPr>
-      <w:r>
-        <w:rPr>
-          <w:rFonts w:ascii="Segoe UI" w:eastAsia="Times New Roman" w:hAnsi="Segoe UI" w:cs="Segoe UI"/>
-          <w:color w:val="333333"/>
-          <w:sz w:val="24"/>
-          <w:szCs w:val="24"/>
-          <w:highlight w:val="green"/>
-        </w:rPr>
-        <w:t>You may use </w:t>
-      </w:r>
-      <w:r>
-        <w:rPr>
-          <w:rFonts w:ascii="Segoe UI" w:eastAsia="Times New Roman" w:hAnsi="Segoe UI" w:cs="Segoe UI"/>
-          <w:b/>
-          <w:bCs/>
-          <w:color w:val="333333"/>
-          <w:sz w:val="24"/>
-          <w:szCs w:val="24"/>
-          <w:highlight w:val="green"/>
-        </w:rPr>
-        <w:t>Bootstrap</w:t>
-      </w:r>
-      <w:r>
-        <w:rPr>
-          <w:rFonts w:ascii="Segoe UI" w:eastAsia="Times New Roman" w:hAnsi="Segoe UI" w:cs="Segoe UI"/>
-          <w:color w:val="333333"/>
-          <w:sz w:val="24"/>
-          <w:szCs w:val="24"/>
-          <w:highlight w:val="green"/>
-        </w:rPr>
-        <w:t> or </w:t>
-      </w:r>
-      <w:r>
-        <w:rPr>
-          <w:rFonts w:ascii="Segoe UI" w:eastAsia="Times New Roman" w:hAnsi="Segoe UI" w:cs="Segoe UI"/>
-          <w:b/>
-          <w:bCs/>
-          <w:color w:val="333333"/>
-          <w:sz w:val="24"/>
-          <w:szCs w:val="24"/>
-          <w:highlight w:val="green"/>
-        </w:rPr>
-        <w:t>Materialize</w:t>
-      </w:r>
-    </w:p>
-    <w:p>
-      <w:pPr>
-        <w:numPr>
-          <w:ilvl w:val="1"/>
-          <w:numId w:val="2"/>
-        </w:numPr>
-        <w:spacing w:before="60" w:after="100" w:afterAutospacing="1" w:line="240" w:lineRule="auto"/>
-        <w:rPr>
-          <w:rFonts w:ascii="Segoe UI" w:eastAsia="Times New Roman" w:hAnsi="Segoe UI" w:cs="Segoe UI"/>
-          <w:color w:val="333333"/>
-          <w:sz w:val="24"/>
-          <w:szCs w:val="24"/>
-          <w:highlight w:val="green"/>
-        </w:rPr>
-      </w:pPr>
-      <w:r>
-        <w:rPr>
-          <w:rFonts w:ascii="Segoe UI" w:eastAsia="Times New Roman" w:hAnsi="Segoe UI" w:cs="Segoe UI"/>
-          <w:color w:val="333333"/>
-          <w:sz w:val="24"/>
-          <w:szCs w:val="24"/>
-          <w:highlight w:val="green"/>
-        </w:rPr>
-        <w:t>You may change the standard theme and modify it to apply own web design and visual styles</w:t>
-      </w:r>
-    </w:p>
-    <w:p>
-      <w:pPr>
-        <w:numPr>
-          <w:ilvl w:val="0"/>
-          <w:numId w:val="2"/>
-        </w:numPr>
-        <w:spacing w:before="60" w:after="100" w:afterAutospacing="1" w:line="240" w:lineRule="auto"/>
-        <w:rPr>
-          <w:rFonts w:ascii="Segoe UI" w:eastAsia="Times New Roman" w:hAnsi="Segoe UI" w:cs="Segoe UI"/>
-          <w:color w:val="333333"/>
-          <w:sz w:val="24"/>
-          <w:szCs w:val="24"/>
-          <w:highlight w:val="green"/>
-        </w:rPr>
-      </w:pPr>
-      <w:r>
-        <w:rPr>
-          <w:rFonts w:ascii="Segoe UI" w:eastAsia="Times New Roman" w:hAnsi="Segoe UI" w:cs="Segoe UI"/>
-          <w:color w:val="333333"/>
-          <w:sz w:val="24"/>
-          <w:szCs w:val="24"/>
-          <w:highlight w:val="green"/>
-        </w:rPr>
-        <w:t>Use a </w:t>
-      </w:r>
-      <w:r>
-        <w:rPr>
-          <w:rFonts w:ascii="Segoe UI" w:eastAsia="Times New Roman" w:hAnsi="Segoe UI" w:cs="Segoe UI"/>
-          <w:b/>
-          <w:bCs/>
-          <w:color w:val="333333"/>
-          <w:sz w:val="24"/>
-          <w:szCs w:val="24"/>
-          <w:highlight w:val="green"/>
-        </w:rPr>
-        <w:t>Master page</w:t>
-      </w:r>
-      <w:r>
-        <w:rPr>
-          <w:rFonts w:ascii="Segoe UI" w:eastAsia="Times New Roman" w:hAnsi="Segoe UI" w:cs="Segoe UI"/>
-          <w:color w:val="333333"/>
-          <w:sz w:val="24"/>
-          <w:szCs w:val="24"/>
-          <w:highlight w:val="green"/>
-        </w:rPr>
-        <w:t> to define the common UI for the public, private and administrative parts</w:t>
-      </w:r>
-    </w:p>
-    <w:p>
-      <w:pPr>
-        <w:numPr>
-          <w:ilvl w:val="0"/>
-          <w:numId w:val="2"/>
-        </w:numPr>
-        <w:spacing w:before="60" w:after="100" w:afterAutospacing="1" w:line="240" w:lineRule="auto"/>
-        <w:rPr>
-          <w:rFonts w:ascii="Segoe UI" w:eastAsia="Times New Roman" w:hAnsi="Segoe UI" w:cs="Segoe UI"/>
-          <w:color w:val="333333"/>
-          <w:sz w:val="24"/>
-          <w:szCs w:val="24"/>
-        </w:rPr>
-      </w:pPr>
-      <w:r>
-        <w:rPr>
-          <w:rFonts w:ascii="Segoe UI" w:eastAsia="Times New Roman" w:hAnsi="Segoe UI" w:cs="Segoe UI"/>
-          <w:color w:val="333333"/>
-          <w:sz w:val="24"/>
-          <w:szCs w:val="24"/>
-        </w:rPr>
-        <w:t>Use </w:t>
-      </w:r>
-      <w:r>
-        <w:rPr>
-          <w:rFonts w:ascii="Segoe UI" w:eastAsia="Times New Roman" w:hAnsi="Segoe UI" w:cs="Segoe UI"/>
-          <w:b/>
-          <w:bCs/>
-          <w:color w:val="333333"/>
-          <w:sz w:val="24"/>
-          <w:szCs w:val="24"/>
-        </w:rPr>
-        <w:t>Sitemap</w:t>
-      </w:r>
-      <w:r>
-        <w:rPr>
-          <w:rFonts w:ascii="Segoe UI" w:eastAsia="Times New Roman" w:hAnsi="Segoe UI" w:cs="Segoe UI"/>
-          <w:color w:val="333333"/>
-          <w:sz w:val="24"/>
-          <w:szCs w:val="24"/>
-        </w:rPr>
-        <w:t> and navigational UI controls to implement site navigation</w:t>
-      </w:r>
-    </w:p>
-    <w:p>
-      <w:pPr>
-        <w:numPr>
-          <w:ilvl w:val="0"/>
-          <w:numId w:val="2"/>
-        </w:numPr>
-        <w:spacing w:before="60" w:after="100" w:afterAutospacing="1" w:line="240" w:lineRule="auto"/>
-        <w:rPr>
-          <w:rFonts w:ascii="Segoe UI" w:eastAsia="Times New Roman" w:hAnsi="Segoe UI" w:cs="Segoe UI"/>
-          <w:color w:val="333333"/>
-          <w:sz w:val="24"/>
-          <w:szCs w:val="24"/>
-        </w:rPr>
-      </w:pPr>
-      <w:r>
-        <w:rPr>
-          <w:rFonts w:ascii="Segoe UI" w:eastAsia="Times New Roman" w:hAnsi="Segoe UI" w:cs="Segoe UI"/>
-          <w:color w:val="333333"/>
-          <w:sz w:val="24"/>
-          <w:szCs w:val="24"/>
-        </w:rPr>
-        <w:t>Use the standard </w:t>
-      </w:r>
-      <w:r>
-        <w:rPr>
-          <w:rFonts w:ascii="Segoe UI" w:eastAsia="Times New Roman" w:hAnsi="Segoe UI" w:cs="Segoe UI"/>
-          <w:b/>
-          <w:bCs/>
-          <w:color w:val="333333"/>
-          <w:sz w:val="24"/>
-          <w:szCs w:val="24"/>
-        </w:rPr>
-        <w:t>ASP.NET Identity System</w:t>
-      </w:r>
-      <w:r>
-        <w:rPr>
-          <w:rFonts w:ascii="Segoe UI" w:eastAsia="Times New Roman" w:hAnsi="Segoe UI" w:cs="Segoe UI"/>
-          <w:color w:val="333333"/>
-          <w:sz w:val="24"/>
-          <w:szCs w:val="24"/>
-        </w:rPr>
-        <w:t> for managing </w:t>
-      </w:r>
-      <w:r>
-        <w:rPr>
-          <w:rFonts w:ascii="Segoe UI" w:eastAsia="Times New Roman" w:hAnsi="Segoe UI" w:cs="Segoe UI"/>
-          <w:b/>
-          <w:bCs/>
-          <w:color w:val="333333"/>
-          <w:sz w:val="24"/>
-          <w:szCs w:val="24"/>
-        </w:rPr>
-        <w:t>users</w:t>
-      </w:r>
-      <w:r>
-        <w:rPr>
-          <w:rFonts w:ascii="Segoe UI" w:eastAsia="Times New Roman" w:hAnsi="Segoe UI" w:cs="Segoe UI"/>
-          <w:color w:val="333333"/>
-          <w:sz w:val="24"/>
-          <w:szCs w:val="24"/>
-        </w:rPr>
-        <w:t> and </w:t>
-      </w:r>
-      <w:r>
-        <w:rPr>
-          <w:rFonts w:ascii="Segoe UI" w:eastAsia="Times New Roman" w:hAnsi="Segoe UI" w:cs="Segoe UI"/>
-          <w:b/>
-          <w:bCs/>
-          <w:color w:val="333333"/>
-          <w:sz w:val="24"/>
-          <w:szCs w:val="24"/>
-        </w:rPr>
-        <w:t>roles</w:t>
-      </w:r>
-    </w:p>
-    <w:p>
-      <w:pPr>
-        <w:numPr>
-          <w:ilvl w:val="1"/>
-          <w:numId w:val="2"/>
-        </w:numPr>
-        <w:spacing w:before="100" w:beforeAutospacing="1" w:after="100" w:afterAutospacing="1" w:line="240" w:lineRule="auto"/>
-        <w:rPr>
-          <w:rFonts w:ascii="Segoe UI" w:eastAsia="Times New Roman" w:hAnsi="Segoe UI" w:cs="Segoe UI"/>
-          <w:color w:val="333333"/>
-          <w:sz w:val="24"/>
-          <w:szCs w:val="24"/>
-        </w:rPr>
-      </w:pPr>
-      <w:r>
-        <w:rPr>
-          <w:rFonts w:ascii="Segoe UI" w:eastAsia="Times New Roman" w:hAnsi="Segoe UI" w:cs="Segoe UI"/>
-          <w:color w:val="333333"/>
-          <w:sz w:val="24"/>
-          <w:szCs w:val="24"/>
-        </w:rPr>
-        <w:lastRenderedPageBreak/>
-        <w:t xml:space="preserve">Your registered users should have </w:t>
-      </w:r>
-      <w:r>
-        <w:rPr>
-          <w:rFonts w:ascii="Segoe UI" w:eastAsia="Times New Roman" w:hAnsi="Segoe UI" w:cs="Segoe UI"/>
-          <w:color w:val="333333"/>
-          <w:sz w:val="24"/>
-          <w:szCs w:val="24"/>
-        </w:rPr>
-        <w:t>at</w:t>
-      </w:r>
-      <w:r>
-        <w:rPr>
-          <w:rFonts w:ascii="Segoe UI" w:eastAsia="Times New Roman" w:hAnsi="Segoe UI" w:cs="Segoe UI"/>
-          <w:color w:val="333333"/>
-          <w:sz w:val="24"/>
-          <w:szCs w:val="24"/>
-        </w:rPr>
-        <w:t xml:space="preserve"> least two roles: </w:t>
-      </w:r>
-      <w:r>
-        <w:rPr>
-          <w:rFonts w:ascii="Segoe UI" w:eastAsia="Times New Roman" w:hAnsi="Segoe UI" w:cs="Segoe UI"/>
-          <w:b/>
-          <w:bCs/>
-          <w:color w:val="333333"/>
-          <w:sz w:val="24"/>
-          <w:szCs w:val="24"/>
-        </w:rPr>
-        <w:t>user</w:t>
-      </w:r>
-      <w:r>
-        <w:rPr>
-          <w:rFonts w:ascii="Segoe UI" w:eastAsia="Times New Roman" w:hAnsi="Segoe UI" w:cs="Segoe UI"/>
-          <w:color w:val="333333"/>
-          <w:sz w:val="24"/>
-          <w:szCs w:val="24"/>
-        </w:rPr>
-        <w:t> and </w:t>
-      </w:r>
-      <w:r>
-        <w:rPr>
-          <w:rFonts w:ascii="Segoe UI" w:eastAsia="Times New Roman" w:hAnsi="Segoe UI" w:cs="Segoe UI"/>
-          <w:b/>
-          <w:bCs/>
-          <w:color w:val="333333"/>
-          <w:sz w:val="24"/>
-          <w:szCs w:val="24"/>
-        </w:rPr>
-        <w:t>administrator</w:t>
-      </w:r>
-    </w:p>
-    <w:p>
-      <w:pPr>
-        <w:numPr>
-          <w:ilvl w:val="0"/>
-          <w:numId w:val="2"/>
-        </w:numPr>
-        <w:spacing w:after="0" w:afterAutospacing="1" w:line="240" w:lineRule="auto"/>
-        <w:rPr>
-          <w:rFonts w:ascii="Segoe UI" w:eastAsia="Times New Roman" w:hAnsi="Segoe UI" w:cs="Segoe UI"/>
-          <w:color w:val="333333"/>
-          <w:sz w:val="24"/>
-          <w:szCs w:val="24"/>
-          <w:highlight w:val="green"/>
-        </w:rPr>
-      </w:pPr>
-      <w:r>
-        <w:rPr>
-          <w:rFonts w:ascii="Segoe UI" w:eastAsia="Times New Roman" w:hAnsi="Segoe UI" w:cs="Segoe UI"/>
-          <w:color w:val="333333"/>
-          <w:sz w:val="24"/>
-          <w:szCs w:val="24"/>
-          <w:highlight w:val="green"/>
-        </w:rPr>
-        <w:t>Use the standard ASP.NET Web Forms controls (from</w:t>
-      </w:r>
-      <w:r>
-        <w:rPr>
-          <w:rFonts w:ascii="Segoe UI" w:eastAsia="Times New Roman" w:hAnsi="Segoe UI" w:cs="Segoe UI"/>
-          <w:color w:val="333333"/>
-          <w:sz w:val="24"/>
-          <w:szCs w:val="24"/>
-          <w:highlight w:val="green"/>
-        </w:rPr>
-        <w:t> </w:t>
-      </w:r>
-      <w:proofErr w:type="spellStart"/>
-      <w:r>
-        <w:rPr>
-          <w:rFonts w:ascii="Consolas" w:eastAsia="Times New Roman" w:hAnsi="Consolas" w:cs="Courier New"/>
-          <w:color w:val="333333"/>
-          <w:sz w:val="20"/>
-          <w:szCs w:val="20"/>
-          <w:highlight w:val="green"/>
-        </w:rPr>
-        <w:t>System.Web.UI</w:t>
-      </w:r>
-      <w:proofErr w:type="spellEnd"/>
-      <w:r>
-        <w:rPr>
-          <w:rFonts w:ascii="Segoe UI" w:eastAsia="Times New Roman" w:hAnsi="Segoe UI" w:cs="Segoe UI"/>
-          <w:color w:val="333333"/>
-          <w:sz w:val="24"/>
-          <w:szCs w:val="24"/>
-          <w:highlight w:val="green"/>
-        </w:rPr>
-        <w:t>)</w:t>
-      </w:r>
-    </w:p>
-    <w:p>
-      <w:pPr>
-        <w:numPr>
-          <w:ilvl w:val="1"/>
-          <w:numId w:val="2"/>
-        </w:numPr>
-        <w:spacing w:before="100" w:beforeAutospacing="1" w:after="100" w:afterAutospacing="1" w:line="240" w:lineRule="auto"/>
-        <w:rPr>
-          <w:rFonts w:ascii="Segoe UI" w:eastAsia="Times New Roman" w:hAnsi="Segoe UI" w:cs="Segoe UI"/>
-          <w:color w:val="333333"/>
-          <w:sz w:val="24"/>
-          <w:szCs w:val="24"/>
-          <w:highlight w:val="green"/>
-        </w:rPr>
-      </w:pPr>
-      <w:r>
-        <w:rPr>
-          <w:rFonts w:ascii="Segoe UI" w:eastAsia="Times New Roman" w:hAnsi="Segoe UI" w:cs="Segoe UI"/>
-          <w:color w:val="333333"/>
-          <w:sz w:val="24"/>
-          <w:szCs w:val="24"/>
-          <w:highlight w:val="green"/>
-        </w:rPr>
-        <w:t xml:space="preserve">External UI controls from </w:t>
-      </w:r>
-      <w:proofErr w:type="spellStart"/>
-      <w:r>
-        <w:rPr>
-          <w:rFonts w:ascii="Segoe UI" w:eastAsia="Times New Roman" w:hAnsi="Segoe UI" w:cs="Segoe UI"/>
-          <w:color w:val="333333"/>
-          <w:sz w:val="24"/>
-          <w:szCs w:val="24"/>
-          <w:highlight w:val="green"/>
-        </w:rPr>
-        <w:t>Telerik</w:t>
-      </w:r>
-      <w:proofErr w:type="spellEnd"/>
-      <w:r>
-        <w:rPr>
-          <w:rFonts w:ascii="Segoe UI" w:eastAsia="Times New Roman" w:hAnsi="Segoe UI" w:cs="Segoe UI"/>
-          <w:color w:val="333333"/>
-          <w:sz w:val="24"/>
-          <w:szCs w:val="24"/>
-          <w:highlight w:val="green"/>
-        </w:rPr>
-        <w:t xml:space="preserve"> / </w:t>
-      </w:r>
-      <w:proofErr w:type="spellStart"/>
-      <w:r>
-        <w:rPr>
-          <w:rFonts w:ascii="Segoe UI" w:eastAsia="Times New Roman" w:hAnsi="Segoe UI" w:cs="Segoe UI"/>
-          <w:color w:val="333333"/>
-          <w:sz w:val="24"/>
-          <w:szCs w:val="24"/>
-          <w:highlight w:val="green"/>
-        </w:rPr>
-        <w:t>Infragistics</w:t>
-      </w:r>
-      <w:proofErr w:type="spellEnd"/>
-      <w:r>
-        <w:rPr>
-          <w:rFonts w:ascii="Segoe UI" w:eastAsia="Times New Roman" w:hAnsi="Segoe UI" w:cs="Segoe UI"/>
-          <w:color w:val="333333"/>
-          <w:sz w:val="24"/>
-          <w:szCs w:val="24"/>
-          <w:highlight w:val="green"/>
-        </w:rPr>
-        <w:t xml:space="preserve"> / </w:t>
-      </w:r>
-      <w:proofErr w:type="spellStart"/>
-      <w:r>
-        <w:rPr>
-          <w:rFonts w:ascii="Segoe UI" w:eastAsia="Times New Roman" w:hAnsi="Segoe UI" w:cs="Segoe UI"/>
-          <w:color w:val="333333"/>
-          <w:sz w:val="24"/>
-          <w:szCs w:val="24"/>
-          <w:highlight w:val="green"/>
-        </w:rPr>
-        <w:t>DevExpress</w:t>
-      </w:r>
-      <w:proofErr w:type="spellEnd"/>
-      <w:r>
-        <w:rPr>
-          <w:rFonts w:ascii="Segoe UI" w:eastAsia="Times New Roman" w:hAnsi="Segoe UI" w:cs="Segoe UI"/>
-          <w:color w:val="333333"/>
-          <w:sz w:val="24"/>
-          <w:szCs w:val="24"/>
-          <w:highlight w:val="green"/>
-        </w:rPr>
-        <w:t xml:space="preserve"> / etc. are</w:t>
-      </w:r>
-      <w:r>
-        <w:rPr>
-          <w:rFonts w:ascii="Segoe UI" w:eastAsia="Times New Roman" w:hAnsi="Segoe UI" w:cs="Segoe UI"/>
-          <w:color w:val="333333"/>
-          <w:sz w:val="24"/>
-          <w:szCs w:val="24"/>
-          <w:highlight w:val="green"/>
-        </w:rPr>
-        <w:t> </w:t>
-      </w:r>
-      <w:r>
-        <w:rPr>
-          <w:rFonts w:ascii="Segoe UI" w:eastAsia="Times New Roman" w:hAnsi="Segoe UI" w:cs="Segoe UI"/>
-          <w:b/>
-          <w:bCs/>
-          <w:color w:val="333333"/>
-          <w:sz w:val="24"/>
-          <w:szCs w:val="24"/>
-          <w:highlight w:val="green"/>
-        </w:rPr>
-        <w:t>not</w:t>
-      </w:r>
-      <w:r>
-        <w:rPr>
-          <w:rFonts w:ascii="Segoe UI" w:eastAsia="Times New Roman" w:hAnsi="Segoe UI" w:cs="Segoe UI"/>
-          <w:color w:val="333333"/>
-          <w:sz w:val="24"/>
-          <w:szCs w:val="24"/>
-          <w:highlight w:val="green"/>
-        </w:rPr>
-        <w:t> </w:t>
-      </w:r>
-      <w:r>
-        <w:rPr>
-          <w:rFonts w:ascii="Segoe UI" w:eastAsia="Times New Roman" w:hAnsi="Segoe UI" w:cs="Segoe UI"/>
-          <w:color w:val="333333"/>
-          <w:sz w:val="24"/>
-          <w:szCs w:val="24"/>
-          <w:highlight w:val="green"/>
-        </w:rPr>
-        <w:t>allowed!</w:t>
-      </w:r>
-    </w:p>
-    <w:p>
-      <w:pPr>
-        <w:numPr>
-          <w:ilvl w:val="0"/>
-          <w:numId w:val="2"/>
-        </w:numPr>
-        <w:spacing w:after="0" w:afterAutospacing="1" w:line="240" w:lineRule="auto"/>
-        <w:rPr>
-          <w:rFonts w:ascii="Segoe UI" w:eastAsia="Times New Roman" w:hAnsi="Segoe UI" w:cs="Segoe UI"/>
-          <w:color w:val="333333"/>
-          <w:sz w:val="24"/>
-          <w:szCs w:val="24"/>
-        </w:rPr>
-      </w:pPr>
-      <w:r>
-        <w:rPr>
-          <w:rFonts w:ascii="Segoe UI" w:eastAsia="Times New Roman" w:hAnsi="Segoe UI" w:cs="Segoe UI"/>
-          <w:color w:val="333333"/>
-          <w:sz w:val="24"/>
-          <w:szCs w:val="24"/>
-        </w:rPr>
-        <w:t>Use </w:t>
-      </w:r>
-      <w:proofErr w:type="spellStart"/>
-      <w:r>
-        <w:rPr>
-          <w:rFonts w:ascii="Consolas" w:eastAsia="Times New Roman" w:hAnsi="Consolas" w:cs="Courier New"/>
-          <w:color w:val="333333"/>
-          <w:sz w:val="20"/>
-          <w:szCs w:val="20"/>
-        </w:rPr>
-        <w:t>UpdatePanel</w:t>
-      </w:r>
-      <w:r>
-        <w:rPr>
-          <w:rFonts w:ascii="Segoe UI" w:eastAsia="Times New Roman" w:hAnsi="Segoe UI" w:cs="Segoe UI"/>
-          <w:color w:val="333333"/>
-          <w:sz w:val="24"/>
-          <w:szCs w:val="24"/>
-        </w:rPr>
-        <w:t>s</w:t>
-      </w:r>
-      <w:proofErr w:type="spellEnd"/>
-      <w:r>
-        <w:rPr>
-          <w:rFonts w:ascii="Segoe UI" w:eastAsia="Times New Roman" w:hAnsi="Segoe UI" w:cs="Segoe UI"/>
-          <w:color w:val="333333"/>
-          <w:sz w:val="24"/>
-          <w:szCs w:val="24"/>
-        </w:rPr>
-        <w:t xml:space="preserve"> and </w:t>
-      </w:r>
-      <w:r>
-        <w:rPr>
-          <w:rFonts w:ascii="Segoe UI" w:eastAsia="Times New Roman" w:hAnsi="Segoe UI" w:cs="Segoe UI"/>
-          <w:b/>
-          <w:bCs/>
-          <w:color w:val="333333"/>
-          <w:sz w:val="24"/>
-          <w:szCs w:val="24"/>
-        </w:rPr>
-        <w:t>AJAX</w:t>
-      </w:r>
-      <w:r>
-        <w:rPr>
-          <w:rFonts w:ascii="Segoe UI" w:eastAsia="Times New Roman" w:hAnsi="Segoe UI" w:cs="Segoe UI"/>
-          <w:color w:val="333333"/>
-          <w:sz w:val="24"/>
-          <w:szCs w:val="24"/>
-        </w:rPr>
-        <w:t xml:space="preserve"> where applicable to avoid full </w:t>
-      </w:r>
-      <w:proofErr w:type="spellStart"/>
-      <w:r>
-        <w:rPr>
-          <w:rFonts w:ascii="Segoe UI" w:eastAsia="Times New Roman" w:hAnsi="Segoe UI" w:cs="Segoe UI"/>
-          <w:color w:val="333333"/>
-          <w:sz w:val="24"/>
-          <w:szCs w:val="24"/>
-        </w:rPr>
-        <w:t>postbacks</w:t>
-      </w:r>
-      <w:proofErr w:type="spellEnd"/>
-    </w:p>
-    <w:p>
-      <w:pPr>
-        <w:numPr>
-          <w:ilvl w:val="0"/>
-          <w:numId w:val="2"/>
-        </w:numPr>
-        <w:spacing w:before="60" w:after="100" w:afterAutospacing="1" w:line="240" w:lineRule="auto"/>
-        <w:rPr>
-          <w:rFonts w:ascii="Segoe UI" w:eastAsia="Times New Roman" w:hAnsi="Segoe UI" w:cs="Segoe UI"/>
-          <w:color w:val="333333"/>
-          <w:sz w:val="24"/>
-          <w:szCs w:val="24"/>
-        </w:rPr>
-      </w:pPr>
-      <w:r>
-        <w:rPr>
-          <w:rFonts w:ascii="Segoe UI" w:eastAsia="Times New Roman" w:hAnsi="Segoe UI" w:cs="Segoe UI"/>
-          <w:color w:val="333333"/>
-          <w:sz w:val="24"/>
-          <w:szCs w:val="24"/>
-        </w:rPr>
-        <w:t>Use at least </w:t>
-      </w:r>
-      <w:r>
-        <w:rPr>
-          <w:rFonts w:ascii="Segoe UI" w:eastAsia="Times New Roman" w:hAnsi="Segoe UI" w:cs="Segoe UI"/>
-          <w:b/>
-          <w:bCs/>
-          <w:color w:val="333333"/>
-          <w:sz w:val="24"/>
-          <w:szCs w:val="24"/>
-        </w:rPr>
-        <w:t>three ASCX user controls</w:t>
-      </w:r>
-      <w:r>
-        <w:rPr>
-          <w:rFonts w:ascii="Segoe UI" w:eastAsia="Times New Roman" w:hAnsi="Segoe UI" w:cs="Segoe UI"/>
-          <w:color w:val="333333"/>
-          <w:sz w:val="24"/>
-          <w:szCs w:val="24"/>
-        </w:rPr>
-        <w:t> that encapsulate some functionality</w:t>
-      </w:r>
-    </w:p>
-    <w:p>
-      <w:pPr>
-        <w:numPr>
-          <w:ilvl w:val="0"/>
-          <w:numId w:val="2"/>
-        </w:numPr>
-        <w:spacing w:before="60" w:after="100" w:afterAutospacing="1" w:line="240" w:lineRule="auto"/>
-        <w:rPr>
-          <w:rFonts w:ascii="Segoe UI" w:eastAsia="Times New Roman" w:hAnsi="Segoe UI" w:cs="Segoe UI"/>
-          <w:color w:val="333333"/>
-          <w:sz w:val="24"/>
-          <w:szCs w:val="24"/>
-        </w:rPr>
-      </w:pPr>
-      <w:r>
-        <w:rPr>
-          <w:rFonts w:ascii="Segoe UI" w:eastAsia="Times New Roman" w:hAnsi="Segoe UI" w:cs="Segoe UI"/>
-          <w:color w:val="333333"/>
-          <w:sz w:val="24"/>
-          <w:szCs w:val="24"/>
-        </w:rPr>
-        <w:t>Use at least one </w:t>
-      </w:r>
-      <w:r>
-        <w:rPr>
-          <w:rFonts w:ascii="Segoe UI" w:eastAsia="Times New Roman" w:hAnsi="Segoe UI" w:cs="Segoe UI"/>
-          <w:b/>
-          <w:bCs/>
-          <w:color w:val="333333"/>
-          <w:sz w:val="24"/>
-          <w:szCs w:val="24"/>
-        </w:rPr>
-        <w:t>file upload</w:t>
-      </w:r>
-      <w:r>
-        <w:rPr>
-          <w:rFonts w:ascii="Segoe UI" w:eastAsia="Times New Roman" w:hAnsi="Segoe UI" w:cs="Segoe UI"/>
-          <w:color w:val="333333"/>
-          <w:sz w:val="24"/>
-          <w:szCs w:val="24"/>
-        </w:rPr>
-        <w:t> form to send files at the server side (e.g. profile photos for your users)</w:t>
-      </w:r>
-    </w:p>
-    <w:p>
-      <w:pPr>
-        <w:pStyle w:val="ListParagraph"/>
-        <w:numPr>
-          <w:ilvl w:val="1"/>
-          <w:numId w:val="1"/>
-        </w:numPr>
-        <w:spacing w:before="60" w:after="100" w:afterAutospacing="1" w:line="240" w:lineRule="auto"/>
-        <w:rPr>
-          <w:rFonts w:ascii="Segoe UI" w:eastAsia="Times New Roman" w:hAnsi="Segoe UI" w:cs="Segoe UI"/>
-          <w:color w:val="333333"/>
-          <w:sz w:val="24"/>
-          <w:szCs w:val="24"/>
-        </w:rPr>
-      </w:pPr>
-      <w:r>
-        <w:rPr>
-          <w:rFonts w:ascii="Segoe UI" w:eastAsia="Times New Roman" w:hAnsi="Segoe UI" w:cs="Segoe UI"/>
-          <w:color w:val="333333"/>
-          <w:sz w:val="24"/>
-          <w:szCs w:val="24"/>
-        </w:rPr>
-        <w:t>Profile photo</w:t>
-      </w:r>
-    </w:p>
-    <w:p>
-      <w:pPr>
-        <w:pStyle w:val="ListParagraph"/>
-        <w:numPr>
-          <w:ilvl w:val="1"/>
-          <w:numId w:val="1"/>
-        </w:numPr>
-        <w:spacing w:before="60" w:after="100" w:afterAutospacing="1" w:line="240" w:lineRule="auto"/>
-        <w:rPr>
-          <w:rFonts w:ascii="Segoe UI" w:eastAsia="Times New Roman" w:hAnsi="Segoe UI" w:cs="Segoe UI"/>
-          <w:color w:val="333333"/>
-          <w:sz w:val="24"/>
-          <w:szCs w:val="24"/>
-        </w:rPr>
-      </w:pPr>
-      <w:r>
-        <w:rPr>
-          <w:rFonts w:ascii="Segoe UI" w:eastAsia="Times New Roman" w:hAnsi="Segoe UI" w:cs="Segoe UI"/>
-          <w:color w:val="333333"/>
-          <w:sz w:val="24"/>
-          <w:szCs w:val="24"/>
-        </w:rPr>
-        <w:t>Script file</w:t>
-      </w:r>
-    </w:p>
-    <w:p>
-      <w:pPr>
-        <w:numPr>
-          <w:ilvl w:val="0"/>
-          <w:numId w:val="2"/>
-        </w:numPr>
-        <w:spacing w:before="60" w:after="100" w:afterAutospacing="1" w:line="240" w:lineRule="auto"/>
-        <w:rPr>
-          <w:rFonts w:ascii="Segoe UI" w:eastAsia="Times New Roman" w:hAnsi="Segoe UI" w:cs="Segoe UI"/>
-          <w:color w:val="333333"/>
-          <w:sz w:val="24"/>
-          <w:szCs w:val="24"/>
-        </w:rPr>
-      </w:pPr>
-      <w:r>
-        <w:rPr>
-          <w:rFonts w:ascii="Segoe UI" w:eastAsia="Times New Roman" w:hAnsi="Segoe UI" w:cs="Segoe UI"/>
-          <w:color w:val="333333"/>
-          <w:sz w:val="24"/>
-          <w:szCs w:val="24"/>
-        </w:rPr>
-        <w:t>Use </w:t>
-      </w:r>
-      <w:r>
-        <w:rPr>
-          <w:rFonts w:ascii="Segoe UI" w:eastAsia="Times New Roman" w:hAnsi="Segoe UI" w:cs="Segoe UI"/>
-          <w:b/>
-          <w:bCs/>
-          <w:color w:val="333333"/>
-          <w:sz w:val="24"/>
-          <w:szCs w:val="24"/>
-        </w:rPr>
-        <w:t>caching</w:t>
-      </w:r>
-      <w:r>
-        <w:rPr>
-          <w:rFonts w:ascii="Segoe UI" w:eastAsia="Times New Roman" w:hAnsi="Segoe UI" w:cs="Segoe UI"/>
-          <w:color w:val="333333"/>
-          <w:sz w:val="24"/>
-          <w:szCs w:val="24"/>
-        </w:rPr>
-        <w:t> of data where it makes sense (e.g. starting page)</w:t>
-      </w:r>
-    </w:p>
-    <w:p>
-      <w:pPr>
-        <w:numPr>
-          <w:ilvl w:val="0"/>
-          <w:numId w:val="2"/>
-        </w:numPr>
-        <w:spacing w:before="60" w:after="100" w:afterAutospacing="1" w:line="240" w:lineRule="auto"/>
-        <w:rPr>
-          <w:rFonts w:ascii="Segoe UI" w:eastAsia="Times New Roman" w:hAnsi="Segoe UI" w:cs="Segoe UI"/>
-          <w:color w:val="333333"/>
-          <w:sz w:val="24"/>
-          <w:szCs w:val="24"/>
-          <w:highlight w:val="green"/>
-        </w:rPr>
-      </w:pPr>
-      <w:r>
-        <w:rPr>
-          <w:rFonts w:ascii="Segoe UI" w:eastAsia="Times New Roman" w:hAnsi="Segoe UI" w:cs="Segoe UI"/>
-          <w:color w:val="333333"/>
-          <w:sz w:val="24"/>
-          <w:szCs w:val="24"/>
-          <w:highlight w:val="green"/>
-        </w:rPr>
-        <w:t>Apply </w:t>
-      </w:r>
-      <w:r>
-        <w:rPr>
-          <w:rFonts w:ascii="Segoe UI" w:eastAsia="Times New Roman" w:hAnsi="Segoe UI" w:cs="Segoe UI"/>
-          <w:b/>
-          <w:bCs/>
-          <w:color w:val="333333"/>
-          <w:sz w:val="24"/>
-          <w:szCs w:val="24"/>
-          <w:highlight w:val="green"/>
-        </w:rPr>
-        <w:t>error handling</w:t>
-      </w:r>
-      <w:r>
-        <w:rPr>
-          <w:rFonts w:ascii="Segoe UI" w:eastAsia="Times New Roman" w:hAnsi="Segoe UI" w:cs="Segoe UI"/>
-          <w:color w:val="333333"/>
-          <w:sz w:val="24"/>
-          <w:szCs w:val="24"/>
-          <w:highlight w:val="green"/>
-        </w:rPr>
-        <w:t> and data validation to avoid crashes when invalid data is entered</w:t>
-      </w:r>
-    </w:p>
-    <w:p>
-      <w:pPr>
-        <w:numPr>
-          <w:ilvl w:val="0"/>
-          <w:numId w:val="2"/>
-        </w:numPr>
-        <w:spacing w:before="60" w:after="100" w:afterAutospacing="1" w:line="240" w:lineRule="auto"/>
-        <w:rPr>
-          <w:rFonts w:ascii="Segoe UI" w:eastAsia="Times New Roman" w:hAnsi="Segoe UI" w:cs="Segoe UI"/>
-          <w:color w:val="333333"/>
-          <w:sz w:val="24"/>
-          <w:szCs w:val="24"/>
-        </w:rPr>
-      </w:pPr>
-      <w:r>
-        <w:rPr>
-          <w:rFonts w:ascii="Segoe UI" w:eastAsia="Times New Roman" w:hAnsi="Segoe UI" w:cs="Segoe UI"/>
-          <w:color w:val="333333"/>
-          <w:sz w:val="24"/>
-          <w:szCs w:val="24"/>
-        </w:rPr>
-        <w:t>Prevent yourself from </w:t>
-      </w:r>
-      <w:r>
-        <w:rPr>
-          <w:rFonts w:ascii="Segoe UI" w:eastAsia="Times New Roman" w:hAnsi="Segoe UI" w:cs="Segoe UI"/>
-          <w:b/>
-          <w:bCs/>
-          <w:color w:val="333333"/>
-          <w:sz w:val="24"/>
-          <w:szCs w:val="24"/>
-        </w:rPr>
-        <w:t>security</w:t>
-      </w:r>
-      <w:r>
-        <w:rPr>
-          <w:rFonts w:ascii="Segoe UI" w:eastAsia="Times New Roman" w:hAnsi="Segoe UI" w:cs="Segoe UI"/>
-          <w:color w:val="333333"/>
-          <w:sz w:val="24"/>
-          <w:szCs w:val="24"/>
-        </w:rPr>
-        <w:t> holes (XSS, XSRF, Parameter Tampering, etc.)</w:t>
-      </w:r>
-    </w:p>
-    <w:p>
-      <w:pPr>
-        <w:numPr>
-          <w:ilvl w:val="1"/>
-          <w:numId w:val="2"/>
-        </w:numPr>
-        <w:spacing w:beforeAutospacing="1" w:after="0" w:afterAutospacing="1" w:line="240" w:lineRule="auto"/>
-        <w:rPr>
-          <w:rFonts w:ascii="Segoe UI" w:eastAsia="Times New Roman" w:hAnsi="Segoe UI" w:cs="Segoe UI"/>
-          <w:color w:val="333333"/>
-          <w:sz w:val="24"/>
-          <w:szCs w:val="24"/>
-        </w:rPr>
-      </w:pPr>
-      <w:r>
-        <w:rPr>
-          <w:rFonts w:ascii="Segoe UI" w:eastAsia="Times New Roman" w:hAnsi="Segoe UI" w:cs="Segoe UI"/>
-          <w:color w:val="333333"/>
-          <w:sz w:val="24"/>
-          <w:szCs w:val="24"/>
-        </w:rPr>
-        <w:t>Handle correctly the </w:t>
-      </w:r>
-      <w:r>
-        <w:rPr>
-          <w:rFonts w:ascii="Segoe UI" w:eastAsia="Times New Roman" w:hAnsi="Segoe UI" w:cs="Segoe UI"/>
-          <w:b/>
-          <w:bCs/>
-          <w:color w:val="333333"/>
-          <w:sz w:val="24"/>
-          <w:szCs w:val="24"/>
-        </w:rPr>
-        <w:t>special HTML characters</w:t>
-      </w:r>
-      <w:r>
-        <w:rPr>
-          <w:rFonts w:ascii="Segoe UI" w:eastAsia="Times New Roman" w:hAnsi="Segoe UI" w:cs="Segoe UI"/>
-          <w:color w:val="333333"/>
-          <w:sz w:val="24"/>
-          <w:szCs w:val="24"/>
-        </w:rPr>
-        <w:t> and tags like </w:t>
-      </w:r>
-      <w:r>
-        <w:rPr>
-          <w:rFonts w:ascii="Consolas" w:eastAsia="Times New Roman" w:hAnsi="Consolas" w:cs="Courier New"/>
-          <w:color w:val="333333"/>
-          <w:sz w:val="20"/>
-          <w:szCs w:val="20"/>
-        </w:rPr>
-        <w:t>&lt;script&gt;</w:t>
-      </w:r>
-      <w:r>
-        <w:rPr>
-          <w:rFonts w:ascii="Segoe UI" w:eastAsia="Times New Roman" w:hAnsi="Segoe UI" w:cs="Segoe UI"/>
-          <w:color w:val="333333"/>
-          <w:sz w:val="24"/>
-          <w:szCs w:val="24"/>
-        </w:rPr>
-        <w:t>, </w:t>
-      </w:r>
-      <w:r>
-        <w:rPr>
-          <w:rFonts w:ascii="Consolas" w:eastAsia="Times New Roman" w:hAnsi="Consolas" w:cs="Courier New"/>
-          <w:color w:val="333333"/>
-          <w:sz w:val="20"/>
-          <w:szCs w:val="20"/>
-        </w:rPr>
-        <w:t>&lt;</w:t>
-      </w:r>
-      <w:proofErr w:type="spellStart"/>
-      <w:r>
-        <w:rPr>
-          <w:rFonts w:ascii="Consolas" w:eastAsia="Times New Roman" w:hAnsi="Consolas" w:cs="Courier New"/>
-          <w:color w:val="333333"/>
-          <w:sz w:val="20"/>
-          <w:szCs w:val="20"/>
-        </w:rPr>
-        <w:t>br</w:t>
-      </w:r>
-      <w:proofErr w:type="spellEnd"/>
-      <w:r>
-        <w:rPr>
-          <w:rFonts w:ascii="Consolas" w:eastAsia="Times New Roman" w:hAnsi="Consolas" w:cs="Courier New"/>
-          <w:color w:val="333333"/>
-          <w:sz w:val="20"/>
-          <w:szCs w:val="20"/>
-        </w:rPr>
-        <w:t xml:space="preserve"> /&gt;</w:t>
-      </w:r>
-      <w:r>
-        <w:rPr>
-          <w:rFonts w:ascii="Segoe UI" w:eastAsia="Times New Roman" w:hAnsi="Segoe UI" w:cs="Segoe UI"/>
-          <w:color w:val="333333"/>
-          <w:sz w:val="24"/>
-          <w:szCs w:val="24"/>
-        </w:rPr>
-        <w:t>, etc.</w:t>
-      </w:r>
-    </w:p>
-    <w:p>
-      <w:pPr>
-        <w:numPr>
-          <w:ilvl w:val="0"/>
-          <w:numId w:val="2"/>
-        </w:numPr>
-        <w:spacing w:before="60" w:after="100" w:afterAutospacing="1" w:line="240" w:lineRule="auto"/>
-        <w:rPr>
-          <w:rFonts w:ascii="Segoe UI" w:eastAsia="Times New Roman" w:hAnsi="Segoe UI" w:cs="Segoe UI"/>
-          <w:color w:val="333333"/>
-          <w:sz w:val="24"/>
-          <w:szCs w:val="24"/>
-          <w:highlight w:val="green"/>
-        </w:rPr>
-      </w:pPr>
-      <w:r>
-        <w:rPr>
-          <w:rFonts w:ascii="Segoe UI" w:eastAsia="Times New Roman" w:hAnsi="Segoe UI" w:cs="Segoe UI"/>
-          <w:color w:val="333333"/>
-          <w:sz w:val="24"/>
-          <w:szCs w:val="24"/>
-          <w:highlight w:val="green"/>
-        </w:rPr>
-        <w:t>Create </w:t>
-      </w:r>
-      <w:r>
-        <w:rPr>
-          <w:rFonts w:ascii="Segoe UI" w:eastAsia="Times New Roman" w:hAnsi="Segoe UI" w:cs="Segoe UI"/>
-          <w:b/>
-          <w:bCs/>
-          <w:color w:val="333333"/>
-          <w:sz w:val="24"/>
-          <w:szCs w:val="24"/>
-          <w:highlight w:val="green"/>
-        </w:rPr>
-        <w:t>unit tests</w:t>
-      </w:r>
-      <w:r>
-        <w:rPr>
-          <w:rFonts w:ascii="Segoe UI" w:eastAsia="Times New Roman" w:hAnsi="Segoe UI" w:cs="Segoe UI"/>
-          <w:color w:val="333333"/>
-          <w:sz w:val="24"/>
-          <w:szCs w:val="24"/>
-          <w:highlight w:val="green"/>
-        </w:rPr>
-        <w:t> for your "business" functionality following the best practices for writing unit tests (</w:t>
-      </w:r>
-      <w:r>
-        <w:rPr>
-          <w:rFonts w:ascii="Segoe UI" w:eastAsia="Times New Roman" w:hAnsi="Segoe UI" w:cs="Segoe UI"/>
-          <w:b/>
-          <w:bCs/>
-          <w:color w:val="333333"/>
-          <w:sz w:val="24"/>
-          <w:szCs w:val="24"/>
-          <w:highlight w:val="green"/>
-        </w:rPr>
-        <w:t>at least 70% code coverage</w:t>
-      </w:r>
-      <w:r>
-        <w:rPr>
-          <w:rFonts w:ascii="Segoe UI" w:eastAsia="Times New Roman" w:hAnsi="Segoe UI" w:cs="Segoe UI"/>
-          <w:color w:val="333333"/>
-          <w:sz w:val="24"/>
-          <w:szCs w:val="24"/>
-          <w:highlight w:val="green"/>
-        </w:rPr>
-        <w:t>) - </w:t>
-      </w:r>
-      <w:r>
-        <w:rPr>
-          <w:rFonts w:ascii="Segoe UI" w:eastAsia="Times New Roman" w:hAnsi="Segoe UI" w:cs="Segoe UI"/>
-          <w:b/>
-          <w:bCs/>
-          <w:color w:val="333333"/>
-          <w:sz w:val="24"/>
-          <w:szCs w:val="24"/>
-          <w:highlight w:val="green"/>
-        </w:rPr>
-        <w:t>~30% of the points for the project</w:t>
-      </w:r>
-    </w:p>
-    <w:p>
-      <w:pPr>
-        <w:numPr>
-          <w:ilvl w:val="0"/>
-          <w:numId w:val="2"/>
-        </w:numPr>
-        <w:spacing w:before="60" w:after="100" w:afterAutospacing="1" w:line="240" w:lineRule="auto"/>
-        <w:rPr>
-          <w:rFonts w:ascii="Segoe UI" w:eastAsia="Times New Roman" w:hAnsi="Segoe UI" w:cs="Segoe UI"/>
-          <w:color w:val="333333"/>
-          <w:sz w:val="24"/>
-          <w:szCs w:val="24"/>
-        </w:rPr>
-      </w:pPr>
-      <w:r>
-        <w:rPr>
-          <w:rFonts w:ascii="Segoe UI" w:eastAsia="Times New Roman" w:hAnsi="Segoe UI" w:cs="Segoe UI"/>
-          <w:color w:val="333333"/>
-          <w:sz w:val="24"/>
-          <w:szCs w:val="24"/>
-          <w:highlight w:val="green"/>
-        </w:rPr>
-        <w:t>Use</w:t>
-      </w:r>
-      <w:r>
-        <w:rPr>
-          <w:rFonts w:ascii="Segoe UI" w:eastAsia="Times New Roman" w:hAnsi="Segoe UI" w:cs="Segoe UI"/>
-          <w:color w:val="333333"/>
-          <w:sz w:val="24"/>
-          <w:szCs w:val="24"/>
-          <w:highlight w:val="green"/>
-        </w:rPr>
-        <w:t> </w:t>
-      </w:r>
-      <w:r>
-        <w:rPr>
-          <w:rFonts w:ascii="Segoe UI" w:eastAsia="Times New Roman" w:hAnsi="Segoe UI" w:cs="Segoe UI"/>
-          <w:b/>
-          <w:bCs/>
-          <w:color w:val="333333"/>
-          <w:sz w:val="24"/>
-          <w:szCs w:val="24"/>
-          <w:highlight w:val="green"/>
-        </w:rPr>
-        <w:t>MVP pattern</w:t>
-      </w:r>
-      <w:r>
-        <w:rPr>
-          <w:rFonts w:ascii="Segoe UI" w:eastAsia="Times New Roman" w:hAnsi="Segoe UI" w:cs="Segoe UI"/>
-          <w:color w:val="333333"/>
-          <w:sz w:val="24"/>
-          <w:szCs w:val="24"/>
-          <w:highlight w:val="green"/>
-        </w:rPr>
-        <w:t> </w:t>
-      </w:r>
-      <w:r>
-        <w:rPr>
-          <w:rFonts w:ascii="Segoe UI" w:eastAsia="Times New Roman" w:hAnsi="Segoe UI" w:cs="Segoe UI"/>
-          <w:color w:val="333333"/>
-          <w:sz w:val="24"/>
-          <w:szCs w:val="24"/>
-          <w:highlight w:val="green"/>
-        </w:rPr>
-        <w:t>in collaboration with the</w:t>
-      </w:r>
-      <w:r>
-        <w:rPr>
-          <w:rFonts w:ascii="Segoe UI" w:eastAsia="Times New Roman" w:hAnsi="Segoe UI" w:cs="Segoe UI"/>
-          <w:color w:val="333333"/>
-          <w:sz w:val="24"/>
-          <w:szCs w:val="24"/>
-          <w:highlight w:val="green"/>
-        </w:rPr>
-        <w:t> </w:t>
-      </w:r>
-      <w:r>
-        <w:rPr>
-          <w:rFonts w:ascii="Segoe UI" w:eastAsia="Times New Roman" w:hAnsi="Segoe UI" w:cs="Segoe UI"/>
-          <w:b/>
-          <w:bCs/>
-          <w:color w:val="333333"/>
-          <w:sz w:val="24"/>
-          <w:szCs w:val="24"/>
-          <w:highlight w:val="green"/>
-        </w:rPr>
-        <w:t>Dependency Inversion</w:t>
-      </w:r>
-      <w:r>
-        <w:rPr>
-          <w:rFonts w:ascii="Segoe UI" w:eastAsia="Times New Roman" w:hAnsi="Segoe UI" w:cs="Segoe UI"/>
-          <w:color w:val="333333"/>
-          <w:sz w:val="24"/>
-          <w:szCs w:val="24"/>
-          <w:highlight w:val="green"/>
-        </w:rPr>
-        <w:t> </w:t>
-      </w:r>
-      <w:r>
-        <w:rPr>
-          <w:rFonts w:ascii="Segoe UI" w:eastAsia="Times New Roman" w:hAnsi="Segoe UI" w:cs="Segoe UI"/>
-          <w:color w:val="333333"/>
-          <w:sz w:val="24"/>
-          <w:szCs w:val="24"/>
-          <w:highlight w:val="green"/>
-        </w:rPr>
-        <w:t>principle</w:t>
-      </w:r>
-      <w:r>
-        <w:rPr>
-          <w:rFonts w:ascii="Segoe UI" w:eastAsia="Times New Roman" w:hAnsi="Segoe UI" w:cs="Segoe UI"/>
-          <w:color w:val="333333"/>
-          <w:sz w:val="24"/>
-          <w:szCs w:val="24"/>
-        </w:rPr>
-        <w:t xml:space="preserve"> </w:t>
-      </w:r>
-      <w:r>
-        <w:rPr>
-          <w:rFonts w:ascii="Segoe UI" w:eastAsia="Times New Roman" w:hAnsi="Segoe UI" w:cs="Segoe UI"/>
-          <w:color w:val="333333"/>
-          <w:sz w:val="24"/>
-          <w:szCs w:val="24"/>
-          <w:highlight w:val="green"/>
-        </w:rPr>
-        <w:t>and</w:t>
-      </w:r>
-      <w:r>
-        <w:rPr>
-          <w:rFonts w:ascii="Segoe UI" w:eastAsia="Times New Roman" w:hAnsi="Segoe UI" w:cs="Segoe UI"/>
-          <w:color w:val="333333"/>
-          <w:sz w:val="24"/>
-          <w:szCs w:val="24"/>
-          <w:highlight w:val="green"/>
-        </w:rPr>
-        <w:t> </w:t>
-      </w:r>
-      <w:r>
-        <w:rPr>
-          <w:rFonts w:ascii="Segoe UI" w:eastAsia="Times New Roman" w:hAnsi="Segoe UI" w:cs="Segoe UI"/>
-          <w:b/>
-          <w:bCs/>
-          <w:color w:val="333333"/>
-          <w:sz w:val="24"/>
-          <w:szCs w:val="24"/>
-          <w:highlight w:val="green"/>
-        </w:rPr>
-        <w:t>Dependency Injection</w:t>
-      </w:r>
-      <w:r>
-        <w:rPr>
-          <w:rFonts w:ascii="Segoe UI" w:eastAsia="Times New Roman" w:hAnsi="Segoe UI" w:cs="Segoe UI"/>
-          <w:color w:val="333333"/>
-          <w:sz w:val="24"/>
-          <w:szCs w:val="24"/>
-          <w:highlight w:val="green"/>
-        </w:rPr>
-        <w:t> </w:t>
-      </w:r>
-      <w:r>
-        <w:rPr>
-          <w:rFonts w:ascii="Segoe UI" w:eastAsia="Times New Roman" w:hAnsi="Segoe UI" w:cs="Segoe UI"/>
-          <w:color w:val="333333"/>
-          <w:sz w:val="24"/>
-          <w:szCs w:val="24"/>
-          <w:highlight w:val="green"/>
-        </w:rPr>
-        <w:t>technique -</w:t>
-      </w:r>
-      <w:r>
-        <w:rPr>
-          <w:rFonts w:ascii="Segoe UI" w:eastAsia="Times New Roman" w:hAnsi="Segoe UI" w:cs="Segoe UI"/>
-          <w:color w:val="333333"/>
-          <w:sz w:val="24"/>
-          <w:szCs w:val="24"/>
-          <w:highlight w:val="green"/>
-        </w:rPr>
-        <w:t> </w:t>
-      </w:r>
-      <w:r>
-        <w:rPr>
-          <w:rFonts w:ascii="Segoe UI" w:eastAsia="Times New Roman" w:hAnsi="Segoe UI" w:cs="Segoe UI"/>
-          <w:b/>
-          <w:bCs/>
-          <w:color w:val="333333"/>
-          <w:sz w:val="24"/>
-          <w:szCs w:val="24"/>
-          <w:highlight w:val="green"/>
-        </w:rPr>
-        <w:t>~20% of the points for the project</w:t>
-      </w:r>
-    </w:p>
-    <w:p>
-      <w:pPr>
-        <w:numPr>
-          <w:ilvl w:val="0"/>
-          <w:numId w:val="2"/>
-        </w:numPr>
-        <w:spacing w:before="60" w:after="100" w:afterAutospacing="1" w:line="240" w:lineRule="auto"/>
-        <w:rPr>
-          <w:rFonts w:ascii="Segoe UI" w:eastAsia="Times New Roman" w:hAnsi="Segoe UI" w:cs="Segoe UI"/>
-          <w:color w:val="333333"/>
-          <w:sz w:val="24"/>
-          <w:szCs w:val="24"/>
-          <w:highlight w:val="green"/>
-        </w:rPr>
-      </w:pPr>
-      <w:r>
-        <w:rPr>
-          <w:rFonts w:ascii="Segoe UI" w:eastAsia="Times New Roman" w:hAnsi="Segoe UI" w:cs="Segoe UI"/>
-          <w:color w:val="333333"/>
-          <w:sz w:val="24"/>
-          <w:szCs w:val="24"/>
-          <w:highlight w:val="green"/>
-        </w:rPr>
-        <w:t>Use GitHub and take advantage of the</w:t>
-      </w:r>
-      <w:r>
-        <w:rPr>
-          <w:rFonts w:ascii="Segoe UI" w:eastAsia="Times New Roman" w:hAnsi="Segoe UI" w:cs="Segoe UI"/>
-          <w:color w:val="333333"/>
-          <w:sz w:val="24"/>
-          <w:szCs w:val="24"/>
-          <w:highlight w:val="green"/>
-        </w:rPr>
-        <w:t> </w:t>
-      </w:r>
-      <w:r>
-        <w:rPr>
-          <w:rFonts w:ascii="Segoe UI" w:eastAsia="Times New Roman" w:hAnsi="Segoe UI" w:cs="Segoe UI"/>
-          <w:b/>
-          <w:bCs/>
-          <w:color w:val="333333"/>
-          <w:sz w:val="24"/>
-          <w:szCs w:val="24"/>
-          <w:highlight w:val="green"/>
-        </w:rPr>
-        <w:t>branches</w:t>
-      </w:r>
-      <w:r>
-        <w:rPr>
-          <w:rFonts w:ascii="Segoe UI" w:eastAsia="Times New Roman" w:hAnsi="Segoe UI" w:cs="Segoe UI"/>
-          <w:color w:val="333333"/>
-          <w:sz w:val="24"/>
-          <w:szCs w:val="24"/>
-          <w:highlight w:val="green"/>
-        </w:rPr>
-        <w:t> </w:t>
-      </w:r>
-      <w:r>
-        <w:rPr>
-          <w:rFonts w:ascii="Segoe UI" w:eastAsia="Times New Roman" w:hAnsi="Segoe UI" w:cs="Segoe UI"/>
-          <w:color w:val="333333"/>
-          <w:sz w:val="24"/>
-          <w:szCs w:val="24"/>
-          <w:highlight w:val="green"/>
-        </w:rPr>
-        <w:t>for team collaboration.</w:t>
-      </w:r>
-    </w:p>
-    <w:p>
-      <w:pPr>
-        <w:numPr>
-          <w:ilvl w:val="0"/>
-          <w:numId w:val="2"/>
-        </w:numPr>
-        <w:spacing w:after="0" w:afterAutospacing="1" w:line="240" w:lineRule="auto"/>
-        <w:rPr>
-          <w:rFonts w:ascii="Segoe UI" w:eastAsia="Times New Roman" w:hAnsi="Segoe UI" w:cs="Segoe UI"/>
-          <w:color w:val="333333"/>
-          <w:sz w:val="24"/>
-          <w:szCs w:val="24"/>
-        </w:rPr>
-      </w:pPr>
-      <w:r>
-        <w:rPr>
-          <w:rFonts w:ascii="Segoe UI" w:eastAsia="Times New Roman" w:hAnsi="Segoe UI" w:cs="Segoe UI"/>
-          <w:color w:val="333333"/>
-          <w:sz w:val="24"/>
-          <w:szCs w:val="24"/>
-        </w:rPr>
-        <w:t>Brief </w:t>
-      </w:r>
-      <w:r>
-        <w:rPr>
-          <w:rFonts w:ascii="Segoe UI" w:eastAsia="Times New Roman" w:hAnsi="Segoe UI" w:cs="Segoe UI"/>
-          <w:b/>
-          <w:bCs/>
-          <w:color w:val="333333"/>
-          <w:sz w:val="24"/>
-          <w:szCs w:val="24"/>
-        </w:rPr>
-        <w:t>documentation</w:t>
-      </w:r>
-      <w:r>
-        <w:rPr>
-          <w:rFonts w:ascii="Segoe UI" w:eastAsia="Times New Roman" w:hAnsi="Segoe UI" w:cs="Segoe UI"/>
-          <w:color w:val="333333"/>
-          <w:sz w:val="24"/>
-          <w:szCs w:val="24"/>
-        </w:rPr>
-        <w:t> of the project and project architecture (as </w:t>
-      </w:r>
-      <w:r>
-        <w:rPr>
-          <w:rFonts w:ascii="Consolas" w:eastAsia="Times New Roman" w:hAnsi="Consolas" w:cs="Courier New"/>
-          <w:color w:val="333333"/>
-          <w:sz w:val="20"/>
-          <w:szCs w:val="20"/>
         </w:rPr>
         <w:t>.md</w:t>
       </w:r>
@@ -2940,6 +2819,7 @@
           <w:sz w:val="24"/>
           <w:szCs w:val="24"/>
         </w:rPr>
+        <w:lastRenderedPageBreak/>
         <w:t>~1-2 minutes, just show the interesting features</w:t>
       </w:r>
     </w:p>
@@ -2988,7 +2868,6 @@
           <w:sz w:val="24"/>
           <w:szCs w:val="24"/>
         </w:rPr>
-        <w:lastRenderedPageBreak/>
         <w:t>Your application should be hosted locally (on IIS)</w:t>
       </w:r>
     </w:p>

</xml_diff>

<commit_message>
Started adding problem page
</commit_message>
<xml_diff>
--- a/Tasks.docx
+++ b/Tasks.docx
@@ -89,7 +89,27 @@
           <w:sz w:val="24"/>
           <w:szCs w:val="24"/>
         </w:rPr>
-        <w:t> course at Telerik Academy.</w:t>
+        <w:t xml:space="preserve"> course at </w:t>
+      </w:r>
+      <w:proofErr w:type="spellStart"/>
+      <w:r>
+        <w:rPr>
+          <w:rFonts w:ascii="Segoe UI" w:eastAsia="Times New Roman" w:hAnsi="Segoe UI" w:cs="Segoe UI"/>
+          <w:color w:val="333333"/>
+          <w:sz w:val="24"/>
+          <w:szCs w:val="24"/>
+        </w:rPr>
+        <w:t>Telerik</w:t>
+      </w:r>
+      <w:proofErr w:type="spellEnd"/>
+      <w:r>
+        <w:rPr>
+          <w:rFonts w:ascii="Segoe UI" w:eastAsia="Times New Roman" w:hAnsi="Segoe UI" w:cs="Segoe UI"/>
+          <w:color w:val="333333"/>
+          <w:sz w:val="24"/>
+          <w:szCs w:val="24"/>
+        </w:rPr>
+        <w:t xml:space="preserve"> Academy.</w:t>
       </w:r>
     </w:p>
     <w:p>
@@ -1073,6 +1093,7 @@
         </w:rPr>
         <w:t>You are free to use data-source controls (like </w:t>
       </w:r>
+      <w:proofErr w:type="spellStart"/>
       <w:r>
         <w:rPr>
           <w:rFonts w:ascii="Consolas" w:eastAsia="Times New Roman" w:hAnsi="Consolas" w:cs="Courier New"/>
@@ -1083,6 +1104,7 @@
         </w:rPr>
         <w:t>EntityDataSource</w:t>
       </w:r>
+      <w:proofErr w:type="spellEnd"/>
       <w:r>
         <w:rPr>
           <w:rFonts w:ascii="Segoe UI" w:eastAsia="Times New Roman" w:hAnsi="Segoe UI" w:cs="Segoe UI"/>
@@ -1093,6 +1115,7 @@
         </w:rPr>
         <w:t> and </w:t>
       </w:r>
+      <w:proofErr w:type="spellStart"/>
       <w:r>
         <w:rPr>
           <w:rFonts w:ascii="Consolas" w:eastAsia="Times New Roman" w:hAnsi="Consolas" w:cs="Courier New"/>
@@ -1103,6 +1126,7 @@
         </w:rPr>
         <w:t>ObjectDataSource</w:t>
       </w:r>
+      <w:proofErr w:type="spellEnd"/>
       <w:r>
         <w:rPr>
           <w:rFonts w:ascii="Segoe UI" w:eastAsia="Times New Roman" w:hAnsi="Segoe UI" w:cs="Segoe UI"/>
@@ -1257,16 +1281,16 @@
           <w:color w:val="333333"/>
           <w:sz w:val="24"/>
           <w:szCs w:val="24"/>
-          <w:highlight w:val="yellow"/>
-        </w:rPr>
-      </w:pPr>
-      <w:r>
-        <w:rPr>
-          <w:rFonts w:ascii="Segoe UI" w:eastAsia="Times New Roman" w:hAnsi="Segoe UI" w:cs="Segoe UI"/>
-          <w:color w:val="333333"/>
-          <w:sz w:val="24"/>
-          <w:szCs w:val="24"/>
-          <w:highlight w:val="yellow"/>
+          <w:highlight w:val="green"/>
+        </w:rPr>
+      </w:pPr>
+      <w:r>
+        <w:rPr>
+          <w:rFonts w:ascii="Segoe UI" w:eastAsia="Times New Roman" w:hAnsi="Segoe UI" w:cs="Segoe UI"/>
+          <w:color w:val="333333"/>
+          <w:sz w:val="24"/>
+          <w:szCs w:val="24"/>
+          <w:highlight w:val="green"/>
         </w:rPr>
         <w:t>Tasks</w:t>
       </w:r>
@@ -1276,7 +1300,7 @@
           <w:color w:val="333333"/>
           <w:sz w:val="24"/>
           <w:szCs w:val="24"/>
-          <w:highlight w:val="yellow"/>
+          <w:highlight w:val="green"/>
         </w:rPr>
         <w:t xml:space="preserve"> on tasks page</w:t>
       </w:r>
@@ -1594,7 +1618,18 @@
           <w:szCs w:val="24"/>
         </w:rPr>
         <w:lastRenderedPageBreak/>
-        <w:t xml:space="preserve">Your registered users should have </w:t>
+        <w:t>Your registered users should</w:t>
+      </w:r>
+      <w:bookmarkStart w:id="0" w:name="_GoBack"/>
+      <w:bookmarkEnd w:id="0"/>
+      <w:r>
+        <w:rPr>
+          <w:rFonts w:ascii="Segoe UI" w:eastAsia="Times New Roman" w:hAnsi="Segoe UI" w:cs="Segoe UI"/>
+          <w:color w:val="333333"/>
+          <w:sz w:val="24"/>
+          <w:szCs w:val="24"/>
+        </w:rPr>
+        <w:t xml:space="preserve"> have </w:t>
       </w:r>
       <w:r>
         <w:rPr>
@@ -1681,6 +1716,7 @@
         </w:rPr>
         <w:t> </w:t>
       </w:r>
+      <w:proofErr w:type="spellStart"/>
       <w:r>
         <w:rPr>
           <w:rFonts w:ascii="Consolas" w:eastAsia="Times New Roman" w:hAnsi="Consolas" w:cs="Courier New"/>
@@ -1691,6 +1727,7 @@
         </w:rPr>
         <w:t>System.Web.UI</w:t>
       </w:r>
+      <w:proofErr w:type="spellEnd"/>
       <w:r>
         <w:rPr>
           <w:rFonts w:ascii="Segoe UI" w:eastAsia="Times New Roman" w:hAnsi="Segoe UI" w:cs="Segoe UI"/>
@@ -1725,7 +1762,73 @@
           <w:szCs w:val="24"/>
           <w:highlight w:val="green"/>
         </w:rPr>
-        <w:t>External UI controls from Telerik / Infragistics / DevExpress / etc. are</w:t>
+        <w:t xml:space="preserve">External UI controls from </w:t>
+      </w:r>
+      <w:proofErr w:type="spellStart"/>
+      <w:r>
+        <w:rPr>
+          <w:rFonts w:ascii="Segoe UI" w:eastAsia="Times New Roman" w:hAnsi="Segoe UI" w:cs="Segoe UI"/>
+          <w:color w:val="333333"/>
+          <w:sz w:val="24"/>
+          <w:szCs w:val="24"/>
+          <w:highlight w:val="green"/>
+        </w:rPr>
+        <w:t>Telerik</w:t>
+      </w:r>
+      <w:proofErr w:type="spellEnd"/>
+      <w:r>
+        <w:rPr>
+          <w:rFonts w:ascii="Segoe UI" w:eastAsia="Times New Roman" w:hAnsi="Segoe UI" w:cs="Segoe UI"/>
+          <w:color w:val="333333"/>
+          <w:sz w:val="24"/>
+          <w:szCs w:val="24"/>
+          <w:highlight w:val="green"/>
+        </w:rPr>
+        <w:t xml:space="preserve"> / </w:t>
+      </w:r>
+      <w:proofErr w:type="spellStart"/>
+      <w:r>
+        <w:rPr>
+          <w:rFonts w:ascii="Segoe UI" w:eastAsia="Times New Roman" w:hAnsi="Segoe UI" w:cs="Segoe UI"/>
+          <w:color w:val="333333"/>
+          <w:sz w:val="24"/>
+          <w:szCs w:val="24"/>
+          <w:highlight w:val="green"/>
+        </w:rPr>
+        <w:t>Infragistics</w:t>
+      </w:r>
+      <w:proofErr w:type="spellEnd"/>
+      <w:r>
+        <w:rPr>
+          <w:rFonts w:ascii="Segoe UI" w:eastAsia="Times New Roman" w:hAnsi="Segoe UI" w:cs="Segoe UI"/>
+          <w:color w:val="333333"/>
+          <w:sz w:val="24"/>
+          <w:szCs w:val="24"/>
+          <w:highlight w:val="green"/>
+        </w:rPr>
+        <w:t xml:space="preserve"> / </w:t>
+      </w:r>
+      <w:proofErr w:type="spellStart"/>
+      <w:r>
+        <w:rPr>
+          <w:rFonts w:ascii="Segoe UI" w:eastAsia="Times New Roman" w:hAnsi="Segoe UI" w:cs="Segoe UI"/>
+          <w:color w:val="333333"/>
+          <w:sz w:val="24"/>
+          <w:szCs w:val="24"/>
+          <w:highlight w:val="green"/>
+        </w:rPr>
+        <w:t>DevExpress</w:t>
+      </w:r>
+      <w:proofErr w:type="spellEnd"/>
+      <w:r>
+        <w:rPr>
+          <w:rFonts w:ascii="Segoe UI" w:eastAsia="Times New Roman" w:hAnsi="Segoe UI" w:cs="Segoe UI"/>
+          <w:color w:val="333333"/>
+          <w:sz w:val="24"/>
+          <w:szCs w:val="24"/>
+          <w:highlight w:val="green"/>
+        </w:rPr>
+        <w:t xml:space="preserve"> / etc. are</w:t>
       </w:r>
       <w:r>
         <w:rPr>
@@ -1793,6 +1896,7 @@
         </w:rPr>
         <w:t>Use </w:t>
       </w:r>
+      <w:proofErr w:type="spellStart"/>
       <w:r>
         <w:rPr>
           <w:rFonts w:ascii="Consolas" w:eastAsia="Times New Roman" w:hAnsi="Consolas" w:cs="Courier New"/>
@@ -1809,7 +1913,17 @@
           <w:sz w:val="24"/>
           <w:szCs w:val="24"/>
         </w:rPr>
-        <w:t>s and </w:t>
+        <w:t>s</w:t>
+      </w:r>
+      <w:proofErr w:type="spellEnd"/>
+      <w:r>
+        <w:rPr>
+          <w:rFonts w:ascii="Segoe UI" w:eastAsia="Times New Roman" w:hAnsi="Segoe UI" w:cs="Segoe UI"/>
+          <w:color w:val="333333"/>
+          <w:sz w:val="24"/>
+          <w:szCs w:val="24"/>
+        </w:rPr>
+        <w:t xml:space="preserve"> and </w:t>
       </w:r>
       <w:r>
         <w:rPr>
@@ -1829,8 +1943,19 @@
           <w:sz w:val="24"/>
           <w:szCs w:val="24"/>
         </w:rPr>
-        <w:t> where applicable to avoid full postbacks</w:t>
-      </w:r>
+        <w:t xml:space="preserve"> where applicable to avoid full </w:t>
+      </w:r>
+      <w:proofErr w:type="spellStart"/>
+      <w:r>
+        <w:rPr>
+          <w:rFonts w:ascii="Segoe UI" w:eastAsia="Times New Roman" w:hAnsi="Segoe UI" w:cs="Segoe UI"/>
+          <w:color w:val="333333"/>
+          <w:sz w:val="24"/>
+          <w:szCs w:val="24"/>
+        </w:rPr>
+        <w:t>postbacks</w:t>
+      </w:r>
+      <w:proofErr w:type="spellEnd"/>
     </w:p>
     <w:p>
       <w:pPr>
@@ -1856,8 +1981,6 @@
         </w:rPr>
         <w:t>Task commits history</w:t>
       </w:r>
-      <w:bookmarkStart w:id="0" w:name="_GoBack"/>
-      <w:bookmarkEnd w:id="0"/>
     </w:p>
     <w:p>
       <w:pPr>
@@ -2201,7 +2324,27 @@
           <w:sz w:val="20"/>
           <w:szCs w:val="20"/>
         </w:rPr>
-        <w:t>&lt;br /&gt;</w:t>
+        <w:t>&lt;</w:t>
+      </w:r>
+      <w:proofErr w:type="spellStart"/>
+      <w:r>
+        <w:rPr>
+          <w:rFonts w:ascii="Consolas" w:eastAsia="Times New Roman" w:hAnsi="Consolas" w:cs="Courier New"/>
+          <w:color w:val="333333"/>
+          <w:sz w:val="20"/>
+          <w:szCs w:val="20"/>
+        </w:rPr>
+        <w:t>br</w:t>
+      </w:r>
+      <w:proofErr w:type="spellEnd"/>
+      <w:r>
+        <w:rPr>
+          <w:rFonts w:ascii="Consolas" w:eastAsia="Times New Roman" w:hAnsi="Consolas" w:cs="Courier New"/>
+          <w:color w:val="333333"/>
+          <w:sz w:val="20"/>
+          <w:szCs w:val="20"/>
+        </w:rPr>
+        <w:t xml:space="preserve"> /&gt;</w:t>
       </w:r>
       <w:r>
         <w:rPr>

</xml_diff>

<commit_message>
Added task commit history and testing
</commit_message>
<xml_diff>
--- a/Tasks.docx
+++ b/Tasks.docx
@@ -1231,14 +1231,16 @@
           <w:color w:val="333333"/>
           <w:sz w:val="24"/>
           <w:szCs w:val="24"/>
-        </w:rPr>
-      </w:pPr>
-      <w:r>
-        <w:rPr>
-          <w:rFonts w:ascii="Segoe UI" w:eastAsia="Times New Roman" w:hAnsi="Segoe UI" w:cs="Segoe UI"/>
-          <w:color w:val="333333"/>
-          <w:sz w:val="24"/>
-          <w:szCs w:val="24"/>
+          <w:highlight w:val="yellow"/>
+        </w:rPr>
+      </w:pPr>
+      <w:r>
+        <w:rPr>
+          <w:rFonts w:ascii="Segoe UI" w:eastAsia="Times New Roman" w:hAnsi="Segoe UI" w:cs="Segoe UI"/>
+          <w:color w:val="333333"/>
+          <w:sz w:val="24"/>
+          <w:szCs w:val="24"/>
+          <w:highlight w:val="yellow"/>
         </w:rPr>
         <w:t>Task commits history</w:t>
       </w:r>
@@ -1618,340 +1620,351 @@
           <w:szCs w:val="24"/>
         </w:rPr>
         <w:lastRenderedPageBreak/>
-        <w:t>Your registered users should</w:t>
+        <w:t xml:space="preserve">Your registered users should have </w:t>
+      </w:r>
+      <w:r>
+        <w:rPr>
+          <w:rFonts w:ascii="Segoe UI" w:eastAsia="Times New Roman" w:hAnsi="Segoe UI" w:cs="Segoe UI"/>
+          <w:color w:val="333333"/>
+          <w:sz w:val="24"/>
+          <w:szCs w:val="24"/>
+        </w:rPr>
+        <w:t>at</w:t>
+      </w:r>
+      <w:r>
+        <w:rPr>
+          <w:rFonts w:ascii="Segoe UI" w:eastAsia="Times New Roman" w:hAnsi="Segoe UI" w:cs="Segoe UI"/>
+          <w:color w:val="333333"/>
+          <w:sz w:val="24"/>
+          <w:szCs w:val="24"/>
+        </w:rPr>
+        <w:t xml:space="preserve"> least two roles: </w:t>
+      </w:r>
+      <w:r>
+        <w:rPr>
+          <w:rFonts w:ascii="Segoe UI" w:eastAsia="Times New Roman" w:hAnsi="Segoe UI" w:cs="Segoe UI"/>
+          <w:b/>
+          <w:bCs/>
+          <w:color w:val="333333"/>
+          <w:sz w:val="24"/>
+          <w:szCs w:val="24"/>
+        </w:rPr>
+        <w:t>user</w:t>
+      </w:r>
+      <w:r>
+        <w:rPr>
+          <w:rFonts w:ascii="Segoe UI" w:eastAsia="Times New Roman" w:hAnsi="Segoe UI" w:cs="Segoe UI"/>
+          <w:color w:val="333333"/>
+          <w:sz w:val="24"/>
+          <w:szCs w:val="24"/>
+        </w:rPr>
+        <w:t> and </w:t>
+      </w:r>
+      <w:r>
+        <w:rPr>
+          <w:rFonts w:ascii="Segoe UI" w:eastAsia="Times New Roman" w:hAnsi="Segoe UI" w:cs="Segoe UI"/>
+          <w:b/>
+          <w:bCs/>
+          <w:color w:val="333333"/>
+          <w:sz w:val="24"/>
+          <w:szCs w:val="24"/>
+        </w:rPr>
+        <w:t>administrator</w:t>
+      </w:r>
+    </w:p>
+    <w:p>
+      <w:pPr>
+        <w:numPr>
+          <w:ilvl w:val="0"/>
+          <w:numId w:val="2"/>
+        </w:numPr>
+        <w:spacing w:after="0" w:afterAutospacing="1" w:line="240" w:lineRule="auto"/>
+        <w:rPr>
+          <w:rFonts w:ascii="Segoe UI" w:eastAsia="Times New Roman" w:hAnsi="Segoe UI" w:cs="Segoe UI"/>
+          <w:color w:val="333333"/>
+          <w:sz w:val="24"/>
+          <w:szCs w:val="24"/>
+          <w:highlight w:val="green"/>
+        </w:rPr>
+      </w:pPr>
+      <w:r>
+        <w:rPr>
+          <w:rFonts w:ascii="Segoe UI" w:eastAsia="Times New Roman" w:hAnsi="Segoe UI" w:cs="Segoe UI"/>
+          <w:color w:val="333333"/>
+          <w:sz w:val="24"/>
+          <w:szCs w:val="24"/>
+          <w:highlight w:val="green"/>
+        </w:rPr>
+        <w:t>Use the standard ASP.NET Web Forms controls (from</w:t>
+      </w:r>
+      <w:r>
+        <w:rPr>
+          <w:rFonts w:ascii="Segoe UI" w:eastAsia="Times New Roman" w:hAnsi="Segoe UI" w:cs="Segoe UI"/>
+          <w:color w:val="333333"/>
+          <w:sz w:val="24"/>
+          <w:szCs w:val="24"/>
+          <w:highlight w:val="green"/>
+        </w:rPr>
+        <w:t> </w:t>
+      </w:r>
+      <w:proofErr w:type="spellStart"/>
+      <w:r>
+        <w:rPr>
+          <w:rFonts w:ascii="Consolas" w:eastAsia="Times New Roman" w:hAnsi="Consolas" w:cs="Courier New"/>
+          <w:color w:val="333333"/>
+          <w:sz w:val="20"/>
+          <w:szCs w:val="20"/>
+          <w:highlight w:val="green"/>
+        </w:rPr>
+        <w:t>System.Web.UI</w:t>
+      </w:r>
+      <w:proofErr w:type="spellEnd"/>
+      <w:r>
+        <w:rPr>
+          <w:rFonts w:ascii="Segoe UI" w:eastAsia="Times New Roman" w:hAnsi="Segoe UI" w:cs="Segoe UI"/>
+          <w:color w:val="333333"/>
+          <w:sz w:val="24"/>
+          <w:szCs w:val="24"/>
+          <w:highlight w:val="green"/>
+        </w:rPr>
+        <w:t>)</w:t>
+      </w:r>
+    </w:p>
+    <w:p>
+      <w:pPr>
+        <w:numPr>
+          <w:ilvl w:val="1"/>
+          <w:numId w:val="2"/>
+        </w:numPr>
+        <w:spacing w:before="100" w:beforeAutospacing="1" w:after="100" w:afterAutospacing="1" w:line="240" w:lineRule="auto"/>
+        <w:rPr>
+          <w:rFonts w:ascii="Segoe UI" w:eastAsia="Times New Roman" w:hAnsi="Segoe UI" w:cs="Segoe UI"/>
+          <w:color w:val="333333"/>
+          <w:sz w:val="24"/>
+          <w:szCs w:val="24"/>
+          <w:highlight w:val="green"/>
+        </w:rPr>
+      </w:pPr>
+      <w:r>
+        <w:rPr>
+          <w:rFonts w:ascii="Segoe UI" w:eastAsia="Times New Roman" w:hAnsi="Segoe UI" w:cs="Segoe UI"/>
+          <w:color w:val="333333"/>
+          <w:sz w:val="24"/>
+          <w:szCs w:val="24"/>
+          <w:highlight w:val="green"/>
+        </w:rPr>
+        <w:t xml:space="preserve">External UI controls from </w:t>
+      </w:r>
+      <w:proofErr w:type="spellStart"/>
+      <w:r>
+        <w:rPr>
+          <w:rFonts w:ascii="Segoe UI" w:eastAsia="Times New Roman" w:hAnsi="Segoe UI" w:cs="Segoe UI"/>
+          <w:color w:val="333333"/>
+          <w:sz w:val="24"/>
+          <w:szCs w:val="24"/>
+          <w:highlight w:val="green"/>
+        </w:rPr>
+        <w:t>Telerik</w:t>
+      </w:r>
+      <w:proofErr w:type="spellEnd"/>
+      <w:r>
+        <w:rPr>
+          <w:rFonts w:ascii="Segoe UI" w:eastAsia="Times New Roman" w:hAnsi="Segoe UI" w:cs="Segoe UI"/>
+          <w:color w:val="333333"/>
+          <w:sz w:val="24"/>
+          <w:szCs w:val="24"/>
+          <w:highlight w:val="green"/>
+        </w:rPr>
+        <w:t xml:space="preserve"> / </w:t>
+      </w:r>
+      <w:proofErr w:type="spellStart"/>
+      <w:r>
+        <w:rPr>
+          <w:rFonts w:ascii="Segoe UI" w:eastAsia="Times New Roman" w:hAnsi="Segoe UI" w:cs="Segoe UI"/>
+          <w:color w:val="333333"/>
+          <w:sz w:val="24"/>
+          <w:szCs w:val="24"/>
+          <w:highlight w:val="green"/>
+        </w:rPr>
+        <w:t>Infragistics</w:t>
+      </w:r>
+      <w:proofErr w:type="spellEnd"/>
+      <w:r>
+        <w:rPr>
+          <w:rFonts w:ascii="Segoe UI" w:eastAsia="Times New Roman" w:hAnsi="Segoe UI" w:cs="Segoe UI"/>
+          <w:color w:val="333333"/>
+          <w:sz w:val="24"/>
+          <w:szCs w:val="24"/>
+          <w:highlight w:val="green"/>
+        </w:rPr>
+        <w:t xml:space="preserve"> / </w:t>
+      </w:r>
+      <w:proofErr w:type="spellStart"/>
+      <w:r>
+        <w:rPr>
+          <w:rFonts w:ascii="Segoe UI" w:eastAsia="Times New Roman" w:hAnsi="Segoe UI" w:cs="Segoe UI"/>
+          <w:color w:val="333333"/>
+          <w:sz w:val="24"/>
+          <w:szCs w:val="24"/>
+          <w:highlight w:val="green"/>
+        </w:rPr>
+        <w:t>DevExpress</w:t>
+      </w:r>
+      <w:proofErr w:type="spellEnd"/>
+      <w:r>
+        <w:rPr>
+          <w:rFonts w:ascii="Segoe UI" w:eastAsia="Times New Roman" w:hAnsi="Segoe UI" w:cs="Segoe UI"/>
+          <w:color w:val="333333"/>
+          <w:sz w:val="24"/>
+          <w:szCs w:val="24"/>
+          <w:highlight w:val="green"/>
+        </w:rPr>
+        <w:t xml:space="preserve"> / etc. are</w:t>
+      </w:r>
+      <w:r>
+        <w:rPr>
+          <w:rFonts w:ascii="Segoe UI" w:eastAsia="Times New Roman" w:hAnsi="Segoe UI" w:cs="Segoe UI"/>
+          <w:color w:val="333333"/>
+          <w:sz w:val="24"/>
+          <w:szCs w:val="24"/>
+          <w:highlight w:val="green"/>
+        </w:rPr>
+        <w:t> </w:t>
+      </w:r>
+      <w:r>
+        <w:rPr>
+          <w:rFonts w:ascii="Segoe UI" w:eastAsia="Times New Roman" w:hAnsi="Segoe UI" w:cs="Segoe UI"/>
+          <w:b/>
+          <w:bCs/>
+          <w:color w:val="333333"/>
+          <w:sz w:val="24"/>
+          <w:szCs w:val="24"/>
+          <w:highlight w:val="green"/>
+        </w:rPr>
+        <w:t>not</w:t>
+      </w:r>
+      <w:r>
+        <w:rPr>
+          <w:rFonts w:ascii="Segoe UI" w:eastAsia="Times New Roman" w:hAnsi="Segoe UI" w:cs="Segoe UI"/>
+          <w:color w:val="333333"/>
+          <w:sz w:val="24"/>
+          <w:szCs w:val="24"/>
+          <w:highlight w:val="green"/>
+        </w:rPr>
+        <w:t> </w:t>
+      </w:r>
+      <w:r>
+        <w:rPr>
+          <w:rFonts w:ascii="Segoe UI" w:eastAsia="Times New Roman" w:hAnsi="Segoe UI" w:cs="Segoe UI"/>
+          <w:color w:val="333333"/>
+          <w:sz w:val="24"/>
+          <w:szCs w:val="24"/>
+          <w:highlight w:val="green"/>
+        </w:rPr>
+        <w:t>allowed!</w:t>
+      </w:r>
+    </w:p>
+    <w:p>
+      <w:pPr>
+        <w:numPr>
+          <w:ilvl w:val="0"/>
+          <w:numId w:val="2"/>
+        </w:numPr>
+        <w:spacing w:after="0" w:afterAutospacing="1" w:line="240" w:lineRule="auto"/>
+        <w:rPr>
+          <w:rFonts w:ascii="Segoe UI" w:eastAsia="Times New Roman" w:hAnsi="Segoe UI" w:cs="Segoe UI"/>
+          <w:color w:val="333333"/>
+          <w:sz w:val="24"/>
+          <w:szCs w:val="24"/>
+          <w:highlight w:val="yellow"/>
+        </w:rPr>
+      </w:pPr>
+      <w:r>
+        <w:rPr>
+          <w:rFonts w:ascii="Segoe UI" w:eastAsia="Times New Roman" w:hAnsi="Segoe UI" w:cs="Segoe UI"/>
+          <w:color w:val="333333"/>
+          <w:sz w:val="24"/>
+          <w:szCs w:val="24"/>
+          <w:highlight w:val="yellow"/>
+        </w:rPr>
+        <w:t>Use </w:t>
+      </w:r>
+      <w:proofErr w:type="spellStart"/>
+      <w:r>
+        <w:rPr>
+          <w:rFonts w:ascii="Consolas" w:eastAsia="Times New Roman" w:hAnsi="Consolas" w:cs="Courier New"/>
+          <w:color w:val="333333"/>
+          <w:sz w:val="20"/>
+          <w:szCs w:val="20"/>
+          <w:highlight w:val="yellow"/>
+        </w:rPr>
+        <w:t>UpdatePanel</w:t>
+      </w:r>
+      <w:r>
+        <w:rPr>
+          <w:rFonts w:ascii="Segoe UI" w:eastAsia="Times New Roman" w:hAnsi="Segoe UI" w:cs="Segoe UI"/>
+          <w:color w:val="333333"/>
+          <w:sz w:val="24"/>
+          <w:szCs w:val="24"/>
+          <w:highlight w:val="yellow"/>
+        </w:rPr>
+        <w:t>s</w:t>
+      </w:r>
+      <w:proofErr w:type="spellEnd"/>
+      <w:r>
+        <w:rPr>
+          <w:rFonts w:ascii="Segoe UI" w:eastAsia="Times New Roman" w:hAnsi="Segoe UI" w:cs="Segoe UI"/>
+          <w:color w:val="333333"/>
+          <w:sz w:val="24"/>
+          <w:szCs w:val="24"/>
+          <w:highlight w:val="yellow"/>
+        </w:rPr>
+        <w:t xml:space="preserve"> and </w:t>
+      </w:r>
+      <w:r>
+        <w:rPr>
+          <w:rFonts w:ascii="Segoe UI" w:eastAsia="Times New Roman" w:hAnsi="Segoe UI" w:cs="Segoe UI"/>
+          <w:b/>
+          <w:bCs/>
+          <w:color w:val="333333"/>
+          <w:sz w:val="24"/>
+          <w:szCs w:val="24"/>
+          <w:highlight w:val="yellow"/>
+        </w:rPr>
+        <w:t>A</w:t>
       </w:r>
       <w:bookmarkStart w:id="0" w:name="_GoBack"/>
       <w:bookmarkEnd w:id="0"/>
       <w:r>
         <w:rPr>
           <w:rFonts w:ascii="Segoe UI" w:eastAsia="Times New Roman" w:hAnsi="Segoe UI" w:cs="Segoe UI"/>
-          <w:color w:val="333333"/>
-          <w:sz w:val="24"/>
-          <w:szCs w:val="24"/>
-        </w:rPr>
-        <w:t xml:space="preserve"> have </w:t>
-      </w:r>
-      <w:r>
-        <w:rPr>
-          <w:rFonts w:ascii="Segoe UI" w:eastAsia="Times New Roman" w:hAnsi="Segoe UI" w:cs="Segoe UI"/>
-          <w:color w:val="333333"/>
-          <w:sz w:val="24"/>
-          <w:szCs w:val="24"/>
-        </w:rPr>
-        <w:t>at</w:t>
-      </w:r>
-      <w:r>
-        <w:rPr>
-          <w:rFonts w:ascii="Segoe UI" w:eastAsia="Times New Roman" w:hAnsi="Segoe UI" w:cs="Segoe UI"/>
-          <w:color w:val="333333"/>
-          <w:sz w:val="24"/>
-          <w:szCs w:val="24"/>
-        </w:rPr>
-        <w:t xml:space="preserve"> least two roles: </w:t>
-      </w:r>
-      <w:r>
-        <w:rPr>
-          <w:rFonts w:ascii="Segoe UI" w:eastAsia="Times New Roman" w:hAnsi="Segoe UI" w:cs="Segoe UI"/>
-          <w:b/>
-          <w:bCs/>
-          <w:color w:val="333333"/>
-          <w:sz w:val="24"/>
-          <w:szCs w:val="24"/>
-        </w:rPr>
-        <w:t>user</w:t>
-      </w:r>
-      <w:r>
-        <w:rPr>
-          <w:rFonts w:ascii="Segoe UI" w:eastAsia="Times New Roman" w:hAnsi="Segoe UI" w:cs="Segoe UI"/>
-          <w:color w:val="333333"/>
-          <w:sz w:val="24"/>
-          <w:szCs w:val="24"/>
-        </w:rPr>
-        <w:t> and </w:t>
-      </w:r>
-      <w:r>
-        <w:rPr>
-          <w:rFonts w:ascii="Segoe UI" w:eastAsia="Times New Roman" w:hAnsi="Segoe UI" w:cs="Segoe UI"/>
-          <w:b/>
-          <w:bCs/>
-          <w:color w:val="333333"/>
-          <w:sz w:val="24"/>
-          <w:szCs w:val="24"/>
-        </w:rPr>
-        <w:t>administrator</w:t>
-      </w:r>
-    </w:p>
-    <w:p>
-      <w:pPr>
-        <w:numPr>
-          <w:ilvl w:val="0"/>
-          <w:numId w:val="2"/>
-        </w:numPr>
-        <w:spacing w:after="0" w:afterAutospacing="1" w:line="240" w:lineRule="auto"/>
-        <w:rPr>
-          <w:rFonts w:ascii="Segoe UI" w:eastAsia="Times New Roman" w:hAnsi="Segoe UI" w:cs="Segoe UI"/>
-          <w:color w:val="333333"/>
-          <w:sz w:val="24"/>
-          <w:szCs w:val="24"/>
-          <w:highlight w:val="green"/>
-        </w:rPr>
-      </w:pPr>
-      <w:r>
-        <w:rPr>
-          <w:rFonts w:ascii="Segoe UI" w:eastAsia="Times New Roman" w:hAnsi="Segoe UI" w:cs="Segoe UI"/>
-          <w:color w:val="333333"/>
-          <w:sz w:val="24"/>
-          <w:szCs w:val="24"/>
-          <w:highlight w:val="green"/>
-        </w:rPr>
-        <w:t>Use the standard ASP.NET Web Forms controls (from</w:t>
-      </w:r>
-      <w:r>
-        <w:rPr>
-          <w:rFonts w:ascii="Segoe UI" w:eastAsia="Times New Roman" w:hAnsi="Segoe UI" w:cs="Segoe UI"/>
-          <w:color w:val="333333"/>
-          <w:sz w:val="24"/>
-          <w:szCs w:val="24"/>
-          <w:highlight w:val="green"/>
-        </w:rPr>
-        <w:t> </w:t>
+          <w:b/>
+          <w:bCs/>
+          <w:color w:val="333333"/>
+          <w:sz w:val="24"/>
+          <w:szCs w:val="24"/>
+          <w:highlight w:val="yellow"/>
+        </w:rPr>
+        <w:t>JAX</w:t>
+      </w:r>
+      <w:r>
+        <w:rPr>
+          <w:rFonts w:ascii="Segoe UI" w:eastAsia="Times New Roman" w:hAnsi="Segoe UI" w:cs="Segoe UI"/>
+          <w:color w:val="333333"/>
+          <w:sz w:val="24"/>
+          <w:szCs w:val="24"/>
+          <w:highlight w:val="yellow"/>
+        </w:rPr>
+        <w:t xml:space="preserve"> where applicable to avoid full </w:t>
       </w:r>
       <w:proofErr w:type="spellStart"/>
       <w:r>
         <w:rPr>
-          <w:rFonts w:ascii="Consolas" w:eastAsia="Times New Roman" w:hAnsi="Consolas" w:cs="Courier New"/>
-          <w:color w:val="333333"/>
-          <w:sz w:val="20"/>
-          <w:szCs w:val="20"/>
-          <w:highlight w:val="green"/>
-        </w:rPr>
-        <w:t>System.Web.UI</w:t>
-      </w:r>
-      <w:proofErr w:type="spellEnd"/>
-      <w:r>
-        <w:rPr>
-          <w:rFonts w:ascii="Segoe UI" w:eastAsia="Times New Roman" w:hAnsi="Segoe UI" w:cs="Segoe UI"/>
-          <w:color w:val="333333"/>
-          <w:sz w:val="24"/>
-          <w:szCs w:val="24"/>
-          <w:highlight w:val="green"/>
-        </w:rPr>
-        <w:t>)</w:t>
-      </w:r>
-    </w:p>
-    <w:p>
-      <w:pPr>
-        <w:numPr>
-          <w:ilvl w:val="1"/>
-          <w:numId w:val="2"/>
-        </w:numPr>
-        <w:spacing w:before="100" w:beforeAutospacing="1" w:after="100" w:afterAutospacing="1" w:line="240" w:lineRule="auto"/>
-        <w:rPr>
-          <w:rFonts w:ascii="Segoe UI" w:eastAsia="Times New Roman" w:hAnsi="Segoe UI" w:cs="Segoe UI"/>
-          <w:color w:val="333333"/>
-          <w:sz w:val="24"/>
-          <w:szCs w:val="24"/>
-          <w:highlight w:val="green"/>
-        </w:rPr>
-      </w:pPr>
-      <w:r>
-        <w:rPr>
-          <w:rFonts w:ascii="Segoe UI" w:eastAsia="Times New Roman" w:hAnsi="Segoe UI" w:cs="Segoe UI"/>
-          <w:color w:val="333333"/>
-          <w:sz w:val="24"/>
-          <w:szCs w:val="24"/>
-          <w:highlight w:val="green"/>
-        </w:rPr>
-        <w:t xml:space="preserve">External UI controls from </w:t>
-      </w:r>
-      <w:proofErr w:type="spellStart"/>
-      <w:r>
-        <w:rPr>
-          <w:rFonts w:ascii="Segoe UI" w:eastAsia="Times New Roman" w:hAnsi="Segoe UI" w:cs="Segoe UI"/>
-          <w:color w:val="333333"/>
-          <w:sz w:val="24"/>
-          <w:szCs w:val="24"/>
-          <w:highlight w:val="green"/>
-        </w:rPr>
-        <w:t>Telerik</w:t>
-      </w:r>
-      <w:proofErr w:type="spellEnd"/>
-      <w:r>
-        <w:rPr>
-          <w:rFonts w:ascii="Segoe UI" w:eastAsia="Times New Roman" w:hAnsi="Segoe UI" w:cs="Segoe UI"/>
-          <w:color w:val="333333"/>
-          <w:sz w:val="24"/>
-          <w:szCs w:val="24"/>
-          <w:highlight w:val="green"/>
-        </w:rPr>
-        <w:t xml:space="preserve"> / </w:t>
-      </w:r>
-      <w:proofErr w:type="spellStart"/>
-      <w:r>
-        <w:rPr>
-          <w:rFonts w:ascii="Segoe UI" w:eastAsia="Times New Roman" w:hAnsi="Segoe UI" w:cs="Segoe UI"/>
-          <w:color w:val="333333"/>
-          <w:sz w:val="24"/>
-          <w:szCs w:val="24"/>
-          <w:highlight w:val="green"/>
-        </w:rPr>
-        <w:t>Infragistics</w:t>
-      </w:r>
-      <w:proofErr w:type="spellEnd"/>
-      <w:r>
-        <w:rPr>
-          <w:rFonts w:ascii="Segoe UI" w:eastAsia="Times New Roman" w:hAnsi="Segoe UI" w:cs="Segoe UI"/>
-          <w:color w:val="333333"/>
-          <w:sz w:val="24"/>
-          <w:szCs w:val="24"/>
-          <w:highlight w:val="green"/>
-        </w:rPr>
-        <w:t xml:space="preserve"> / </w:t>
-      </w:r>
-      <w:proofErr w:type="spellStart"/>
-      <w:r>
-        <w:rPr>
-          <w:rFonts w:ascii="Segoe UI" w:eastAsia="Times New Roman" w:hAnsi="Segoe UI" w:cs="Segoe UI"/>
-          <w:color w:val="333333"/>
-          <w:sz w:val="24"/>
-          <w:szCs w:val="24"/>
-          <w:highlight w:val="green"/>
-        </w:rPr>
-        <w:t>DevExpress</w:t>
-      </w:r>
-      <w:proofErr w:type="spellEnd"/>
-      <w:r>
-        <w:rPr>
-          <w:rFonts w:ascii="Segoe UI" w:eastAsia="Times New Roman" w:hAnsi="Segoe UI" w:cs="Segoe UI"/>
-          <w:color w:val="333333"/>
-          <w:sz w:val="24"/>
-          <w:szCs w:val="24"/>
-          <w:highlight w:val="green"/>
-        </w:rPr>
-        <w:t xml:space="preserve"> / etc. are</w:t>
-      </w:r>
-      <w:r>
-        <w:rPr>
-          <w:rFonts w:ascii="Segoe UI" w:eastAsia="Times New Roman" w:hAnsi="Segoe UI" w:cs="Segoe UI"/>
-          <w:color w:val="333333"/>
-          <w:sz w:val="24"/>
-          <w:szCs w:val="24"/>
-          <w:highlight w:val="green"/>
-        </w:rPr>
-        <w:t> </w:t>
-      </w:r>
-      <w:r>
-        <w:rPr>
-          <w:rFonts w:ascii="Segoe UI" w:eastAsia="Times New Roman" w:hAnsi="Segoe UI" w:cs="Segoe UI"/>
-          <w:b/>
-          <w:bCs/>
-          <w:color w:val="333333"/>
-          <w:sz w:val="24"/>
-          <w:szCs w:val="24"/>
-          <w:highlight w:val="green"/>
-        </w:rPr>
-        <w:t>not</w:t>
-      </w:r>
-      <w:r>
-        <w:rPr>
-          <w:rFonts w:ascii="Segoe UI" w:eastAsia="Times New Roman" w:hAnsi="Segoe UI" w:cs="Segoe UI"/>
-          <w:color w:val="333333"/>
-          <w:sz w:val="24"/>
-          <w:szCs w:val="24"/>
-          <w:highlight w:val="green"/>
-        </w:rPr>
-        <w:t> </w:t>
-      </w:r>
-      <w:r>
-        <w:rPr>
-          <w:rFonts w:ascii="Segoe UI" w:eastAsia="Times New Roman" w:hAnsi="Segoe UI" w:cs="Segoe UI"/>
-          <w:color w:val="333333"/>
-          <w:sz w:val="24"/>
-          <w:szCs w:val="24"/>
-          <w:highlight w:val="green"/>
-        </w:rPr>
-        <w:t>allowed!</w:t>
-      </w:r>
-    </w:p>
-    <w:p>
-      <w:pPr>
-        <w:numPr>
-          <w:ilvl w:val="0"/>
-          <w:numId w:val="2"/>
-        </w:numPr>
-        <w:spacing w:after="0" w:afterAutospacing="1" w:line="240" w:lineRule="auto"/>
-        <w:rPr>
-          <w:rFonts w:ascii="Segoe UI" w:eastAsia="Times New Roman" w:hAnsi="Segoe UI" w:cs="Segoe UI"/>
-          <w:color w:val="333333"/>
-          <w:sz w:val="24"/>
-          <w:szCs w:val="24"/>
-        </w:rPr>
-      </w:pPr>
-      <w:r>
-        <w:rPr>
-          <w:rFonts w:ascii="Segoe UI" w:eastAsia="Times New Roman" w:hAnsi="Segoe UI" w:cs="Segoe UI"/>
-          <w:color w:val="333333"/>
-          <w:sz w:val="24"/>
-          <w:szCs w:val="24"/>
-        </w:rPr>
-        <w:t>Use </w:t>
-      </w:r>
-      <w:proofErr w:type="spellStart"/>
-      <w:r>
-        <w:rPr>
-          <w:rFonts w:ascii="Consolas" w:eastAsia="Times New Roman" w:hAnsi="Consolas" w:cs="Courier New"/>
-          <w:color w:val="333333"/>
-          <w:sz w:val="20"/>
-          <w:szCs w:val="20"/>
-        </w:rPr>
-        <w:t>UpdatePanel</w:t>
-      </w:r>
-      <w:r>
-        <w:rPr>
-          <w:rFonts w:ascii="Segoe UI" w:eastAsia="Times New Roman" w:hAnsi="Segoe UI" w:cs="Segoe UI"/>
-          <w:color w:val="333333"/>
-          <w:sz w:val="24"/>
-          <w:szCs w:val="24"/>
-        </w:rPr>
-        <w:t>s</w:t>
-      </w:r>
-      <w:proofErr w:type="spellEnd"/>
-      <w:r>
-        <w:rPr>
-          <w:rFonts w:ascii="Segoe UI" w:eastAsia="Times New Roman" w:hAnsi="Segoe UI" w:cs="Segoe UI"/>
-          <w:color w:val="333333"/>
-          <w:sz w:val="24"/>
-          <w:szCs w:val="24"/>
-        </w:rPr>
-        <w:t xml:space="preserve"> and </w:t>
-      </w:r>
-      <w:r>
-        <w:rPr>
-          <w:rFonts w:ascii="Segoe UI" w:eastAsia="Times New Roman" w:hAnsi="Segoe UI" w:cs="Segoe UI"/>
-          <w:b/>
-          <w:bCs/>
-          <w:color w:val="333333"/>
-          <w:sz w:val="24"/>
-          <w:szCs w:val="24"/>
-        </w:rPr>
-        <w:t>AJAX</w:t>
-      </w:r>
-      <w:r>
-        <w:rPr>
-          <w:rFonts w:ascii="Segoe UI" w:eastAsia="Times New Roman" w:hAnsi="Segoe UI" w:cs="Segoe UI"/>
-          <w:color w:val="333333"/>
-          <w:sz w:val="24"/>
-          <w:szCs w:val="24"/>
-        </w:rPr>
-        <w:t xml:space="preserve"> where applicable to avoid full </w:t>
-      </w:r>
-      <w:proofErr w:type="spellStart"/>
-      <w:r>
-        <w:rPr>
-          <w:rFonts w:ascii="Segoe UI" w:eastAsia="Times New Roman" w:hAnsi="Segoe UI" w:cs="Segoe UI"/>
-          <w:color w:val="333333"/>
-          <w:sz w:val="24"/>
-          <w:szCs w:val="24"/>
+          <w:rFonts w:ascii="Segoe UI" w:eastAsia="Times New Roman" w:hAnsi="Segoe UI" w:cs="Segoe UI"/>
+          <w:color w:val="333333"/>
+          <w:sz w:val="24"/>
+          <w:szCs w:val="24"/>
+          <w:highlight w:val="yellow"/>
         </w:rPr>
         <w:t>postbacks</w:t>
       </w:r>
@@ -1970,14 +1983,16 @@
           <w:color w:val="333333"/>
           <w:sz w:val="24"/>
           <w:szCs w:val="24"/>
-        </w:rPr>
-      </w:pPr>
-      <w:r>
-        <w:rPr>
-          <w:rFonts w:ascii="Segoe UI" w:eastAsia="Times New Roman" w:hAnsi="Segoe UI" w:cs="Segoe UI"/>
-          <w:color w:val="333333"/>
-          <w:sz w:val="24"/>
-          <w:szCs w:val="24"/>
+          <w:highlight w:val="yellow"/>
+        </w:rPr>
+      </w:pPr>
+      <w:r>
+        <w:rPr>
+          <w:rFonts w:ascii="Segoe UI" w:eastAsia="Times New Roman" w:hAnsi="Segoe UI" w:cs="Segoe UI"/>
+          <w:color w:val="333333"/>
+          <w:sz w:val="24"/>
+          <w:szCs w:val="24"/>
+          <w:highlight w:val="yellow"/>
         </w:rPr>
         <w:t>Task commits history</w:t>
       </w:r>

</xml_diff>

<commit_message>
Added task commit history
</commit_message>
<xml_diff>
--- a/Tasks.docx
+++ b/Tasks.docx
@@ -1231,16 +1231,16 @@
           <w:color w:val="333333"/>
           <w:sz w:val="24"/>
           <w:szCs w:val="24"/>
-          <w:highlight w:val="yellow"/>
-        </w:rPr>
-      </w:pPr>
-      <w:r>
-        <w:rPr>
-          <w:rFonts w:ascii="Segoe UI" w:eastAsia="Times New Roman" w:hAnsi="Segoe UI" w:cs="Segoe UI"/>
-          <w:color w:val="333333"/>
-          <w:sz w:val="24"/>
-          <w:szCs w:val="24"/>
-          <w:highlight w:val="yellow"/>
+          <w:highlight w:val="green"/>
+        </w:rPr>
+      </w:pPr>
+      <w:r>
+        <w:rPr>
+          <w:rFonts w:ascii="Segoe UI" w:eastAsia="Times New Roman" w:hAnsi="Segoe UI" w:cs="Segoe UI"/>
+          <w:color w:val="333333"/>
+          <w:sz w:val="24"/>
+          <w:szCs w:val="24"/>
+          <w:highlight w:val="green"/>
         </w:rPr>
         <w:t>Task commits history</w:t>
       </w:r>
@@ -1520,8 +1520,19 @@
           <w:sz w:val="24"/>
           <w:szCs w:val="24"/>
         </w:rPr>
-        <w:t> and navigational UI controls to implement site navigation</w:t>
-      </w:r>
+        <w:t xml:space="preserve"> and navigational UI </w:t>
+      </w:r>
+      <w:bookmarkStart w:id="0" w:name="_GoBack"/>
+      <w:r>
+        <w:rPr>
+          <w:rFonts w:ascii="Segoe UI" w:eastAsia="Times New Roman" w:hAnsi="Segoe UI" w:cs="Segoe UI"/>
+          <w:color w:val="333333"/>
+          <w:sz w:val="24"/>
+          <w:szCs w:val="24"/>
+        </w:rPr>
+        <w:t>controls to implement site navigation</w:t>
+      </w:r>
+      <w:bookmarkEnd w:id="0"/>
     </w:p>
     <w:p>
       <w:pPr>
@@ -1876,16 +1887,16 @@
           <w:color w:val="333333"/>
           <w:sz w:val="24"/>
           <w:szCs w:val="24"/>
-          <w:highlight w:val="yellow"/>
-        </w:rPr>
-      </w:pPr>
-      <w:r>
-        <w:rPr>
-          <w:rFonts w:ascii="Segoe UI" w:eastAsia="Times New Roman" w:hAnsi="Segoe UI" w:cs="Segoe UI"/>
-          <w:color w:val="333333"/>
-          <w:sz w:val="24"/>
-          <w:szCs w:val="24"/>
-          <w:highlight w:val="yellow"/>
+          <w:highlight w:val="green"/>
+        </w:rPr>
+      </w:pPr>
+      <w:r>
+        <w:rPr>
+          <w:rFonts w:ascii="Segoe UI" w:eastAsia="Times New Roman" w:hAnsi="Segoe UI" w:cs="Segoe UI"/>
+          <w:color w:val="333333"/>
+          <w:sz w:val="24"/>
+          <w:szCs w:val="24"/>
+          <w:highlight w:val="green"/>
         </w:rPr>
         <w:t>Use </w:t>
       </w:r>
@@ -1896,7 +1907,7 @@
           <w:color w:val="333333"/>
           <w:sz w:val="20"/>
           <w:szCs w:val="20"/>
-          <w:highlight w:val="yellow"/>
+          <w:highlight w:val="green"/>
         </w:rPr>
         <w:t>UpdatePanel</w:t>
       </w:r>
@@ -1906,7 +1917,7 @@
           <w:color w:val="333333"/>
           <w:sz w:val="24"/>
           <w:szCs w:val="24"/>
-          <w:highlight w:val="yellow"/>
+          <w:highlight w:val="green"/>
         </w:rPr>
         <w:t>s</w:t>
       </w:r>
@@ -1917,7 +1928,7 @@
           <w:color w:val="333333"/>
           <w:sz w:val="24"/>
           <w:szCs w:val="24"/>
-          <w:highlight w:val="yellow"/>
+          <w:highlight w:val="green"/>
         </w:rPr>
         <w:t xml:space="preserve"> and </w:t>
       </w:r>
@@ -1929,31 +1940,17 @@
           <w:color w:val="333333"/>
           <w:sz w:val="24"/>
           <w:szCs w:val="24"/>
-          <w:highlight w:val="yellow"/>
-        </w:rPr>
-        <w:t>A</w:t>
-      </w:r>
-      <w:bookmarkStart w:id="0" w:name="_GoBack"/>
-      <w:bookmarkEnd w:id="0"/>
-      <w:r>
-        <w:rPr>
-          <w:rFonts w:ascii="Segoe UI" w:eastAsia="Times New Roman" w:hAnsi="Segoe UI" w:cs="Segoe UI"/>
-          <w:b/>
-          <w:bCs/>
-          <w:color w:val="333333"/>
-          <w:sz w:val="24"/>
-          <w:szCs w:val="24"/>
-          <w:highlight w:val="yellow"/>
-        </w:rPr>
-        <w:t>JAX</w:t>
-      </w:r>
-      <w:r>
-        <w:rPr>
-          <w:rFonts w:ascii="Segoe UI" w:eastAsia="Times New Roman" w:hAnsi="Segoe UI" w:cs="Segoe UI"/>
-          <w:color w:val="333333"/>
-          <w:sz w:val="24"/>
-          <w:szCs w:val="24"/>
-          <w:highlight w:val="yellow"/>
+          <w:highlight w:val="green"/>
+        </w:rPr>
+        <w:t>AJAX</w:t>
+      </w:r>
+      <w:r>
+        <w:rPr>
+          <w:rFonts w:ascii="Segoe UI" w:eastAsia="Times New Roman" w:hAnsi="Segoe UI" w:cs="Segoe UI"/>
+          <w:color w:val="333333"/>
+          <w:sz w:val="24"/>
+          <w:szCs w:val="24"/>
+          <w:highlight w:val="green"/>
         </w:rPr>
         <w:t xml:space="preserve"> where applicable to avoid full </w:t>
       </w:r>
@@ -1964,7 +1961,7 @@
           <w:color w:val="333333"/>
           <w:sz w:val="24"/>
           <w:szCs w:val="24"/>
-          <w:highlight w:val="yellow"/>
+          <w:highlight w:val="green"/>
         </w:rPr>
         <w:t>postbacks</w:t>
       </w:r>
@@ -1983,16 +1980,16 @@
           <w:color w:val="333333"/>
           <w:sz w:val="24"/>
           <w:szCs w:val="24"/>
-          <w:highlight w:val="yellow"/>
-        </w:rPr>
-      </w:pPr>
-      <w:r>
-        <w:rPr>
-          <w:rFonts w:ascii="Segoe UI" w:eastAsia="Times New Roman" w:hAnsi="Segoe UI" w:cs="Segoe UI"/>
-          <w:color w:val="333333"/>
-          <w:sz w:val="24"/>
-          <w:szCs w:val="24"/>
-          <w:highlight w:val="yellow"/>
+          <w:highlight w:val="green"/>
+        </w:rPr>
+      </w:pPr>
+      <w:r>
+        <w:rPr>
+          <w:rFonts w:ascii="Segoe UI" w:eastAsia="Times New Roman" w:hAnsi="Segoe UI" w:cs="Segoe UI"/>
+          <w:color w:val="333333"/>
+          <w:sz w:val="24"/>
+          <w:szCs w:val="24"/>
+          <w:highlight w:val="green"/>
         </w:rPr>
         <w:t>Task commits history</w:t>
       </w:r>

</xml_diff>